<commit_message>
Part IV supplemented (functions table, report).
</commit_message>
<xml_diff>
--- a/Part_IV.docx
+++ b/Part_IV.docx
@@ -3814,8 +3814,6 @@
               </w:rPr>
               <w:t>першого розв’язку</w:t>
             </w:r>
-            <w:bookmarkStart w:id="15" w:name="_GoBack"/>
-            <w:bookmarkEnd w:id="15"/>
           </w:p>
         </w:tc>
       </w:tr>
@@ -11011,16 +11009,23 @@
               <w:rPr>
                 <w:sz w:val="28"/>
                 <w:szCs w:val="28"/>
-                <w:highlight w:val="yellow"/>
-              </w:rPr>
-            </w:pPr>
+              </w:rPr>
+            </w:pPr>
+            <w:r>
+              <w:rPr>
+                <w:sz w:val="28"/>
+                <w:szCs w:val="28"/>
+              </w:rPr>
+              <w:lastRenderedPageBreak/>
+              <w:t>SiteClusteringCvrpp</w:t>
+            </w:r>
             <w:r>
               <w:rPr>
                 <w:sz w:val="28"/>
                 <w:szCs w:val="28"/>
                 <w:lang w:val="en-US"/>
               </w:rPr>
-              <w:t>Node</w:t>
+              <w:t>Nnc</w:t>
             </w:r>
             <w:r>
               <w:rPr>
@@ -11034,22 +11039,59 @@
                 <w:sz w:val="28"/>
                 <w:szCs w:val="28"/>
               </w:rPr>
-              <w:t>клас вузла</w:t>
-            </w:r>
-            <w:r>
-              <w:rPr>
-                <w:sz w:val="28"/>
-                <w:szCs w:val="28"/>
-              </w:rPr>
-              <w:t xml:space="preserve">. Зберігає </w:t>
-            </w:r>
-            <w:r>
-              <w:rPr>
-                <w:sz w:val="28"/>
-                <w:szCs w:val="28"/>
-              </w:rPr>
-              <w:lastRenderedPageBreak/>
-              <w:t>інформацію, що стосується вузла</w:t>
+              <w:t xml:space="preserve">клас-нащадок класу </w:t>
+            </w:r>
+            <w:r>
+              <w:rPr>
+                <w:sz w:val="28"/>
+                <w:szCs w:val="28"/>
+              </w:rPr>
+              <w:t>SiteClusteringCvrpp</w:t>
+            </w:r>
+            <w:r>
+              <w:rPr>
+                <w:sz w:val="28"/>
+                <w:szCs w:val="28"/>
+              </w:rPr>
+              <w:t xml:space="preserve">. Клас розв’язку задачі кластеризації алгоритмом </w:t>
+            </w:r>
+            <w:r>
+              <w:rPr>
+                <w:sz w:val="28"/>
+                <w:szCs w:val="28"/>
+                <w:lang w:val="en-US"/>
+              </w:rPr>
+              <w:t>Bees</w:t>
+            </w:r>
+            <w:r>
+              <w:rPr>
+                <w:sz w:val="28"/>
+                <w:szCs w:val="28"/>
+              </w:rPr>
+              <w:t xml:space="preserve"> </w:t>
+            </w:r>
+            <w:r>
+              <w:rPr>
+                <w:sz w:val="28"/>
+                <w:szCs w:val="28"/>
+                <w:lang w:val="en-US"/>
+              </w:rPr>
+              <w:t>CVRPP</w:t>
+            </w:r>
+            <w:r>
+              <w:rPr>
+                <w:sz w:val="28"/>
+                <w:szCs w:val="28"/>
+              </w:rPr>
+              <w:t>+</w:t>
+            </w:r>
+            <w:r>
+              <w:rPr>
+                <w:sz w:val="28"/>
+                <w:szCs w:val="28"/>
+                <w:lang w:val="en-US"/>
+              </w:rPr>
+              <w:t>NNC</w:t>
             </w:r>
           </w:p>
         </w:tc>
@@ -11067,22 +11109,22 @@
               <w:autoSpaceDE w:val="0"/>
               <w:autoSpaceDN w:val="0"/>
               <w:adjustRightInd w:val="0"/>
+              <w:spacing w:line="240" w:lineRule="auto"/>
               <w:ind w:firstLine="0"/>
               <w:jc w:val="left"/>
               <w:rPr>
                 <w:rFonts w:ascii="Consolas" w:eastAsiaTheme="minorHAnsi" w:hAnsi="Consolas" w:cs="Consolas"/>
                 <w:szCs w:val="19"/>
-                <w:lang w:eastAsia="uk-UA"/>
-              </w:rPr>
-            </w:pPr>
-            <w:r>
-              <w:rPr>
-                <w:rFonts w:ascii="Consolas" w:eastAsiaTheme="minorHAnsi" w:hAnsi="Consolas" w:cs="Consolas"/>
-                <w:color w:val="0000FF"/>
-                <w:szCs w:val="19"/>
-                <w:lang w:eastAsia="uk-UA"/>
-              </w:rPr>
-              <w:lastRenderedPageBreak/>
+                <w:lang w:val="en-US" w:eastAsia="uk-UA"/>
+              </w:rPr>
+            </w:pPr>
+            <w:r>
+              <w:rPr>
+                <w:rFonts w:ascii="Consolas" w:eastAsiaTheme="minorHAnsi" w:hAnsi="Consolas" w:cs="Consolas"/>
+                <w:color w:val="0000FF"/>
+                <w:szCs w:val="19"/>
+                <w:lang w:eastAsia="uk-UA"/>
+              </w:rPr>
               <w:t>public</w:t>
             </w:r>
             <w:r>
@@ -11100,6 +11142,23 @@
                 <w:szCs w:val="19"/>
                 <w:lang w:eastAsia="uk-UA"/>
               </w:rPr>
+              <w:t>override</w:t>
+            </w:r>
+            <w:r>
+              <w:rPr>
+                <w:rFonts w:ascii="Consolas" w:eastAsiaTheme="minorHAnsi" w:hAnsi="Consolas" w:cs="Consolas"/>
+                <w:szCs w:val="19"/>
+                <w:lang w:eastAsia="uk-UA"/>
+              </w:rPr>
+              <w:t xml:space="preserve"> </w:t>
+            </w:r>
+            <w:r>
+              <w:rPr>
+                <w:rFonts w:ascii="Consolas" w:eastAsiaTheme="minorHAnsi" w:hAnsi="Consolas" w:cs="Consolas"/>
+                <w:color w:val="0000FF"/>
+                <w:szCs w:val="19"/>
+                <w:lang w:eastAsia="uk-UA"/>
+              </w:rPr>
               <w:t>void</w:t>
             </w:r>
             <w:r>
@@ -11108,40 +11167,7 @@
                 <w:szCs w:val="19"/>
                 <w:lang w:eastAsia="uk-UA"/>
               </w:rPr>
-              <w:t xml:space="preserve"> ConnectTo</w:t>
-            </w:r>
-            <w:r>
-              <w:rPr>
-                <w:rFonts w:ascii="Consolas" w:eastAsiaTheme="minorHAnsi" w:hAnsi="Consolas" w:cs="Consolas"/>
-                <w:szCs w:val="19"/>
-                <w:lang w:eastAsia="uk-UA"/>
-              </w:rPr>
-              <w:t xml:space="preserve"> </w:t>
-            </w:r>
-            <w:r>
-              <w:rPr>
-                <w:rFonts w:ascii="Consolas" w:eastAsiaTheme="minorHAnsi" w:hAnsi="Consolas" w:cs="Consolas"/>
-                <w:szCs w:val="19"/>
-                <w:lang w:eastAsia="uk-UA"/>
-              </w:rPr>
-              <w:t>(</w:t>
-            </w:r>
-            <w:r>
-              <w:rPr>
-                <w:rFonts w:ascii="Consolas" w:eastAsiaTheme="minorHAnsi" w:hAnsi="Consolas" w:cs="Consolas"/>
-                <w:color w:val="2B91AF"/>
-                <w:szCs w:val="19"/>
-                <w:lang w:eastAsia="uk-UA"/>
-              </w:rPr>
-              <w:t>Node</w:t>
-            </w:r>
-            <w:r>
-              <w:rPr>
-                <w:rFonts w:ascii="Consolas" w:eastAsiaTheme="minorHAnsi" w:hAnsi="Consolas" w:cs="Consolas"/>
-                <w:szCs w:val="19"/>
-                <w:lang w:eastAsia="uk-UA"/>
-              </w:rPr>
-              <w:t xml:space="preserve"> node)</w:t>
+              <w:t xml:space="preserve"> StartingInitialize()</w:t>
             </w:r>
           </w:p>
         </w:tc>
@@ -11164,21 +11190,55 @@
               <w:rPr>
                 <w:sz w:val="28"/>
                 <w:szCs w:val="28"/>
-              </w:rPr>
-            </w:pPr>
-            <w:r>
-              <w:rPr>
-                <w:sz w:val="28"/>
-                <w:szCs w:val="28"/>
-              </w:rPr>
-              <w:t xml:space="preserve">Приєднати </w:t>
-            </w:r>
-            <w:r>
-              <w:rPr>
-                <w:sz w:val="28"/>
-                <w:szCs w:val="28"/>
-              </w:rPr>
-              <w:t>поточний вузол до іншого вузла</w:t>
+                <w:lang w:val="ru-RU"/>
+              </w:rPr>
+            </w:pPr>
+            <w:r>
+              <w:rPr>
+                <w:sz w:val="28"/>
+                <w:szCs w:val="28"/>
+              </w:rPr>
+              <w:t xml:space="preserve">Функція, що виконується на початку бджолиного алгоритму. Обчислення початкового набору кластерів, використовуючи алгоритм </w:t>
+            </w:r>
+            <w:r>
+              <w:rPr>
+                <w:sz w:val="28"/>
+                <w:szCs w:val="28"/>
+                <w:lang w:val="en-US"/>
+              </w:rPr>
+              <w:t>near</w:t>
+            </w:r>
+            <w:r>
+              <w:rPr>
+                <w:sz w:val="28"/>
+                <w:szCs w:val="28"/>
+                <w:lang w:val="ru-RU"/>
+              </w:rPr>
+              <w:t>-</w:t>
+            </w:r>
+            <w:r>
+              <w:rPr>
+                <w:sz w:val="28"/>
+                <w:szCs w:val="28"/>
+                <w:lang w:val="en-US"/>
+              </w:rPr>
+              <w:t>neighbor</w:t>
+            </w:r>
+            <w:r>
+              <w:rPr>
+                <w:sz w:val="28"/>
+                <w:szCs w:val="28"/>
+                <w:lang w:val="ru-RU"/>
+              </w:rPr>
+              <w:t xml:space="preserve"> </w:t>
+            </w:r>
+            <w:r>
+              <w:rPr>
+                <w:sz w:val="28"/>
+                <w:szCs w:val="28"/>
+                <w:lang w:val="en-US"/>
+              </w:rPr>
+              <w:t>chain</w:t>
             </w:r>
           </w:p>
         </w:tc>
@@ -11206,7 +11266,6 @@
               <w:rPr>
                 <w:sz w:val="28"/>
                 <w:szCs w:val="28"/>
-                <w:highlight w:val="yellow"/>
               </w:rPr>
             </w:pPr>
           </w:p>
@@ -11225,22 +11284,23 @@
               <w:autoSpaceDE w:val="0"/>
               <w:autoSpaceDN w:val="0"/>
               <w:adjustRightInd w:val="0"/>
+              <w:spacing w:line="240" w:lineRule="auto"/>
               <w:ind w:firstLine="0"/>
               <w:jc w:val="left"/>
               <w:rPr>
                 <w:rFonts w:ascii="Consolas" w:eastAsiaTheme="minorHAnsi" w:hAnsi="Consolas" w:cs="Consolas"/>
                 <w:szCs w:val="19"/>
-                <w:lang w:eastAsia="uk-UA"/>
-              </w:rPr>
-            </w:pPr>
-            <w:r>
-              <w:rPr>
-                <w:rFonts w:ascii="Consolas" w:eastAsiaTheme="minorHAnsi" w:hAnsi="Consolas" w:cs="Consolas"/>
-                <w:color w:val="0000FF"/>
-                <w:szCs w:val="19"/>
-                <w:lang w:eastAsia="uk-UA"/>
-              </w:rPr>
-              <w:t>public</w:t>
+                <w:lang w:val="en-US" w:eastAsia="uk-UA"/>
+              </w:rPr>
+            </w:pPr>
+            <w:r>
+              <w:rPr>
+                <w:rFonts w:ascii="Consolas" w:eastAsiaTheme="minorHAnsi" w:hAnsi="Consolas" w:cs="Consolas"/>
+                <w:color w:val="0000FF"/>
+                <w:szCs w:val="19"/>
+                <w:lang w:eastAsia="uk-UA"/>
+              </w:rPr>
+              <w:t>private</w:t>
             </w:r>
             <w:r>
               <w:rPr>
@@ -11265,41 +11325,7 @@
                 <w:szCs w:val="19"/>
                 <w:lang w:eastAsia="uk-UA"/>
               </w:rPr>
-              <w:t xml:space="preserve"> ConnectTo (</w:t>
-            </w:r>
-            <w:r>
-              <w:rPr>
-                <w:rFonts w:ascii="Consolas" w:eastAsiaTheme="minorHAnsi" w:hAnsi="Consolas" w:cs="Consolas"/>
-                <w:color w:val="2B91AF"/>
-                <w:szCs w:val="19"/>
-                <w:lang w:eastAsia="uk-UA"/>
-              </w:rPr>
-              <w:t>Node</w:t>
-            </w:r>
-            <w:r>
-              <w:rPr>
-                <w:rFonts w:ascii="Consolas" w:eastAsiaTheme="minorHAnsi" w:hAnsi="Consolas" w:cs="Consolas"/>
-                <w:szCs w:val="19"/>
-                <w:lang w:eastAsia="uk-UA"/>
-              </w:rPr>
-              <w:t xml:space="preserve"> node, </w:t>
-            </w:r>
-            <w:r>
-              <w:rPr>
-                <w:rFonts w:ascii="Consolas" w:eastAsiaTheme="minorHAnsi" w:hAnsi="Consolas" w:cs="Consolas"/>
-                <w:color w:val="2B91AF"/>
-                <w:szCs w:val="19"/>
-                <w:lang w:eastAsia="uk-UA"/>
-              </w:rPr>
-              <w:t>Color</w:t>
-            </w:r>
-            <w:r>
-              <w:rPr>
-                <w:rFonts w:ascii="Consolas" w:eastAsiaTheme="minorHAnsi" w:hAnsi="Consolas" w:cs="Consolas"/>
-                <w:szCs w:val="19"/>
-                <w:lang w:eastAsia="uk-UA"/>
-              </w:rPr>
-              <w:t xml:space="preserve"> color)</w:t>
+              <w:t xml:space="preserve"> GenerateClustersFromNnc()</w:t>
             </w:r>
           </w:p>
         </w:tc>
@@ -11329,7 +11355,47 @@
                 <w:sz w:val="28"/>
                 <w:szCs w:val="28"/>
               </w:rPr>
-              <w:t>Приєднати поточний вузол до іншого вузла, враховуючи колір з’єднання</w:t>
+              <w:t xml:space="preserve">Генерація кластерів розв’язку на основі початкового набору кластерів, обчислених алгоритмом </w:t>
+            </w:r>
+            <w:r>
+              <w:rPr>
+                <w:sz w:val="28"/>
+                <w:szCs w:val="28"/>
+                <w:lang w:val="en-US"/>
+              </w:rPr>
+              <w:t>near</w:t>
+            </w:r>
+            <w:r>
+              <w:rPr>
+                <w:sz w:val="28"/>
+                <w:szCs w:val="28"/>
+                <w:lang w:val="ru-RU"/>
+              </w:rPr>
+              <w:t>-</w:t>
+            </w:r>
+            <w:r>
+              <w:rPr>
+                <w:sz w:val="28"/>
+                <w:szCs w:val="28"/>
+                <w:lang w:val="en-US"/>
+              </w:rPr>
+              <w:t>neighbor</w:t>
+            </w:r>
+            <w:r>
+              <w:rPr>
+                <w:sz w:val="28"/>
+                <w:szCs w:val="28"/>
+                <w:lang w:val="ru-RU"/>
+              </w:rPr>
+              <w:t xml:space="preserve"> </w:t>
+            </w:r>
+            <w:r>
+              <w:rPr>
+                <w:sz w:val="28"/>
+                <w:szCs w:val="28"/>
+                <w:lang w:val="en-US"/>
+              </w:rPr>
+              <w:t>chain</w:t>
             </w:r>
           </w:p>
         </w:tc>
@@ -11342,10 +11408,10 @@
         <w:tc>
           <w:tcPr>
             <w:tcW w:w="2674" w:type="dxa"/>
-            <w:vMerge/>
-            <w:tcBorders>
-              <w:left w:val="single" w:sz="4" w:space="0" w:color="000000"/>
-              <w:bottom w:val="single" w:sz="4" w:space="0" w:color="auto"/>
+            <w:vMerge w:val="restart"/>
+            <w:tcBorders>
+              <w:top w:val="single" w:sz="4" w:space="0" w:color="auto"/>
+              <w:left w:val="single" w:sz="4" w:space="0" w:color="000000"/>
               <w:right w:val="single" w:sz="4" w:space="0" w:color="000000"/>
             </w:tcBorders>
           </w:tcPr>
@@ -11361,6 +11427,35 @@
                 <w:highlight w:val="yellow"/>
               </w:rPr>
             </w:pPr>
+            <w:r>
+              <w:rPr>
+                <w:sz w:val="28"/>
+                <w:szCs w:val="28"/>
+                <w:lang w:val="en-US"/>
+              </w:rPr>
+              <w:t>Node</w:t>
+            </w:r>
+            <w:r>
+              <w:rPr>
+                <w:sz w:val="28"/>
+                <w:szCs w:val="28"/>
+              </w:rPr>
+              <w:t xml:space="preserve"> – </w:t>
+            </w:r>
+            <w:r>
+              <w:rPr>
+                <w:sz w:val="28"/>
+                <w:szCs w:val="28"/>
+              </w:rPr>
+              <w:t>клас вузла</w:t>
+            </w:r>
+            <w:r>
+              <w:rPr>
+                <w:sz w:val="28"/>
+                <w:szCs w:val="28"/>
+              </w:rPr>
+              <w:t>. Зберігає інформацію, що стосується вузла</w:t>
+            </w:r>
           </w:p>
         </w:tc>
         <w:tc>
@@ -11417,7 +11512,40 @@
                 <w:szCs w:val="19"/>
                 <w:lang w:eastAsia="uk-UA"/>
               </w:rPr>
-              <w:t xml:space="preserve"> DisconnectFromAll()</w:t>
+              <w:t xml:space="preserve"> ConnectTo</w:t>
+            </w:r>
+            <w:r>
+              <w:rPr>
+                <w:rFonts w:ascii="Consolas" w:eastAsiaTheme="minorHAnsi" w:hAnsi="Consolas" w:cs="Consolas"/>
+                <w:szCs w:val="19"/>
+                <w:lang w:eastAsia="uk-UA"/>
+              </w:rPr>
+              <w:t xml:space="preserve"> </w:t>
+            </w:r>
+            <w:r>
+              <w:rPr>
+                <w:rFonts w:ascii="Consolas" w:eastAsiaTheme="minorHAnsi" w:hAnsi="Consolas" w:cs="Consolas"/>
+                <w:szCs w:val="19"/>
+                <w:lang w:eastAsia="uk-UA"/>
+              </w:rPr>
+              <w:t>(</w:t>
+            </w:r>
+            <w:r>
+              <w:rPr>
+                <w:rFonts w:ascii="Consolas" w:eastAsiaTheme="minorHAnsi" w:hAnsi="Consolas" w:cs="Consolas"/>
+                <w:color w:val="2B91AF"/>
+                <w:szCs w:val="19"/>
+                <w:lang w:eastAsia="uk-UA"/>
+              </w:rPr>
+              <w:t>Node</w:t>
+            </w:r>
+            <w:r>
+              <w:rPr>
+                <w:rFonts w:ascii="Consolas" w:eastAsiaTheme="minorHAnsi" w:hAnsi="Consolas" w:cs="Consolas"/>
+                <w:szCs w:val="19"/>
+                <w:lang w:eastAsia="uk-UA"/>
+              </w:rPr>
+              <w:t xml:space="preserve"> node)</w:t>
             </w:r>
           </w:p>
         </w:tc>
@@ -11447,21 +11575,14 @@
                 <w:sz w:val="28"/>
                 <w:szCs w:val="28"/>
               </w:rPr>
-              <w:t xml:space="preserve">Від’єднати поточний вузол від </w:t>
-            </w:r>
-            <w:r>
-              <w:rPr>
-                <w:sz w:val="28"/>
-                <w:szCs w:val="28"/>
-              </w:rPr>
-              <w:t xml:space="preserve">усіх </w:t>
-            </w:r>
-            <w:r>
-              <w:rPr>
-                <w:sz w:val="28"/>
-                <w:szCs w:val="28"/>
-              </w:rPr>
-              <w:t>інших вузлів</w:t>
+              <w:t xml:space="preserve">Приєднати </w:t>
+            </w:r>
+            <w:r>
+              <w:rPr>
+                <w:sz w:val="28"/>
+                <w:szCs w:val="28"/>
+              </w:rPr>
+              <w:t>поточний вузол до іншого вузла</w:t>
             </w:r>
           </w:p>
         </w:tc>
@@ -11474,9 +11595,8 @@
         <w:tc>
           <w:tcPr>
             <w:tcW w:w="2674" w:type="dxa"/>
-            <w:vMerge w:val="restart"/>
-            <w:tcBorders>
-              <w:top w:val="single" w:sz="4" w:space="0" w:color="auto"/>
+            <w:vMerge/>
+            <w:tcBorders>
               <w:left w:val="single" w:sz="4" w:space="0" w:color="000000"/>
               <w:right w:val="single" w:sz="4" w:space="0" w:color="000000"/>
             </w:tcBorders>
@@ -11493,49 +11613,6 @@
                 <w:highlight w:val="yellow"/>
               </w:rPr>
             </w:pPr>
-            <w:r>
-              <w:rPr>
-                <w:sz w:val="28"/>
-                <w:szCs w:val="28"/>
-              </w:rPr>
-              <w:t>ClusteringAlgorithm</w:t>
-            </w:r>
-            <w:r>
-              <w:rPr>
-                <w:sz w:val="28"/>
-                <w:szCs w:val="28"/>
-              </w:rPr>
-              <w:t xml:space="preserve"> – абстрактний клас-нащадок класу </w:t>
-            </w:r>
-            <w:r>
-              <w:rPr>
-                <w:sz w:val="28"/>
-                <w:szCs w:val="28"/>
-                <w:lang w:val="en-US"/>
-              </w:rPr>
-              <w:t>Algorithm</w:t>
-            </w:r>
-            <w:r>
-              <w:rPr>
-                <w:sz w:val="28"/>
-                <w:szCs w:val="28"/>
-              </w:rPr>
-              <w:t xml:space="preserve">. </w:t>
-            </w:r>
-            <w:r>
-              <w:rPr>
-                <w:sz w:val="28"/>
-                <w:szCs w:val="28"/>
-              </w:rPr>
-              <w:t xml:space="preserve">Реалізує спільну логіку для </w:t>
-            </w:r>
-            <w:r>
-              <w:rPr>
-                <w:sz w:val="28"/>
-                <w:szCs w:val="28"/>
-              </w:rPr>
-              <w:t>алгоритмів кластеризації</w:t>
-            </w:r>
           </w:p>
         </w:tc>
         <w:tc>
@@ -11567,7 +11644,7 @@
                 <w:szCs w:val="19"/>
                 <w:lang w:eastAsia="uk-UA"/>
               </w:rPr>
-              <w:t>protected</w:t>
+              <w:t>public</w:t>
             </w:r>
             <w:r>
               <w:rPr>
@@ -11592,7 +11669,41 @@
                 <w:szCs w:val="19"/>
                 <w:lang w:eastAsia="uk-UA"/>
               </w:rPr>
-              <w:t xml:space="preserve"> AddCluster()</w:t>
+              <w:t xml:space="preserve"> ConnectTo (</w:t>
+            </w:r>
+            <w:r>
+              <w:rPr>
+                <w:rFonts w:ascii="Consolas" w:eastAsiaTheme="minorHAnsi" w:hAnsi="Consolas" w:cs="Consolas"/>
+                <w:color w:val="2B91AF"/>
+                <w:szCs w:val="19"/>
+                <w:lang w:eastAsia="uk-UA"/>
+              </w:rPr>
+              <w:t>Node</w:t>
+            </w:r>
+            <w:r>
+              <w:rPr>
+                <w:rFonts w:ascii="Consolas" w:eastAsiaTheme="minorHAnsi" w:hAnsi="Consolas" w:cs="Consolas"/>
+                <w:szCs w:val="19"/>
+                <w:lang w:eastAsia="uk-UA"/>
+              </w:rPr>
+              <w:t xml:space="preserve"> node, </w:t>
+            </w:r>
+            <w:r>
+              <w:rPr>
+                <w:rFonts w:ascii="Consolas" w:eastAsiaTheme="minorHAnsi" w:hAnsi="Consolas" w:cs="Consolas"/>
+                <w:color w:val="2B91AF"/>
+                <w:szCs w:val="19"/>
+                <w:lang w:eastAsia="uk-UA"/>
+              </w:rPr>
+              <w:t>Color</w:t>
+            </w:r>
+            <w:r>
+              <w:rPr>
+                <w:rFonts w:ascii="Consolas" w:eastAsiaTheme="minorHAnsi" w:hAnsi="Consolas" w:cs="Consolas"/>
+                <w:szCs w:val="19"/>
+                <w:lang w:eastAsia="uk-UA"/>
+              </w:rPr>
+              <w:t xml:space="preserve"> color)</w:t>
             </w:r>
           </w:p>
         </w:tc>
@@ -11622,7 +11733,7 @@
                 <w:sz w:val="28"/>
                 <w:szCs w:val="28"/>
               </w:rPr>
-              <w:t>Додати пустий кластер до списку кластерів</w:t>
+              <w:t>Приєднати поточний вузол до іншого вузла, враховуючи колір з’єднання</w:t>
             </w:r>
           </w:p>
         </w:tc>
@@ -11702,23 +11813,6 @@
                 <w:szCs w:val="19"/>
                 <w:lang w:eastAsia="uk-UA"/>
               </w:rPr>
-              <w:t>override</w:t>
-            </w:r>
-            <w:r>
-              <w:rPr>
-                <w:rFonts w:ascii="Consolas" w:eastAsiaTheme="minorHAnsi" w:hAnsi="Consolas" w:cs="Consolas"/>
-                <w:szCs w:val="19"/>
-                <w:lang w:eastAsia="uk-UA"/>
-              </w:rPr>
-              <w:t xml:space="preserve"> </w:t>
-            </w:r>
-            <w:r>
-              <w:rPr>
-                <w:rFonts w:ascii="Consolas" w:eastAsiaTheme="minorHAnsi" w:hAnsi="Consolas" w:cs="Consolas"/>
-                <w:color w:val="0000FF"/>
-                <w:szCs w:val="19"/>
-                <w:lang w:eastAsia="uk-UA"/>
-              </w:rPr>
               <w:t>void</w:t>
             </w:r>
             <w:r>
@@ -11727,7 +11821,7 @@
                 <w:szCs w:val="19"/>
                 <w:lang w:eastAsia="uk-UA"/>
               </w:rPr>
-              <w:t xml:space="preserve"> DrawNodes()</w:t>
+              <w:t xml:space="preserve"> DisconnectFromAll()</w:t>
             </w:r>
           </w:p>
         </w:tc>
@@ -11757,7 +11851,21 @@
                 <w:sz w:val="28"/>
                 <w:szCs w:val="28"/>
               </w:rPr>
-              <w:t>Графічне відображення вузлів, оброблених алгоритмом</w:t>
+              <w:t xml:space="preserve">Від’єднати поточний вузол від </w:t>
+            </w:r>
+            <w:r>
+              <w:rPr>
+                <w:sz w:val="28"/>
+                <w:szCs w:val="28"/>
+              </w:rPr>
+              <w:t xml:space="preserve">усіх </w:t>
+            </w:r>
+            <w:r>
+              <w:rPr>
+                <w:sz w:val="28"/>
+                <w:szCs w:val="28"/>
+              </w:rPr>
+              <w:t>інших вузлів</w:t>
             </w:r>
           </w:p>
         </w:tc>
@@ -11793,101 +11901,52 @@
               <w:rPr>
                 <w:sz w:val="28"/>
                 <w:szCs w:val="28"/>
+              </w:rPr>
+              <w:t>ClusteringAlgorithm</w:t>
+            </w:r>
+            <w:r>
+              <w:rPr>
+                <w:sz w:val="28"/>
+                <w:szCs w:val="28"/>
+              </w:rPr>
+              <w:t xml:space="preserve"> – абстрактний клас-</w:t>
+            </w:r>
+            <w:r>
+              <w:rPr>
+                <w:sz w:val="28"/>
+                <w:szCs w:val="28"/>
+              </w:rPr>
+              <w:lastRenderedPageBreak/>
+              <w:t xml:space="preserve">нащадок класу </w:t>
+            </w:r>
+            <w:r>
+              <w:rPr>
+                <w:sz w:val="28"/>
+                <w:szCs w:val="28"/>
                 <w:lang w:val="en-US"/>
               </w:rPr>
-              <w:t xml:space="preserve">KMeans – </w:t>
-            </w:r>
-            <w:r>
-              <w:rPr>
-                <w:sz w:val="28"/>
-                <w:szCs w:val="28"/>
-                <w:lang w:val="ru-RU"/>
-              </w:rPr>
-              <w:t>клас</w:t>
-            </w:r>
-            <w:r>
-              <w:rPr>
-                <w:sz w:val="28"/>
-                <w:szCs w:val="28"/>
-                <w:lang w:val="en-US"/>
-              </w:rPr>
-              <w:t>-</w:t>
-            </w:r>
-            <w:r>
-              <w:rPr>
-                <w:sz w:val="28"/>
-                <w:szCs w:val="28"/>
-                <w:lang w:val="ru-RU"/>
-              </w:rPr>
-              <w:t>нащадок</w:t>
-            </w:r>
-            <w:r>
-              <w:rPr>
-                <w:sz w:val="28"/>
-                <w:szCs w:val="28"/>
-                <w:lang w:val="en-US"/>
-              </w:rPr>
-              <w:t xml:space="preserve"> </w:t>
-            </w:r>
-            <w:r>
-              <w:rPr>
-                <w:sz w:val="28"/>
-                <w:szCs w:val="28"/>
-                <w:lang w:val="ru-RU"/>
-              </w:rPr>
-              <w:t>класу</w:t>
-            </w:r>
-            <w:r>
-              <w:rPr>
-                <w:sz w:val="28"/>
-                <w:szCs w:val="28"/>
-              </w:rPr>
-              <w:t xml:space="preserve"> ClusteringAlgorithm</w:t>
-            </w:r>
-            <w:r>
-              <w:rPr>
-                <w:sz w:val="28"/>
-                <w:szCs w:val="28"/>
-              </w:rPr>
-              <w:t>. Клас реалізує логіку алгоритму кластеризації</w:t>
-            </w:r>
-            <w:r>
-              <w:rPr>
-                <w:sz w:val="28"/>
-                <w:szCs w:val="28"/>
-              </w:rPr>
-              <w:t xml:space="preserve"> </w:t>
-            </w:r>
-            <w:r>
-              <w:rPr>
-                <w:sz w:val="28"/>
-                <w:szCs w:val="28"/>
-                <w:lang w:val="en-US"/>
-              </w:rPr>
-              <w:t>k</w:t>
-            </w:r>
-            <w:r>
-              <w:rPr>
-                <w:sz w:val="28"/>
-                <w:szCs w:val="28"/>
-              </w:rPr>
-              <w:noBreakHyphen/>
-            </w:r>
-            <w:r>
-              <w:rPr>
-                <w:sz w:val="28"/>
-                <w:szCs w:val="28"/>
-                <w:lang w:val="en-US"/>
-              </w:rPr>
-              <w:t>m</w:t>
-            </w:r>
-            <w:r>
-              <w:rPr>
-                <w:sz w:val="28"/>
-                <w:szCs w:val="28"/>
-                <w:lang w:val="en-US"/>
-              </w:rPr>
-              <w:t>eans</w:t>
+              <w:t>Algorithm</w:t>
+            </w:r>
+            <w:r>
+              <w:rPr>
+                <w:sz w:val="28"/>
+                <w:szCs w:val="28"/>
+              </w:rPr>
+              <w:t xml:space="preserve">. </w:t>
+            </w:r>
+            <w:r>
+              <w:rPr>
+                <w:sz w:val="28"/>
+                <w:szCs w:val="28"/>
+              </w:rPr>
+              <w:t xml:space="preserve">Реалізує спільну логіку для </w:t>
+            </w:r>
+            <w:r>
+              <w:rPr>
+                <w:sz w:val="28"/>
+                <w:szCs w:val="28"/>
+              </w:rPr>
+              <w:t>алгоритмів кластеризації</w:t>
             </w:r>
           </w:p>
         </w:tc>
@@ -11910,17 +11969,18 @@
               <w:rPr>
                 <w:rFonts w:ascii="Consolas" w:eastAsiaTheme="minorHAnsi" w:hAnsi="Consolas" w:cs="Consolas"/>
                 <w:szCs w:val="19"/>
-                <w:lang w:val="en-US" w:eastAsia="uk-UA"/>
-              </w:rPr>
-            </w:pPr>
-            <w:r>
-              <w:rPr>
-                <w:rFonts w:ascii="Consolas" w:eastAsiaTheme="minorHAnsi" w:hAnsi="Consolas" w:cs="Consolas"/>
-                <w:color w:val="0000FF"/>
-                <w:szCs w:val="19"/>
-                <w:lang w:eastAsia="uk-UA"/>
-              </w:rPr>
-              <w:t>private</w:t>
+                <w:lang w:eastAsia="uk-UA"/>
+              </w:rPr>
+            </w:pPr>
+            <w:r>
+              <w:rPr>
+                <w:rFonts w:ascii="Consolas" w:eastAsiaTheme="minorHAnsi" w:hAnsi="Consolas" w:cs="Consolas"/>
+                <w:color w:val="0000FF"/>
+                <w:szCs w:val="19"/>
+                <w:lang w:eastAsia="uk-UA"/>
+              </w:rPr>
+              <w:lastRenderedPageBreak/>
+              <w:t>protected</w:t>
             </w:r>
             <w:r>
               <w:rPr>
@@ -11945,7 +12005,7 @@
                 <w:szCs w:val="19"/>
                 <w:lang w:eastAsia="uk-UA"/>
               </w:rPr>
-              <w:t xml:space="preserve"> GenerateClusters()</w:t>
+              <w:t xml:space="preserve"> AddCluster()</w:t>
             </w:r>
           </w:p>
         </w:tc>
@@ -11975,7 +12035,7 @@
                 <w:sz w:val="28"/>
                 <w:szCs w:val="28"/>
               </w:rPr>
-              <w:t>Генерація початкового набору кластерів</w:t>
+              <w:t>Додати пустий кластер до списку кластерів</w:t>
             </w:r>
           </w:p>
         </w:tc>
@@ -11991,6 +12051,7 @@
             <w:vMerge/>
             <w:tcBorders>
               <w:left w:val="single" w:sz="4" w:space="0" w:color="000000"/>
+              <w:bottom w:val="single" w:sz="4" w:space="0" w:color="auto"/>
               <w:right w:val="single" w:sz="4" w:space="0" w:color="000000"/>
             </w:tcBorders>
           </w:tcPr>
@@ -12037,7 +12098,7 @@
                 <w:szCs w:val="19"/>
                 <w:lang w:eastAsia="uk-UA"/>
               </w:rPr>
-              <w:t>protected</w:t>
+              <w:t>public</w:t>
             </w:r>
             <w:r>
               <w:rPr>
@@ -12079,7 +12140,7 @@
                 <w:szCs w:val="19"/>
                 <w:lang w:eastAsia="uk-UA"/>
               </w:rPr>
-              <w:t xml:space="preserve"> InnerIteration()</w:t>
+              <w:t xml:space="preserve"> DrawNodes()</w:t>
             </w:r>
           </w:p>
         </w:tc>
@@ -12109,7 +12170,7 @@
                 <w:sz w:val="28"/>
                 <w:szCs w:val="28"/>
               </w:rPr>
-              <w:t xml:space="preserve">Ітерація алгоритму </w:t>
+              <w:t>Графічне відображення вузлів, оброблених алгоритмом</w:t>
             </w:r>
           </w:p>
         </w:tc>
@@ -12122,10 +12183,10 @@
         <w:tc>
           <w:tcPr>
             <w:tcW w:w="2674" w:type="dxa"/>
-            <w:vMerge/>
-            <w:tcBorders>
-              <w:left w:val="single" w:sz="4" w:space="0" w:color="000000"/>
-              <w:bottom w:val="single" w:sz="4" w:space="0" w:color="auto"/>
+            <w:vMerge w:val="restart"/>
+            <w:tcBorders>
+              <w:top w:val="single" w:sz="4" w:space="0" w:color="auto"/>
+              <w:left w:val="single" w:sz="4" w:space="0" w:color="000000"/>
               <w:right w:val="single" w:sz="4" w:space="0" w:color="000000"/>
             </w:tcBorders>
           </w:tcPr>
@@ -12141,6 +12202,107 @@
                 <w:highlight w:val="yellow"/>
               </w:rPr>
             </w:pPr>
+            <w:r>
+              <w:rPr>
+                <w:sz w:val="28"/>
+                <w:szCs w:val="28"/>
+                <w:lang w:val="en-US"/>
+              </w:rPr>
+              <w:lastRenderedPageBreak/>
+              <w:t xml:space="preserve">KMeans – </w:t>
+            </w:r>
+            <w:r>
+              <w:rPr>
+                <w:sz w:val="28"/>
+                <w:szCs w:val="28"/>
+                <w:lang w:val="ru-RU"/>
+              </w:rPr>
+              <w:t>клас</w:t>
+            </w:r>
+            <w:r>
+              <w:rPr>
+                <w:sz w:val="28"/>
+                <w:szCs w:val="28"/>
+                <w:lang w:val="en-US"/>
+              </w:rPr>
+              <w:t>-</w:t>
+            </w:r>
+            <w:r>
+              <w:rPr>
+                <w:sz w:val="28"/>
+                <w:szCs w:val="28"/>
+                <w:lang w:val="ru-RU"/>
+              </w:rPr>
+              <w:t>нащадок</w:t>
+            </w:r>
+            <w:r>
+              <w:rPr>
+                <w:sz w:val="28"/>
+                <w:szCs w:val="28"/>
+                <w:lang w:val="en-US"/>
+              </w:rPr>
+              <w:t xml:space="preserve"> </w:t>
+            </w:r>
+            <w:r>
+              <w:rPr>
+                <w:sz w:val="28"/>
+                <w:szCs w:val="28"/>
+                <w:lang w:val="ru-RU"/>
+              </w:rPr>
+              <w:t>класу</w:t>
+            </w:r>
+            <w:r>
+              <w:rPr>
+                <w:sz w:val="28"/>
+                <w:szCs w:val="28"/>
+              </w:rPr>
+              <w:t xml:space="preserve"> ClusteringAlgorithm</w:t>
+            </w:r>
+            <w:r>
+              <w:rPr>
+                <w:sz w:val="28"/>
+                <w:szCs w:val="28"/>
+              </w:rPr>
+              <w:t>. Клас реалізує логіку алгоритму кластеризації</w:t>
+            </w:r>
+            <w:r>
+              <w:rPr>
+                <w:sz w:val="28"/>
+                <w:szCs w:val="28"/>
+              </w:rPr>
+              <w:t xml:space="preserve"> </w:t>
+            </w:r>
+            <w:r>
+              <w:rPr>
+                <w:sz w:val="28"/>
+                <w:szCs w:val="28"/>
+                <w:lang w:val="en-US"/>
+              </w:rPr>
+              <w:t>k</w:t>
+            </w:r>
+            <w:r>
+              <w:rPr>
+                <w:sz w:val="28"/>
+                <w:szCs w:val="28"/>
+              </w:rPr>
+              <w:noBreakHyphen/>
+            </w:r>
+            <w:r>
+              <w:rPr>
+                <w:sz w:val="28"/>
+                <w:szCs w:val="28"/>
+                <w:lang w:val="en-US"/>
+              </w:rPr>
+              <w:t>m</w:t>
+            </w:r>
+            <w:r>
+              <w:rPr>
+                <w:sz w:val="28"/>
+                <w:szCs w:val="28"/>
+                <w:lang w:val="en-US"/>
+              </w:rPr>
+              <w:t>eans</w:t>
+            </w:r>
           </w:p>
         </w:tc>
         <w:tc>
@@ -12162,7 +12324,7 @@
               <w:rPr>
                 <w:rFonts w:ascii="Consolas" w:eastAsiaTheme="minorHAnsi" w:hAnsi="Consolas" w:cs="Consolas"/>
                 <w:szCs w:val="19"/>
-                <w:lang w:eastAsia="uk-UA"/>
+                <w:lang w:val="en-US" w:eastAsia="uk-UA"/>
               </w:rPr>
             </w:pPr>
             <w:r>
@@ -12197,7 +12359,7 @@
                 <w:szCs w:val="19"/>
                 <w:lang w:eastAsia="uk-UA"/>
               </w:rPr>
-              <w:t xml:space="preserve"> SetCenters()</w:t>
+              <w:t xml:space="preserve"> GenerateClusters()</w:t>
             </w:r>
           </w:p>
         </w:tc>
@@ -12227,7 +12389,7 @@
                 <w:sz w:val="28"/>
                 <w:szCs w:val="28"/>
               </w:rPr>
-              <w:t>Перемістити центри кластерів відповідно до алгоритму</w:t>
+              <w:t>Генерація початкового набору кластерів</w:t>
             </w:r>
           </w:p>
         </w:tc>
@@ -12240,9 +12402,8 @@
         <w:tc>
           <w:tcPr>
             <w:tcW w:w="2674" w:type="dxa"/>
-            <w:vMerge w:val="restart"/>
-            <w:tcBorders>
-              <w:top w:val="single" w:sz="4" w:space="0" w:color="auto"/>
+            <w:vMerge/>
+            <w:tcBorders>
               <w:left w:val="single" w:sz="4" w:space="0" w:color="000000"/>
               <w:right w:val="single" w:sz="4" w:space="0" w:color="000000"/>
             </w:tcBorders>
@@ -12259,148 +12420,6 @@
                 <w:highlight w:val="yellow"/>
               </w:rPr>
             </w:pPr>
-            <w:r>
-              <w:rPr>
-                <w:sz w:val="28"/>
-                <w:szCs w:val="28"/>
-              </w:rPr>
-              <w:t>NearestNeighbourChain</w:t>
-            </w:r>
-            <w:r>
-              <w:rPr>
-                <w:sz w:val="28"/>
-                <w:szCs w:val="28"/>
-              </w:rPr>
-              <w:t xml:space="preserve"> – </w:t>
-            </w:r>
-            <w:r>
-              <w:rPr>
-                <w:sz w:val="28"/>
-                <w:szCs w:val="28"/>
-                <w:lang w:val="ru-RU"/>
-              </w:rPr>
-              <w:t>клас</w:t>
-            </w:r>
-            <w:r>
-              <w:rPr>
-                <w:sz w:val="28"/>
-                <w:szCs w:val="28"/>
-                <w:lang w:val="en-US"/>
-              </w:rPr>
-              <w:t>-</w:t>
-            </w:r>
-            <w:r>
-              <w:rPr>
-                <w:sz w:val="28"/>
-                <w:szCs w:val="28"/>
-                <w:lang w:val="ru-RU"/>
-              </w:rPr>
-              <w:t>нащадок</w:t>
-            </w:r>
-            <w:r>
-              <w:rPr>
-                <w:sz w:val="28"/>
-                <w:szCs w:val="28"/>
-                <w:lang w:val="en-US"/>
-              </w:rPr>
-              <w:t xml:space="preserve"> </w:t>
-            </w:r>
-            <w:r>
-              <w:rPr>
-                <w:sz w:val="28"/>
-                <w:szCs w:val="28"/>
-                <w:lang w:val="ru-RU"/>
-              </w:rPr>
-              <w:lastRenderedPageBreak/>
-              <w:t>класу</w:t>
-            </w:r>
-            <w:r>
-              <w:rPr>
-                <w:sz w:val="28"/>
-                <w:szCs w:val="28"/>
-              </w:rPr>
-              <w:t xml:space="preserve"> ClusteringAlgorithm</w:t>
-            </w:r>
-            <w:r>
-              <w:rPr>
-                <w:sz w:val="28"/>
-                <w:szCs w:val="28"/>
-              </w:rPr>
-              <w:t>. Клас реалізує логіку алгоритму кластеризації</w:t>
-            </w:r>
-            <w:r>
-              <w:rPr>
-                <w:sz w:val="28"/>
-                <w:szCs w:val="28"/>
-              </w:rPr>
-              <w:t xml:space="preserve"> </w:t>
-            </w:r>
-            <w:r>
-              <w:rPr>
-                <w:sz w:val="28"/>
-                <w:szCs w:val="28"/>
-                <w:lang w:val="en-US"/>
-              </w:rPr>
-              <w:t>n</w:t>
-            </w:r>
-            <w:r>
-              <w:rPr>
-                <w:sz w:val="28"/>
-                <w:szCs w:val="28"/>
-              </w:rPr>
-              <w:t>earest</w:t>
-            </w:r>
-            <w:r>
-              <w:rPr>
-                <w:sz w:val="28"/>
-                <w:szCs w:val="28"/>
-              </w:rPr>
-              <w:t>-</w:t>
-            </w:r>
-            <w:r>
-              <w:rPr>
-                <w:sz w:val="28"/>
-                <w:szCs w:val="28"/>
-                <w:lang w:val="en-US"/>
-              </w:rPr>
-              <w:t>n</w:t>
-            </w:r>
-            <w:r>
-              <w:rPr>
-                <w:sz w:val="28"/>
-                <w:szCs w:val="28"/>
-              </w:rPr>
-              <w:t>eighbo</w:t>
-            </w:r>
-            <w:r>
-              <w:rPr>
-                <w:sz w:val="28"/>
-                <w:szCs w:val="28"/>
-              </w:rPr>
-              <w:t>r</w:t>
-            </w:r>
-            <w:r>
-              <w:rPr>
-                <w:sz w:val="28"/>
-                <w:szCs w:val="28"/>
-              </w:rPr>
-              <w:t xml:space="preserve"> </w:t>
-            </w:r>
-            <w:r>
-              <w:rPr>
-                <w:sz w:val="28"/>
-                <w:szCs w:val="28"/>
-                <w:lang w:val="en-US"/>
-              </w:rPr>
-              <w:t>c</w:t>
-            </w:r>
-            <w:r>
-              <w:rPr>
-                <w:sz w:val="28"/>
-                <w:szCs w:val="28"/>
-              </w:rPr>
-              <w:t>hain</w:t>
-            </w:r>
           </w:p>
         </w:tc>
         <w:tc>
@@ -12422,18 +12441,17 @@
               <w:rPr>
                 <w:rFonts w:ascii="Consolas" w:eastAsiaTheme="minorHAnsi" w:hAnsi="Consolas" w:cs="Consolas"/>
                 <w:szCs w:val="19"/>
-                <w:lang w:val="en-US" w:eastAsia="uk-UA"/>
-              </w:rPr>
-            </w:pPr>
-            <w:r>
-              <w:rPr>
-                <w:rFonts w:ascii="Consolas" w:eastAsiaTheme="minorHAnsi" w:hAnsi="Consolas" w:cs="Consolas"/>
-                <w:color w:val="0000FF"/>
-                <w:szCs w:val="19"/>
-                <w:lang w:eastAsia="uk-UA"/>
-              </w:rPr>
-              <w:lastRenderedPageBreak/>
-              <w:t>private</w:t>
+                <w:lang w:eastAsia="uk-UA"/>
+              </w:rPr>
+            </w:pPr>
+            <w:r>
+              <w:rPr>
+                <w:rFonts w:ascii="Consolas" w:eastAsiaTheme="minorHAnsi" w:hAnsi="Consolas" w:cs="Consolas"/>
+                <w:color w:val="0000FF"/>
+                <w:szCs w:val="19"/>
+                <w:lang w:eastAsia="uk-UA"/>
+              </w:rPr>
+              <w:t>protected</w:t>
             </w:r>
             <w:r>
               <w:rPr>
@@ -12450,6 +12468,23 @@
                 <w:szCs w:val="19"/>
                 <w:lang w:eastAsia="uk-UA"/>
               </w:rPr>
+              <w:t>override</w:t>
+            </w:r>
+            <w:r>
+              <w:rPr>
+                <w:rFonts w:ascii="Consolas" w:eastAsiaTheme="minorHAnsi" w:hAnsi="Consolas" w:cs="Consolas"/>
+                <w:szCs w:val="19"/>
+                <w:lang w:eastAsia="uk-UA"/>
+              </w:rPr>
+              <w:t xml:space="preserve"> </w:t>
+            </w:r>
+            <w:r>
+              <w:rPr>
+                <w:rFonts w:ascii="Consolas" w:eastAsiaTheme="minorHAnsi" w:hAnsi="Consolas" w:cs="Consolas"/>
+                <w:color w:val="0000FF"/>
+                <w:szCs w:val="19"/>
+                <w:lang w:eastAsia="uk-UA"/>
+              </w:rPr>
               <w:t>void</w:t>
             </w:r>
             <w:r>
@@ -12458,7 +12493,7 @@
                 <w:szCs w:val="19"/>
                 <w:lang w:eastAsia="uk-UA"/>
               </w:rPr>
-              <w:t xml:space="preserve"> GenerateClusters()</w:t>
+              <w:t xml:space="preserve"> InnerIteration()</w:t>
             </w:r>
           </w:p>
         </w:tc>
@@ -12488,7 +12523,7 @@
                 <w:sz w:val="28"/>
                 <w:szCs w:val="28"/>
               </w:rPr>
-              <w:t>Генерація початкового набору кластерів</w:t>
+              <w:t xml:space="preserve">Ітерація алгоритму </w:t>
             </w:r>
           </w:p>
         </w:tc>
@@ -12504,6 +12539,7 @@
             <w:vMerge/>
             <w:tcBorders>
               <w:left w:val="single" w:sz="4" w:space="0" w:color="000000"/>
+              <w:bottom w:val="single" w:sz="4" w:space="0" w:color="auto"/>
               <w:right w:val="single" w:sz="4" w:space="0" w:color="000000"/>
             </w:tcBorders>
           </w:tcPr>
@@ -12540,17 +12576,17 @@
               <w:rPr>
                 <w:rFonts w:ascii="Consolas" w:eastAsiaTheme="minorHAnsi" w:hAnsi="Consolas" w:cs="Consolas"/>
                 <w:szCs w:val="19"/>
-                <w:lang w:val="en-US" w:eastAsia="uk-UA"/>
-              </w:rPr>
-            </w:pPr>
-            <w:r>
-              <w:rPr>
-                <w:rFonts w:ascii="Consolas" w:eastAsiaTheme="minorHAnsi" w:hAnsi="Consolas" w:cs="Consolas"/>
-                <w:color w:val="0000FF"/>
-                <w:szCs w:val="19"/>
-                <w:lang w:eastAsia="uk-UA"/>
-              </w:rPr>
-              <w:t>public</w:t>
+                <w:lang w:eastAsia="uk-UA"/>
+              </w:rPr>
+            </w:pPr>
+            <w:r>
+              <w:rPr>
+                <w:rFonts w:ascii="Consolas" w:eastAsiaTheme="minorHAnsi" w:hAnsi="Consolas" w:cs="Consolas"/>
+                <w:color w:val="0000FF"/>
+                <w:szCs w:val="19"/>
+                <w:lang w:eastAsia="uk-UA"/>
+              </w:rPr>
+              <w:t>private</w:t>
             </w:r>
             <w:r>
               <w:rPr>
@@ -12567,32 +12603,15 @@
                 <w:szCs w:val="19"/>
                 <w:lang w:eastAsia="uk-UA"/>
               </w:rPr>
-              <w:t>override</w:t>
-            </w:r>
-            <w:r>
-              <w:rPr>
-                <w:rFonts w:ascii="Consolas" w:eastAsiaTheme="minorHAnsi" w:hAnsi="Consolas" w:cs="Consolas"/>
-                <w:szCs w:val="19"/>
-                <w:lang w:eastAsia="uk-UA"/>
-              </w:rPr>
-              <w:t xml:space="preserve"> </w:t>
-            </w:r>
-            <w:r>
-              <w:rPr>
-                <w:rFonts w:ascii="Consolas" w:eastAsiaTheme="minorHAnsi" w:hAnsi="Consolas" w:cs="Consolas"/>
-                <w:color w:val="0000FF"/>
-                <w:szCs w:val="19"/>
-                <w:lang w:eastAsia="uk-UA"/>
-              </w:rPr>
-              <w:t>string</w:t>
-            </w:r>
-            <w:r>
-              <w:rPr>
-                <w:rFonts w:ascii="Consolas" w:eastAsiaTheme="minorHAnsi" w:hAnsi="Consolas" w:cs="Consolas"/>
-                <w:szCs w:val="19"/>
-                <w:lang w:eastAsia="uk-UA"/>
-              </w:rPr>
-              <w:t xml:space="preserve"> Info()</w:t>
+              <w:t>void</w:t>
+            </w:r>
+            <w:r>
+              <w:rPr>
+                <w:rFonts w:ascii="Consolas" w:eastAsiaTheme="minorHAnsi" w:hAnsi="Consolas" w:cs="Consolas"/>
+                <w:szCs w:val="19"/>
+                <w:lang w:eastAsia="uk-UA"/>
+              </w:rPr>
+              <w:t xml:space="preserve"> SetCenters()</w:t>
             </w:r>
           </w:p>
         </w:tc>
@@ -12622,7 +12641,7 @@
                 <w:sz w:val="28"/>
                 <w:szCs w:val="28"/>
               </w:rPr>
-              <w:t>Функція повертає рядок з необхідною інформацією щодо поточного стану алгоритму</w:t>
+              <w:t>Перемістити центри кластерів відповідно до алгоритму</w:t>
             </w:r>
           </w:p>
         </w:tc>
@@ -12635,8 +12654,9 @@
         <w:tc>
           <w:tcPr>
             <w:tcW w:w="2674" w:type="dxa"/>
-            <w:vMerge/>
-            <w:tcBorders>
+            <w:vMerge w:val="restart"/>
+            <w:tcBorders>
+              <w:top w:val="single" w:sz="4" w:space="0" w:color="auto"/>
               <w:left w:val="single" w:sz="4" w:space="0" w:color="000000"/>
               <w:right w:val="single" w:sz="4" w:space="0" w:color="000000"/>
             </w:tcBorders>
@@ -12653,6 +12673,147 @@
                 <w:highlight w:val="yellow"/>
               </w:rPr>
             </w:pPr>
+            <w:r>
+              <w:rPr>
+                <w:sz w:val="28"/>
+                <w:szCs w:val="28"/>
+              </w:rPr>
+              <w:t>NearestNeighbourChain</w:t>
+            </w:r>
+            <w:r>
+              <w:rPr>
+                <w:sz w:val="28"/>
+                <w:szCs w:val="28"/>
+              </w:rPr>
+              <w:t xml:space="preserve"> – </w:t>
+            </w:r>
+            <w:r>
+              <w:rPr>
+                <w:sz w:val="28"/>
+                <w:szCs w:val="28"/>
+                <w:lang w:val="ru-RU"/>
+              </w:rPr>
+              <w:t>клас</w:t>
+            </w:r>
+            <w:r>
+              <w:rPr>
+                <w:sz w:val="28"/>
+                <w:szCs w:val="28"/>
+                <w:lang w:val="en-US"/>
+              </w:rPr>
+              <w:t>-</w:t>
+            </w:r>
+            <w:r>
+              <w:rPr>
+                <w:sz w:val="28"/>
+                <w:szCs w:val="28"/>
+                <w:lang w:val="ru-RU"/>
+              </w:rPr>
+              <w:t>нащадок</w:t>
+            </w:r>
+            <w:r>
+              <w:rPr>
+                <w:sz w:val="28"/>
+                <w:szCs w:val="28"/>
+                <w:lang w:val="en-US"/>
+              </w:rPr>
+              <w:t xml:space="preserve"> </w:t>
+            </w:r>
+            <w:r>
+              <w:rPr>
+                <w:sz w:val="28"/>
+                <w:szCs w:val="28"/>
+                <w:lang w:val="ru-RU"/>
+              </w:rPr>
+              <w:t>класу</w:t>
+            </w:r>
+            <w:r>
+              <w:rPr>
+                <w:sz w:val="28"/>
+                <w:szCs w:val="28"/>
+              </w:rPr>
+              <w:t xml:space="preserve"> ClusteringAlgorithm</w:t>
+            </w:r>
+            <w:r>
+              <w:rPr>
+                <w:sz w:val="28"/>
+                <w:szCs w:val="28"/>
+              </w:rPr>
+              <w:t>. Клас реалізує логіку алгоритму кластеризації</w:t>
+            </w:r>
+            <w:r>
+              <w:rPr>
+                <w:sz w:val="28"/>
+                <w:szCs w:val="28"/>
+              </w:rPr>
+              <w:t xml:space="preserve"> </w:t>
+            </w:r>
+            <w:r>
+              <w:rPr>
+                <w:sz w:val="28"/>
+                <w:szCs w:val="28"/>
+                <w:lang w:val="en-US"/>
+              </w:rPr>
+              <w:t>n</w:t>
+            </w:r>
+            <w:r>
+              <w:rPr>
+                <w:sz w:val="28"/>
+                <w:szCs w:val="28"/>
+              </w:rPr>
+              <w:t>earest</w:t>
+            </w:r>
+            <w:r>
+              <w:rPr>
+                <w:sz w:val="28"/>
+                <w:szCs w:val="28"/>
+              </w:rPr>
+              <w:t>-</w:t>
+            </w:r>
+            <w:r>
+              <w:rPr>
+                <w:sz w:val="28"/>
+                <w:szCs w:val="28"/>
+                <w:lang w:val="en-US"/>
+              </w:rPr>
+              <w:t>n</w:t>
+            </w:r>
+            <w:r>
+              <w:rPr>
+                <w:sz w:val="28"/>
+                <w:szCs w:val="28"/>
+              </w:rPr>
+              <w:t>eighbo</w:t>
+            </w:r>
+            <w:r>
+              <w:rPr>
+                <w:sz w:val="28"/>
+                <w:szCs w:val="28"/>
+              </w:rPr>
+              <w:t>r</w:t>
+            </w:r>
+            <w:r>
+              <w:rPr>
+                <w:sz w:val="28"/>
+                <w:szCs w:val="28"/>
+              </w:rPr>
+              <w:t xml:space="preserve"> </w:t>
+            </w:r>
+            <w:r>
+              <w:rPr>
+                <w:sz w:val="28"/>
+                <w:szCs w:val="28"/>
+                <w:lang w:val="en-US"/>
+              </w:rPr>
+              <w:t>c</w:t>
+            </w:r>
+            <w:r>
+              <w:rPr>
+                <w:sz w:val="28"/>
+                <w:szCs w:val="28"/>
+              </w:rPr>
+              <w:t>hain</w:t>
+            </w:r>
           </w:p>
         </w:tc>
         <w:tc>
@@ -12684,7 +12845,7 @@
                 <w:szCs w:val="19"/>
                 <w:lang w:eastAsia="uk-UA"/>
               </w:rPr>
-              <w:t>protected</w:t>
+              <w:t>private</w:t>
             </w:r>
             <w:r>
               <w:rPr>
@@ -12701,23 +12862,6 @@
                 <w:szCs w:val="19"/>
                 <w:lang w:eastAsia="uk-UA"/>
               </w:rPr>
-              <w:t>override</w:t>
-            </w:r>
-            <w:r>
-              <w:rPr>
-                <w:rFonts w:ascii="Consolas" w:eastAsiaTheme="minorHAnsi" w:hAnsi="Consolas" w:cs="Consolas"/>
-                <w:szCs w:val="19"/>
-                <w:lang w:eastAsia="uk-UA"/>
-              </w:rPr>
-              <w:t xml:space="preserve"> </w:t>
-            </w:r>
-            <w:r>
-              <w:rPr>
-                <w:rFonts w:ascii="Consolas" w:eastAsiaTheme="minorHAnsi" w:hAnsi="Consolas" w:cs="Consolas"/>
-                <w:color w:val="0000FF"/>
-                <w:szCs w:val="19"/>
-                <w:lang w:eastAsia="uk-UA"/>
-              </w:rPr>
               <w:t>void</w:t>
             </w:r>
             <w:r>
@@ -12726,7 +12870,7 @@
                 <w:szCs w:val="19"/>
                 <w:lang w:eastAsia="uk-UA"/>
               </w:rPr>
-              <w:t xml:space="preserve"> InnerIteration()</w:t>
+              <w:t xml:space="preserve"> GenerateClusters()</w:t>
             </w:r>
           </w:p>
         </w:tc>
@@ -12756,14 +12900,7 @@
                 <w:sz w:val="28"/>
                 <w:szCs w:val="28"/>
               </w:rPr>
-              <w:t>Ітерація</w:t>
-            </w:r>
-            <w:r>
-              <w:rPr>
-                <w:sz w:val="28"/>
-                <w:szCs w:val="28"/>
-              </w:rPr>
-              <w:t xml:space="preserve"> алгоритму</w:t>
+              <w:t>Генерація початкового набору кластерів</w:t>
             </w:r>
           </w:p>
         </w:tc>
@@ -12779,7 +12916,6 @@
             <w:vMerge/>
             <w:tcBorders>
               <w:left w:val="single" w:sz="4" w:space="0" w:color="000000"/>
-              <w:bottom w:val="single" w:sz="4" w:space="0" w:color="auto"/>
               <w:right w:val="single" w:sz="4" w:space="0" w:color="000000"/>
             </w:tcBorders>
           </w:tcPr>
@@ -12826,7 +12962,7 @@
                 <w:szCs w:val="19"/>
                 <w:lang w:eastAsia="uk-UA"/>
               </w:rPr>
-              <w:t>private</w:t>
+              <w:t>public</w:t>
             </w:r>
             <w:r>
               <w:rPr>
@@ -12843,48 +12979,32 @@
                 <w:szCs w:val="19"/>
                 <w:lang w:eastAsia="uk-UA"/>
               </w:rPr>
-              <w:t>int</w:t>
-            </w:r>
-            <w:r>
-              <w:rPr>
-                <w:rFonts w:ascii="Consolas" w:eastAsiaTheme="minorHAnsi" w:hAnsi="Consolas" w:cs="Consolas"/>
-                <w:szCs w:val="19"/>
-                <w:lang w:eastAsia="uk-UA"/>
-              </w:rPr>
-              <w:t xml:space="preserve"> NearestCluster</w:t>
-            </w:r>
-            <w:r>
-              <w:rPr>
-                <w:rFonts w:ascii="Consolas" w:eastAsiaTheme="minorHAnsi" w:hAnsi="Consolas" w:cs="Consolas"/>
-                <w:szCs w:val="19"/>
-                <w:lang w:val="en-US" w:eastAsia="uk-UA"/>
+              <w:t>override</w:t>
+            </w:r>
+            <w:r>
+              <w:rPr>
+                <w:rFonts w:ascii="Consolas" w:eastAsiaTheme="minorHAnsi" w:hAnsi="Consolas" w:cs="Consolas"/>
+                <w:szCs w:val="19"/>
+                <w:lang w:eastAsia="uk-UA"/>
               </w:rPr>
               <w:t xml:space="preserve"> </w:t>
             </w:r>
             <w:r>
               <w:rPr>
                 <w:rFonts w:ascii="Consolas" w:eastAsiaTheme="minorHAnsi" w:hAnsi="Consolas" w:cs="Consolas"/>
-                <w:szCs w:val="19"/>
-                <w:lang w:eastAsia="uk-UA"/>
-              </w:rPr>
-              <w:t>(</w:t>
-            </w:r>
-            <w:r>
-              <w:rPr>
-                <w:rFonts w:ascii="Consolas" w:eastAsiaTheme="minorHAnsi" w:hAnsi="Consolas" w:cs="Consolas"/>
-                <w:color w:val="0000FF"/>
-                <w:szCs w:val="19"/>
-                <w:lang w:eastAsia="uk-UA"/>
-              </w:rPr>
-              <w:t>int</w:t>
-            </w:r>
-            <w:r>
-              <w:rPr>
-                <w:rFonts w:ascii="Consolas" w:eastAsiaTheme="minorHAnsi" w:hAnsi="Consolas" w:cs="Consolas"/>
-                <w:szCs w:val="19"/>
-                <w:lang w:eastAsia="uk-UA"/>
-              </w:rPr>
-              <w:t xml:space="preserve"> cluster)</w:t>
+                <w:color w:val="0000FF"/>
+                <w:szCs w:val="19"/>
+                <w:lang w:eastAsia="uk-UA"/>
+              </w:rPr>
+              <w:t>string</w:t>
+            </w:r>
+            <w:r>
+              <w:rPr>
+                <w:rFonts w:ascii="Consolas" w:eastAsiaTheme="minorHAnsi" w:hAnsi="Consolas" w:cs="Consolas"/>
+                <w:szCs w:val="19"/>
+                <w:lang w:eastAsia="uk-UA"/>
+              </w:rPr>
+              <w:t xml:space="preserve"> Info()</w:t>
             </w:r>
           </w:p>
         </w:tc>
@@ -12914,7 +13034,7 @@
                 <w:sz w:val="28"/>
                 <w:szCs w:val="28"/>
               </w:rPr>
-              <w:t>Отримати номер найближчого кластера</w:t>
+              <w:t>Функція повертає рядок з необхідною інформацією щодо поточного стану алгоритму</w:t>
             </w:r>
           </w:p>
         </w:tc>
@@ -12927,9 +13047,8 @@
         <w:tc>
           <w:tcPr>
             <w:tcW w:w="2674" w:type="dxa"/>
-            <w:vMerge w:val="restart"/>
-            <w:tcBorders>
-              <w:top w:val="single" w:sz="4" w:space="0" w:color="auto"/>
+            <w:vMerge/>
+            <w:tcBorders>
               <w:left w:val="single" w:sz="4" w:space="0" w:color="000000"/>
               <w:right w:val="single" w:sz="4" w:space="0" w:color="000000"/>
             </w:tcBorders>
@@ -12943,37 +13062,9 @@
               <w:rPr>
                 <w:sz w:val="28"/>
                 <w:szCs w:val="28"/>
-              </w:rPr>
-            </w:pPr>
-            <w:r>
-              <w:rPr>
-                <w:sz w:val="28"/>
-                <w:szCs w:val="28"/>
-                <w:lang w:val="en-US"/>
-              </w:rPr>
-              <w:t>Cluster</w:t>
-            </w:r>
-            <w:r>
-              <w:rPr>
-                <w:sz w:val="28"/>
-                <w:szCs w:val="28"/>
-              </w:rPr>
-              <w:t xml:space="preserve"> – </w:t>
-            </w:r>
-            <w:r>
-              <w:rPr>
-                <w:sz w:val="28"/>
-                <w:szCs w:val="28"/>
-              </w:rPr>
-              <w:t xml:space="preserve">клас </w:t>
-            </w:r>
-            <w:r>
-              <w:rPr>
-                <w:sz w:val="28"/>
-                <w:szCs w:val="28"/>
-              </w:rPr>
-              <w:t>кластера. Зберігає інформацію, що стосується кластера</w:t>
-            </w:r>
+                <w:highlight w:val="yellow"/>
+              </w:rPr>
+            </w:pPr>
           </w:p>
         </w:tc>
         <w:tc>
@@ -12995,17 +13086,17 @@
               <w:rPr>
                 <w:rFonts w:ascii="Consolas" w:eastAsiaTheme="minorHAnsi" w:hAnsi="Consolas" w:cs="Consolas"/>
                 <w:szCs w:val="19"/>
-                <w:lang w:eastAsia="uk-UA"/>
-              </w:rPr>
-            </w:pPr>
-            <w:r>
-              <w:rPr>
-                <w:rFonts w:ascii="Consolas" w:eastAsiaTheme="minorHAnsi" w:hAnsi="Consolas" w:cs="Consolas"/>
-                <w:color w:val="0000FF"/>
-                <w:szCs w:val="19"/>
-                <w:lang w:eastAsia="uk-UA"/>
-              </w:rPr>
-              <w:t>public</w:t>
+                <w:lang w:val="en-US" w:eastAsia="uk-UA"/>
+              </w:rPr>
+            </w:pPr>
+            <w:r>
+              <w:rPr>
+                <w:rFonts w:ascii="Consolas" w:eastAsiaTheme="minorHAnsi" w:hAnsi="Consolas" w:cs="Consolas"/>
+                <w:color w:val="0000FF"/>
+                <w:szCs w:val="19"/>
+                <w:lang w:eastAsia="uk-UA"/>
+              </w:rPr>
+              <w:t>protected</w:t>
             </w:r>
             <w:r>
               <w:rPr>
@@ -13022,6 +13113,23 @@
                 <w:szCs w:val="19"/>
                 <w:lang w:eastAsia="uk-UA"/>
               </w:rPr>
+              <w:t>override</w:t>
+            </w:r>
+            <w:r>
+              <w:rPr>
+                <w:rFonts w:ascii="Consolas" w:eastAsiaTheme="minorHAnsi" w:hAnsi="Consolas" w:cs="Consolas"/>
+                <w:szCs w:val="19"/>
+                <w:lang w:eastAsia="uk-UA"/>
+              </w:rPr>
+              <w:t xml:space="preserve"> </w:t>
+            </w:r>
+            <w:r>
+              <w:rPr>
+                <w:rFonts w:ascii="Consolas" w:eastAsiaTheme="minorHAnsi" w:hAnsi="Consolas" w:cs="Consolas"/>
+                <w:color w:val="0000FF"/>
+                <w:szCs w:val="19"/>
+                <w:lang w:eastAsia="uk-UA"/>
+              </w:rPr>
               <w:t>void</w:t>
             </w:r>
             <w:r>
@@ -13030,24 +13138,7 @@
                 <w:szCs w:val="19"/>
                 <w:lang w:eastAsia="uk-UA"/>
               </w:rPr>
-              <w:t xml:space="preserve"> AddNode (</w:t>
-            </w:r>
-            <w:r>
-              <w:rPr>
-                <w:rFonts w:ascii="Consolas" w:eastAsiaTheme="minorHAnsi" w:hAnsi="Consolas" w:cs="Consolas"/>
-                <w:color w:val="2B91AF"/>
-                <w:szCs w:val="19"/>
-                <w:lang w:eastAsia="uk-UA"/>
-              </w:rPr>
-              <w:t>Node</w:t>
-            </w:r>
-            <w:r>
-              <w:rPr>
-                <w:rFonts w:ascii="Consolas" w:eastAsiaTheme="minorHAnsi" w:hAnsi="Consolas" w:cs="Consolas"/>
-                <w:szCs w:val="19"/>
-                <w:lang w:eastAsia="uk-UA"/>
-              </w:rPr>
-              <w:t xml:space="preserve"> node)</w:t>
+              <w:t xml:space="preserve"> InnerIteration()</w:t>
             </w:r>
           </w:p>
         </w:tc>
@@ -13077,7 +13168,14 @@
                 <w:sz w:val="28"/>
                 <w:szCs w:val="28"/>
               </w:rPr>
-              <w:t>Додати вузол до кластера</w:t>
+              <w:t>Ітерація</w:t>
+            </w:r>
+            <w:r>
+              <w:rPr>
+                <w:sz w:val="28"/>
+                <w:szCs w:val="28"/>
+              </w:rPr>
+              <w:t xml:space="preserve"> алгоритму</w:t>
             </w:r>
           </w:p>
         </w:tc>
@@ -13093,6 +13191,7 @@
             <w:vMerge/>
             <w:tcBorders>
               <w:left w:val="single" w:sz="4" w:space="0" w:color="000000"/>
+              <w:bottom w:val="single" w:sz="4" w:space="0" w:color="auto"/>
               <w:right w:val="single" w:sz="4" w:space="0" w:color="000000"/>
             </w:tcBorders>
           </w:tcPr>
@@ -13105,7 +13204,7 @@
               <w:rPr>
                 <w:sz w:val="28"/>
                 <w:szCs w:val="28"/>
-                <w:lang w:val="en-US"/>
+                <w:highlight w:val="yellow"/>
               </w:rPr>
             </w:pPr>
           </w:p>
@@ -13129,17 +13228,17 @@
               <w:rPr>
                 <w:rFonts w:ascii="Consolas" w:eastAsiaTheme="minorHAnsi" w:hAnsi="Consolas" w:cs="Consolas"/>
                 <w:szCs w:val="19"/>
-                <w:lang w:eastAsia="uk-UA"/>
-              </w:rPr>
-            </w:pPr>
-            <w:r>
-              <w:rPr>
-                <w:rFonts w:ascii="Consolas" w:eastAsiaTheme="minorHAnsi" w:hAnsi="Consolas" w:cs="Consolas"/>
-                <w:color w:val="0000FF"/>
-                <w:szCs w:val="19"/>
-                <w:lang w:eastAsia="uk-UA"/>
-              </w:rPr>
-              <w:t>public</w:t>
+                <w:lang w:val="en-US" w:eastAsia="uk-UA"/>
+              </w:rPr>
+            </w:pPr>
+            <w:r>
+              <w:rPr>
+                <w:rFonts w:ascii="Consolas" w:eastAsiaTheme="minorHAnsi" w:hAnsi="Consolas" w:cs="Consolas"/>
+                <w:color w:val="0000FF"/>
+                <w:szCs w:val="19"/>
+                <w:lang w:eastAsia="uk-UA"/>
+              </w:rPr>
+              <w:t>private</w:t>
             </w:r>
             <w:r>
               <w:rPr>
@@ -13156,49 +13255,48 @@
                 <w:szCs w:val="19"/>
                 <w:lang w:eastAsia="uk-UA"/>
               </w:rPr>
-              <w:t>void</w:t>
-            </w:r>
-            <w:r>
-              <w:rPr>
-                <w:rFonts w:ascii="Consolas" w:eastAsiaTheme="minorHAnsi" w:hAnsi="Consolas" w:cs="Consolas"/>
-                <w:szCs w:val="19"/>
-                <w:lang w:eastAsia="uk-UA"/>
-              </w:rPr>
-              <w:t xml:space="preserve"> AddNodes (</w:t>
-            </w:r>
-            <w:r>
-              <w:rPr>
-                <w:rFonts w:ascii="Consolas" w:eastAsiaTheme="minorHAnsi" w:hAnsi="Consolas" w:cs="Consolas"/>
-                <w:color w:val="2B91AF"/>
-                <w:szCs w:val="19"/>
-                <w:lang w:eastAsia="uk-UA"/>
-              </w:rPr>
-              <w:t>List</w:t>
-            </w:r>
-            <w:r>
-              <w:rPr>
-                <w:rFonts w:ascii="Consolas" w:eastAsiaTheme="minorHAnsi" w:hAnsi="Consolas" w:cs="Consolas"/>
-                <w:szCs w:val="19"/>
-                <w:lang w:eastAsia="uk-UA"/>
-              </w:rPr>
-              <w:t>&lt;</w:t>
-            </w:r>
-            <w:r>
-              <w:rPr>
-                <w:rFonts w:ascii="Consolas" w:eastAsiaTheme="minorHAnsi" w:hAnsi="Consolas" w:cs="Consolas"/>
-                <w:color w:val="2B91AF"/>
-                <w:szCs w:val="19"/>
-                <w:lang w:eastAsia="uk-UA"/>
-              </w:rPr>
-              <w:t>Node</w:t>
-            </w:r>
-            <w:r>
-              <w:rPr>
-                <w:rFonts w:ascii="Consolas" w:eastAsiaTheme="minorHAnsi" w:hAnsi="Consolas" w:cs="Consolas"/>
-                <w:szCs w:val="19"/>
-                <w:lang w:eastAsia="uk-UA"/>
-              </w:rPr>
-              <w:t>&gt; nodes)</w:t>
+              <w:t>int</w:t>
+            </w:r>
+            <w:r>
+              <w:rPr>
+                <w:rFonts w:ascii="Consolas" w:eastAsiaTheme="minorHAnsi" w:hAnsi="Consolas" w:cs="Consolas"/>
+                <w:szCs w:val="19"/>
+                <w:lang w:eastAsia="uk-UA"/>
+              </w:rPr>
+              <w:t xml:space="preserve"> NearestCluster</w:t>
+            </w:r>
+            <w:r>
+              <w:rPr>
+                <w:rFonts w:ascii="Consolas" w:eastAsiaTheme="minorHAnsi" w:hAnsi="Consolas" w:cs="Consolas"/>
+                <w:szCs w:val="19"/>
+                <w:lang w:val="en-US" w:eastAsia="uk-UA"/>
+              </w:rPr>
+              <w:t xml:space="preserve"> </w:t>
+            </w:r>
+            <w:r>
+              <w:rPr>
+                <w:rFonts w:ascii="Consolas" w:eastAsiaTheme="minorHAnsi" w:hAnsi="Consolas" w:cs="Consolas"/>
+                <w:szCs w:val="19"/>
+                <w:lang w:eastAsia="uk-UA"/>
+              </w:rPr>
+              <w:t>(</w:t>
+            </w:r>
+            <w:r>
+              <w:rPr>
+                <w:rFonts w:ascii="Consolas" w:eastAsiaTheme="minorHAnsi" w:hAnsi="Consolas" w:cs="Consolas"/>
+                <w:color w:val="0000FF"/>
+                <w:szCs w:val="19"/>
+                <w:lang w:eastAsia="uk-UA"/>
+              </w:rPr>
+              <w:t>int</w:t>
+            </w:r>
+            <w:r>
+              <w:rPr>
+                <w:rFonts w:ascii="Consolas" w:eastAsiaTheme="minorHAnsi" w:hAnsi="Consolas" w:cs="Consolas"/>
+                <w:szCs w:val="19"/>
+                <w:lang w:eastAsia="uk-UA"/>
+              </w:rPr>
+              <w:t xml:space="preserve"> cluster)</w:t>
             </w:r>
           </w:p>
         </w:tc>
@@ -13228,21 +13326,7 @@
                 <w:sz w:val="28"/>
                 <w:szCs w:val="28"/>
               </w:rPr>
-              <w:t xml:space="preserve">Додати колекцію вузлів </w:t>
-            </w:r>
-            <w:r>
-              <w:rPr>
-                <w:sz w:val="28"/>
-                <w:szCs w:val="28"/>
-              </w:rPr>
-              <w:t xml:space="preserve">до </w:t>
-            </w:r>
-            <w:r>
-              <w:rPr>
-                <w:sz w:val="28"/>
-                <w:szCs w:val="28"/>
-              </w:rPr>
-              <w:t>кластера</w:t>
+              <w:t>Отримати номер найближчого кластера</w:t>
             </w:r>
           </w:p>
         </w:tc>
@@ -13255,8 +13339,9 @@
         <w:tc>
           <w:tcPr>
             <w:tcW w:w="2674" w:type="dxa"/>
-            <w:vMerge/>
-            <w:tcBorders>
+            <w:vMerge w:val="restart"/>
+            <w:tcBorders>
+              <w:top w:val="single" w:sz="4" w:space="0" w:color="auto"/>
               <w:left w:val="single" w:sz="4" w:space="0" w:color="000000"/>
               <w:right w:val="single" w:sz="4" w:space="0" w:color="000000"/>
             </w:tcBorders>
@@ -13270,9 +13355,37 @@
               <w:rPr>
                 <w:sz w:val="28"/>
                 <w:szCs w:val="28"/>
-                <w:highlight w:val="yellow"/>
-              </w:rPr>
-            </w:pPr>
+              </w:rPr>
+            </w:pPr>
+            <w:r>
+              <w:rPr>
+                <w:sz w:val="28"/>
+                <w:szCs w:val="28"/>
+                <w:lang w:val="en-US"/>
+              </w:rPr>
+              <w:t>Cluster</w:t>
+            </w:r>
+            <w:r>
+              <w:rPr>
+                <w:sz w:val="28"/>
+                <w:szCs w:val="28"/>
+              </w:rPr>
+              <w:t xml:space="preserve"> – </w:t>
+            </w:r>
+            <w:r>
+              <w:rPr>
+                <w:sz w:val="28"/>
+                <w:szCs w:val="28"/>
+              </w:rPr>
+              <w:t xml:space="preserve">клас </w:t>
+            </w:r>
+            <w:r>
+              <w:rPr>
+                <w:sz w:val="28"/>
+                <w:szCs w:val="28"/>
+              </w:rPr>
+              <w:t>кластера. Зберігає інформацію, що стосується кластера</w:t>
+            </w:r>
           </w:p>
         </w:tc>
         <w:tc>
@@ -13317,27 +13430,27 @@
             <w:r>
               <w:rPr>
                 <w:rFonts w:ascii="Consolas" w:eastAsiaTheme="minorHAnsi" w:hAnsi="Consolas" w:cs="Consolas"/>
+                <w:color w:val="0000FF"/>
+                <w:szCs w:val="19"/>
+                <w:lang w:eastAsia="uk-UA"/>
+              </w:rPr>
+              <w:t>void</w:t>
+            </w:r>
+            <w:r>
+              <w:rPr>
+                <w:rFonts w:ascii="Consolas" w:eastAsiaTheme="minorHAnsi" w:hAnsi="Consolas" w:cs="Consolas"/>
+                <w:szCs w:val="19"/>
+                <w:lang w:eastAsia="uk-UA"/>
+              </w:rPr>
+              <w:t xml:space="preserve"> AddNode (</w:t>
+            </w:r>
+            <w:r>
+              <w:rPr>
+                <w:rFonts w:ascii="Consolas" w:eastAsiaTheme="minorHAnsi" w:hAnsi="Consolas" w:cs="Consolas"/>
                 <w:color w:val="2B91AF"/>
                 <w:szCs w:val="19"/>
                 <w:lang w:eastAsia="uk-UA"/>
               </w:rPr>
-              <w:t>List</w:t>
-            </w:r>
-            <w:r>
-              <w:rPr>
-                <w:rFonts w:ascii="Consolas" w:eastAsiaTheme="minorHAnsi" w:hAnsi="Consolas" w:cs="Consolas"/>
-                <w:szCs w:val="19"/>
-                <w:lang w:eastAsia="uk-UA"/>
-              </w:rPr>
-              <w:t>&lt;</w:t>
-            </w:r>
-            <w:r>
-              <w:rPr>
-                <w:rFonts w:ascii="Consolas" w:eastAsiaTheme="minorHAnsi" w:hAnsi="Consolas" w:cs="Consolas"/>
-                <w:color w:val="2B91AF"/>
-                <w:szCs w:val="19"/>
-                <w:lang w:eastAsia="uk-UA"/>
-              </w:rPr>
               <w:t>Node</w:t>
             </w:r>
             <w:r>
@@ -13346,40 +13459,7 @@
                 <w:szCs w:val="19"/>
                 <w:lang w:eastAsia="uk-UA"/>
               </w:rPr>
-              <w:t>&gt; GetDrawingNodes</w:t>
-            </w:r>
-            <w:r>
-              <w:rPr>
-                <w:rFonts w:ascii="Consolas" w:eastAsiaTheme="minorHAnsi" w:hAnsi="Consolas" w:cs="Consolas"/>
-                <w:szCs w:val="19"/>
-                <w:lang w:eastAsia="uk-UA"/>
-              </w:rPr>
-              <w:t xml:space="preserve"> </w:t>
-            </w:r>
-            <w:r>
-              <w:rPr>
-                <w:rFonts w:ascii="Consolas" w:eastAsiaTheme="minorHAnsi" w:hAnsi="Consolas" w:cs="Consolas"/>
-                <w:szCs w:val="19"/>
-                <w:lang w:eastAsia="uk-UA"/>
-              </w:rPr>
-              <w:t>(</w:t>
-            </w:r>
-            <w:r>
-              <w:rPr>
-                <w:rFonts w:ascii="Consolas" w:eastAsiaTheme="minorHAnsi" w:hAnsi="Consolas" w:cs="Consolas"/>
-                <w:color w:val="2B91AF"/>
-                <w:szCs w:val="19"/>
-                <w:lang w:eastAsia="uk-UA"/>
-              </w:rPr>
-              <w:t>Color</w:t>
-            </w:r>
-            <w:r>
-              <w:rPr>
-                <w:rFonts w:ascii="Consolas" w:eastAsiaTheme="minorHAnsi" w:hAnsi="Consolas" w:cs="Consolas"/>
-                <w:szCs w:val="19"/>
-                <w:lang w:eastAsia="uk-UA"/>
-              </w:rPr>
-              <w:t xml:space="preserve"> connectionsColor)</w:t>
+              <w:t xml:space="preserve"> node)</w:t>
             </w:r>
           </w:p>
         </w:tc>
@@ -13409,7 +13489,7 @@
                 <w:sz w:val="28"/>
                 <w:szCs w:val="28"/>
               </w:rPr>
-              <w:t>Отримати вузли кластера, з’єднані відповідним кольором</w:t>
+              <w:t>Додати вузол до кластера</w:t>
             </w:r>
           </w:p>
         </w:tc>
@@ -13437,7 +13517,7 @@
               <w:rPr>
                 <w:sz w:val="28"/>
                 <w:szCs w:val="28"/>
-                <w:highlight w:val="yellow"/>
+                <w:lang w:val="en-US"/>
               </w:rPr>
             </w:pPr>
           </w:p>
@@ -13488,15 +13568,49 @@
                 <w:szCs w:val="19"/>
                 <w:lang w:eastAsia="uk-UA"/>
               </w:rPr>
-              <w:t>double</w:t>
-            </w:r>
-            <w:r>
-              <w:rPr>
-                <w:rFonts w:ascii="Consolas" w:eastAsiaTheme="minorHAnsi" w:hAnsi="Consolas" w:cs="Consolas"/>
-                <w:szCs w:val="19"/>
-                <w:lang w:eastAsia="uk-UA"/>
-              </w:rPr>
-              <w:t xml:space="preserve"> GetPrice()</w:t>
+              <w:t>void</w:t>
+            </w:r>
+            <w:r>
+              <w:rPr>
+                <w:rFonts w:ascii="Consolas" w:eastAsiaTheme="minorHAnsi" w:hAnsi="Consolas" w:cs="Consolas"/>
+                <w:szCs w:val="19"/>
+                <w:lang w:eastAsia="uk-UA"/>
+              </w:rPr>
+              <w:t xml:space="preserve"> AddNodes (</w:t>
+            </w:r>
+            <w:r>
+              <w:rPr>
+                <w:rFonts w:ascii="Consolas" w:eastAsiaTheme="minorHAnsi" w:hAnsi="Consolas" w:cs="Consolas"/>
+                <w:color w:val="2B91AF"/>
+                <w:szCs w:val="19"/>
+                <w:lang w:eastAsia="uk-UA"/>
+              </w:rPr>
+              <w:t>List</w:t>
+            </w:r>
+            <w:r>
+              <w:rPr>
+                <w:rFonts w:ascii="Consolas" w:eastAsiaTheme="minorHAnsi" w:hAnsi="Consolas" w:cs="Consolas"/>
+                <w:szCs w:val="19"/>
+                <w:lang w:eastAsia="uk-UA"/>
+              </w:rPr>
+              <w:t>&lt;</w:t>
+            </w:r>
+            <w:r>
+              <w:rPr>
+                <w:rFonts w:ascii="Consolas" w:eastAsiaTheme="minorHAnsi" w:hAnsi="Consolas" w:cs="Consolas"/>
+                <w:color w:val="2B91AF"/>
+                <w:szCs w:val="19"/>
+                <w:lang w:eastAsia="uk-UA"/>
+              </w:rPr>
+              <w:t>Node</w:t>
+            </w:r>
+            <w:r>
+              <w:rPr>
+                <w:rFonts w:ascii="Consolas" w:eastAsiaTheme="minorHAnsi" w:hAnsi="Consolas" w:cs="Consolas"/>
+                <w:szCs w:val="19"/>
+                <w:lang w:eastAsia="uk-UA"/>
+              </w:rPr>
+              <w:t>&gt; nodes)</w:t>
             </w:r>
           </w:p>
         </w:tc>
@@ -13526,7 +13640,21 @@
                 <w:sz w:val="28"/>
                 <w:szCs w:val="28"/>
               </w:rPr>
-              <w:t>Обчислення суми квадратичних відстаней вузлів кластера від його центру</w:t>
+              <w:t xml:space="preserve">Додати колекцію вузлів </w:t>
+            </w:r>
+            <w:r>
+              <w:rPr>
+                <w:sz w:val="28"/>
+                <w:szCs w:val="28"/>
+              </w:rPr>
+              <w:t xml:space="preserve">до </w:t>
+            </w:r>
+            <w:r>
+              <w:rPr>
+                <w:sz w:val="28"/>
+                <w:szCs w:val="28"/>
+              </w:rPr>
+              <w:t>кластера</w:t>
             </w:r>
           </w:p>
         </w:tc>
@@ -13601,36 +13729,69 @@
             <w:r>
               <w:rPr>
                 <w:rFonts w:ascii="Consolas" w:eastAsiaTheme="minorHAnsi" w:hAnsi="Consolas" w:cs="Consolas"/>
-                <w:color w:val="0000FF"/>
-                <w:szCs w:val="19"/>
-                <w:lang w:eastAsia="uk-UA"/>
-              </w:rPr>
-              <w:t>void</w:t>
-            </w:r>
-            <w:r>
-              <w:rPr>
-                <w:rFonts w:ascii="Consolas" w:eastAsiaTheme="minorHAnsi" w:hAnsi="Consolas" w:cs="Consolas"/>
-                <w:szCs w:val="19"/>
-                <w:lang w:eastAsia="uk-UA"/>
-              </w:rPr>
-              <w:t xml:space="preserve"> Merge (</w:t>
-            </w:r>
-            <w:r>
-              <w:rPr>
-                <w:rFonts w:ascii="Consolas" w:eastAsiaTheme="minorHAnsi" w:hAnsi="Consolas" w:cs="Consolas"/>
                 <w:color w:val="2B91AF"/>
                 <w:szCs w:val="19"/>
                 <w:lang w:eastAsia="uk-UA"/>
               </w:rPr>
-              <w:t>Cluster</w:t>
-            </w:r>
-            <w:r>
-              <w:rPr>
-                <w:rFonts w:ascii="Consolas" w:eastAsiaTheme="minorHAnsi" w:hAnsi="Consolas" w:cs="Consolas"/>
-                <w:szCs w:val="19"/>
-                <w:lang w:eastAsia="uk-UA"/>
-              </w:rPr>
-              <w:t xml:space="preserve"> cluster)</w:t>
+              <w:t>List</w:t>
+            </w:r>
+            <w:r>
+              <w:rPr>
+                <w:rFonts w:ascii="Consolas" w:eastAsiaTheme="minorHAnsi" w:hAnsi="Consolas" w:cs="Consolas"/>
+                <w:szCs w:val="19"/>
+                <w:lang w:eastAsia="uk-UA"/>
+              </w:rPr>
+              <w:t>&lt;</w:t>
+            </w:r>
+            <w:r>
+              <w:rPr>
+                <w:rFonts w:ascii="Consolas" w:eastAsiaTheme="minorHAnsi" w:hAnsi="Consolas" w:cs="Consolas"/>
+                <w:color w:val="2B91AF"/>
+                <w:szCs w:val="19"/>
+                <w:lang w:eastAsia="uk-UA"/>
+              </w:rPr>
+              <w:t>Node</w:t>
+            </w:r>
+            <w:r>
+              <w:rPr>
+                <w:rFonts w:ascii="Consolas" w:eastAsiaTheme="minorHAnsi" w:hAnsi="Consolas" w:cs="Consolas"/>
+                <w:szCs w:val="19"/>
+                <w:lang w:eastAsia="uk-UA"/>
+              </w:rPr>
+              <w:t>&gt; GetDrawingNodes</w:t>
+            </w:r>
+            <w:r>
+              <w:rPr>
+                <w:rFonts w:ascii="Consolas" w:eastAsiaTheme="minorHAnsi" w:hAnsi="Consolas" w:cs="Consolas"/>
+                <w:szCs w:val="19"/>
+                <w:lang w:eastAsia="uk-UA"/>
+              </w:rPr>
+              <w:t xml:space="preserve"> </w:t>
+            </w:r>
+            <w:r>
+              <w:rPr>
+                <w:rFonts w:ascii="Consolas" w:eastAsiaTheme="minorHAnsi" w:hAnsi="Consolas" w:cs="Consolas"/>
+                <w:szCs w:val="19"/>
+                <w:lang w:eastAsia="uk-UA"/>
+              </w:rPr>
+              <w:t>(</w:t>
+            </w:r>
+            <w:r>
+              <w:rPr>
+                <w:rFonts w:ascii="Consolas" w:eastAsiaTheme="minorHAnsi" w:hAnsi="Consolas" w:cs="Consolas"/>
+                <w:color w:val="2B91AF"/>
+                <w:szCs w:val="19"/>
+                <w:lang w:eastAsia="uk-UA"/>
+              </w:rPr>
+              <w:t>Color</w:t>
+            </w:r>
+            <w:r>
+              <w:rPr>
+                <w:rFonts w:ascii="Consolas" w:eastAsiaTheme="minorHAnsi" w:hAnsi="Consolas" w:cs="Consolas"/>
+                <w:szCs w:val="19"/>
+                <w:lang w:eastAsia="uk-UA"/>
+              </w:rPr>
+              <w:t xml:space="preserve"> connectionsColor)</w:t>
             </w:r>
           </w:p>
         </w:tc>
@@ -13660,7 +13821,7 @@
                 <w:sz w:val="28"/>
                 <w:szCs w:val="28"/>
               </w:rPr>
-              <w:t>Об’єднання кластера із поточним</w:t>
+              <w:t>Отримати вузли кластера, з’єднані відповідним кольором</w:t>
             </w:r>
           </w:p>
         </w:tc>
@@ -13739,48 +13900,15 @@
                 <w:szCs w:val="19"/>
                 <w:lang w:eastAsia="uk-UA"/>
               </w:rPr>
-              <w:t>void</w:t>
-            </w:r>
-            <w:r>
-              <w:rPr>
-                <w:rFonts w:ascii="Consolas" w:eastAsiaTheme="minorHAnsi" w:hAnsi="Consolas" w:cs="Consolas"/>
-                <w:szCs w:val="19"/>
-                <w:lang w:eastAsia="uk-UA"/>
-              </w:rPr>
-              <w:t xml:space="preserve"> RemoveNode</w:t>
-            </w:r>
-            <w:r>
-              <w:rPr>
-                <w:rFonts w:ascii="Consolas" w:eastAsiaTheme="minorHAnsi" w:hAnsi="Consolas" w:cs="Consolas"/>
-                <w:szCs w:val="19"/>
-                <w:lang w:eastAsia="uk-UA"/>
-              </w:rPr>
-              <w:t xml:space="preserve"> </w:t>
-            </w:r>
-            <w:r>
-              <w:rPr>
-                <w:rFonts w:ascii="Consolas" w:eastAsiaTheme="minorHAnsi" w:hAnsi="Consolas" w:cs="Consolas"/>
-                <w:szCs w:val="19"/>
-                <w:lang w:eastAsia="uk-UA"/>
-              </w:rPr>
-              <w:t>(</w:t>
-            </w:r>
-            <w:r>
-              <w:rPr>
-                <w:rFonts w:ascii="Consolas" w:eastAsiaTheme="minorHAnsi" w:hAnsi="Consolas" w:cs="Consolas"/>
-                <w:color w:val="2B91AF"/>
-                <w:szCs w:val="19"/>
-                <w:lang w:eastAsia="uk-UA"/>
-              </w:rPr>
-              <w:t>Node</w:t>
-            </w:r>
-            <w:r>
-              <w:rPr>
-                <w:rFonts w:ascii="Consolas" w:eastAsiaTheme="minorHAnsi" w:hAnsi="Consolas" w:cs="Consolas"/>
-                <w:szCs w:val="19"/>
-                <w:lang w:eastAsia="uk-UA"/>
-              </w:rPr>
-              <w:t xml:space="preserve"> node)</w:t>
+              <w:t>double</w:t>
+            </w:r>
+            <w:r>
+              <w:rPr>
+                <w:rFonts w:ascii="Consolas" w:eastAsiaTheme="minorHAnsi" w:hAnsi="Consolas" w:cs="Consolas"/>
+                <w:szCs w:val="19"/>
+                <w:lang w:eastAsia="uk-UA"/>
+              </w:rPr>
+              <w:t xml:space="preserve"> GetPrice()</w:t>
             </w:r>
           </w:p>
         </w:tc>
@@ -13810,7 +13938,7 @@
                 <w:sz w:val="28"/>
                 <w:szCs w:val="28"/>
               </w:rPr>
-              <w:t>Видалити вузол із кластера</w:t>
+              <w:t>Обчислення суми квадратичних відстаней вузлів кластера від його центру</w:t>
             </w:r>
           </w:p>
         </w:tc>
@@ -13826,6 +13954,290 @@
             <w:vMerge/>
             <w:tcBorders>
               <w:left w:val="single" w:sz="4" w:space="0" w:color="000000"/>
+              <w:right w:val="single" w:sz="4" w:space="0" w:color="000000"/>
+            </w:tcBorders>
+          </w:tcPr>
+          <w:p>
+            <w:pPr>
+              <w:pStyle w:val="-"/>
+              <w:spacing w:line="360" w:lineRule="auto"/>
+              <w:ind w:firstLine="2"/>
+              <w:jc w:val="both"/>
+              <w:rPr>
+                <w:sz w:val="28"/>
+                <w:szCs w:val="28"/>
+                <w:highlight w:val="yellow"/>
+              </w:rPr>
+            </w:pPr>
+          </w:p>
+        </w:tc>
+        <w:tc>
+          <w:tcPr>
+            <w:tcW w:w="3737" w:type="dxa"/>
+            <w:tcBorders>
+              <w:left w:val="single" w:sz="4" w:space="0" w:color="000000"/>
+              <w:right w:val="single" w:sz="4" w:space="0" w:color="000000"/>
+            </w:tcBorders>
+            <w:shd w:val="clear" w:color="auto" w:fill="auto"/>
+          </w:tcPr>
+          <w:p>
+            <w:pPr>
+              <w:autoSpaceDE w:val="0"/>
+              <w:autoSpaceDN w:val="0"/>
+              <w:adjustRightInd w:val="0"/>
+              <w:ind w:firstLine="0"/>
+              <w:jc w:val="left"/>
+              <w:rPr>
+                <w:rFonts w:ascii="Consolas" w:eastAsiaTheme="minorHAnsi" w:hAnsi="Consolas" w:cs="Consolas"/>
+                <w:szCs w:val="19"/>
+                <w:lang w:eastAsia="uk-UA"/>
+              </w:rPr>
+            </w:pPr>
+            <w:r>
+              <w:rPr>
+                <w:rFonts w:ascii="Consolas" w:eastAsiaTheme="minorHAnsi" w:hAnsi="Consolas" w:cs="Consolas"/>
+                <w:color w:val="0000FF"/>
+                <w:szCs w:val="19"/>
+                <w:lang w:eastAsia="uk-UA"/>
+              </w:rPr>
+              <w:t>public</w:t>
+            </w:r>
+            <w:r>
+              <w:rPr>
+                <w:rFonts w:ascii="Consolas" w:eastAsiaTheme="minorHAnsi" w:hAnsi="Consolas" w:cs="Consolas"/>
+                <w:szCs w:val="19"/>
+                <w:lang w:eastAsia="uk-UA"/>
+              </w:rPr>
+              <w:t xml:space="preserve"> </w:t>
+            </w:r>
+            <w:r>
+              <w:rPr>
+                <w:rFonts w:ascii="Consolas" w:eastAsiaTheme="minorHAnsi" w:hAnsi="Consolas" w:cs="Consolas"/>
+                <w:color w:val="0000FF"/>
+                <w:szCs w:val="19"/>
+                <w:lang w:eastAsia="uk-UA"/>
+              </w:rPr>
+              <w:t>void</w:t>
+            </w:r>
+            <w:r>
+              <w:rPr>
+                <w:rFonts w:ascii="Consolas" w:eastAsiaTheme="minorHAnsi" w:hAnsi="Consolas" w:cs="Consolas"/>
+                <w:szCs w:val="19"/>
+                <w:lang w:eastAsia="uk-UA"/>
+              </w:rPr>
+              <w:t xml:space="preserve"> Merge (</w:t>
+            </w:r>
+            <w:r>
+              <w:rPr>
+                <w:rFonts w:ascii="Consolas" w:eastAsiaTheme="minorHAnsi" w:hAnsi="Consolas" w:cs="Consolas"/>
+                <w:color w:val="2B91AF"/>
+                <w:szCs w:val="19"/>
+                <w:lang w:eastAsia="uk-UA"/>
+              </w:rPr>
+              <w:t>Cluster</w:t>
+            </w:r>
+            <w:r>
+              <w:rPr>
+                <w:rFonts w:ascii="Consolas" w:eastAsiaTheme="minorHAnsi" w:hAnsi="Consolas" w:cs="Consolas"/>
+                <w:szCs w:val="19"/>
+                <w:lang w:eastAsia="uk-UA"/>
+              </w:rPr>
+              <w:t xml:space="preserve"> cluster)</w:t>
+            </w:r>
+          </w:p>
+        </w:tc>
+        <w:tc>
+          <w:tcPr>
+            <w:tcW w:w="3150" w:type="dxa"/>
+            <w:tcBorders>
+              <w:top w:val="single" w:sz="4" w:space="0" w:color="000000"/>
+              <w:left w:val="single" w:sz="4" w:space="0" w:color="000000"/>
+              <w:right w:val="single" w:sz="4" w:space="0" w:color="000000"/>
+            </w:tcBorders>
+            <w:shd w:val="clear" w:color="auto" w:fill="auto"/>
+          </w:tcPr>
+          <w:p>
+            <w:pPr>
+              <w:pStyle w:val="-"/>
+              <w:spacing w:line="360" w:lineRule="auto"/>
+              <w:ind w:firstLine="2"/>
+              <w:jc w:val="both"/>
+              <w:rPr>
+                <w:sz w:val="28"/>
+                <w:szCs w:val="28"/>
+              </w:rPr>
+            </w:pPr>
+            <w:r>
+              <w:rPr>
+                <w:sz w:val="28"/>
+                <w:szCs w:val="28"/>
+              </w:rPr>
+              <w:t>Об’єднання кластера із поточним</w:t>
+            </w:r>
+          </w:p>
+        </w:tc>
+      </w:tr>
+      <w:tr>
+        <w:trPr>
+          <w:cantSplit/>
+          <w:trHeight w:val="413"/>
+        </w:trPr>
+        <w:tc>
+          <w:tcPr>
+            <w:tcW w:w="2674" w:type="dxa"/>
+            <w:vMerge/>
+            <w:tcBorders>
+              <w:left w:val="single" w:sz="4" w:space="0" w:color="000000"/>
+              <w:right w:val="single" w:sz="4" w:space="0" w:color="000000"/>
+            </w:tcBorders>
+          </w:tcPr>
+          <w:p>
+            <w:pPr>
+              <w:pStyle w:val="-"/>
+              <w:spacing w:line="360" w:lineRule="auto"/>
+              <w:ind w:firstLine="2"/>
+              <w:jc w:val="both"/>
+              <w:rPr>
+                <w:sz w:val="28"/>
+                <w:szCs w:val="28"/>
+                <w:highlight w:val="yellow"/>
+              </w:rPr>
+            </w:pPr>
+          </w:p>
+        </w:tc>
+        <w:tc>
+          <w:tcPr>
+            <w:tcW w:w="3737" w:type="dxa"/>
+            <w:tcBorders>
+              <w:left w:val="single" w:sz="4" w:space="0" w:color="000000"/>
+              <w:right w:val="single" w:sz="4" w:space="0" w:color="000000"/>
+            </w:tcBorders>
+            <w:shd w:val="clear" w:color="auto" w:fill="auto"/>
+          </w:tcPr>
+          <w:p>
+            <w:pPr>
+              <w:autoSpaceDE w:val="0"/>
+              <w:autoSpaceDN w:val="0"/>
+              <w:adjustRightInd w:val="0"/>
+              <w:ind w:firstLine="0"/>
+              <w:jc w:val="left"/>
+              <w:rPr>
+                <w:rFonts w:ascii="Consolas" w:eastAsiaTheme="minorHAnsi" w:hAnsi="Consolas" w:cs="Consolas"/>
+                <w:szCs w:val="19"/>
+                <w:lang w:eastAsia="uk-UA"/>
+              </w:rPr>
+            </w:pPr>
+            <w:r>
+              <w:rPr>
+                <w:rFonts w:ascii="Consolas" w:eastAsiaTheme="minorHAnsi" w:hAnsi="Consolas" w:cs="Consolas"/>
+                <w:color w:val="0000FF"/>
+                <w:szCs w:val="19"/>
+                <w:lang w:eastAsia="uk-UA"/>
+              </w:rPr>
+              <w:t>public</w:t>
+            </w:r>
+            <w:r>
+              <w:rPr>
+                <w:rFonts w:ascii="Consolas" w:eastAsiaTheme="minorHAnsi" w:hAnsi="Consolas" w:cs="Consolas"/>
+                <w:szCs w:val="19"/>
+                <w:lang w:eastAsia="uk-UA"/>
+              </w:rPr>
+              <w:t xml:space="preserve"> </w:t>
+            </w:r>
+            <w:r>
+              <w:rPr>
+                <w:rFonts w:ascii="Consolas" w:eastAsiaTheme="minorHAnsi" w:hAnsi="Consolas" w:cs="Consolas"/>
+                <w:color w:val="0000FF"/>
+                <w:szCs w:val="19"/>
+                <w:lang w:eastAsia="uk-UA"/>
+              </w:rPr>
+              <w:t>void</w:t>
+            </w:r>
+            <w:r>
+              <w:rPr>
+                <w:rFonts w:ascii="Consolas" w:eastAsiaTheme="minorHAnsi" w:hAnsi="Consolas" w:cs="Consolas"/>
+                <w:szCs w:val="19"/>
+                <w:lang w:eastAsia="uk-UA"/>
+              </w:rPr>
+              <w:t xml:space="preserve"> RemoveNode</w:t>
+            </w:r>
+            <w:r>
+              <w:rPr>
+                <w:rFonts w:ascii="Consolas" w:eastAsiaTheme="minorHAnsi" w:hAnsi="Consolas" w:cs="Consolas"/>
+                <w:szCs w:val="19"/>
+                <w:lang w:eastAsia="uk-UA"/>
+              </w:rPr>
+              <w:t xml:space="preserve"> </w:t>
+            </w:r>
+            <w:r>
+              <w:rPr>
+                <w:rFonts w:ascii="Consolas" w:eastAsiaTheme="minorHAnsi" w:hAnsi="Consolas" w:cs="Consolas"/>
+                <w:szCs w:val="19"/>
+                <w:lang w:eastAsia="uk-UA"/>
+              </w:rPr>
+              <w:t>(</w:t>
+            </w:r>
+            <w:r>
+              <w:rPr>
+                <w:rFonts w:ascii="Consolas" w:eastAsiaTheme="minorHAnsi" w:hAnsi="Consolas" w:cs="Consolas"/>
+                <w:color w:val="2B91AF"/>
+                <w:szCs w:val="19"/>
+                <w:lang w:eastAsia="uk-UA"/>
+              </w:rPr>
+              <w:t>Node</w:t>
+            </w:r>
+            <w:r>
+              <w:rPr>
+                <w:rFonts w:ascii="Consolas" w:eastAsiaTheme="minorHAnsi" w:hAnsi="Consolas" w:cs="Consolas"/>
+                <w:szCs w:val="19"/>
+                <w:lang w:eastAsia="uk-UA"/>
+              </w:rPr>
+              <w:t xml:space="preserve"> node)</w:t>
+            </w:r>
+          </w:p>
+        </w:tc>
+        <w:tc>
+          <w:tcPr>
+            <w:tcW w:w="3150" w:type="dxa"/>
+            <w:tcBorders>
+              <w:top w:val="single" w:sz="4" w:space="0" w:color="000000"/>
+              <w:left w:val="single" w:sz="4" w:space="0" w:color="000000"/>
+              <w:right w:val="single" w:sz="4" w:space="0" w:color="000000"/>
+            </w:tcBorders>
+            <w:shd w:val="clear" w:color="auto" w:fill="auto"/>
+          </w:tcPr>
+          <w:p>
+            <w:pPr>
+              <w:pStyle w:val="-"/>
+              <w:spacing w:line="360" w:lineRule="auto"/>
+              <w:ind w:firstLine="2"/>
+              <w:jc w:val="both"/>
+              <w:rPr>
+                <w:sz w:val="28"/>
+                <w:szCs w:val="28"/>
+              </w:rPr>
+            </w:pPr>
+            <w:r>
+              <w:rPr>
+                <w:sz w:val="28"/>
+                <w:szCs w:val="28"/>
+              </w:rPr>
+              <w:t>Видалити вузол із кластера</w:t>
+            </w:r>
+          </w:p>
+        </w:tc>
+      </w:tr>
+      <w:tr>
+        <w:trPr>
+          <w:cantSplit/>
+          <w:trHeight w:val="413"/>
+        </w:trPr>
+        <w:tc>
+          <w:tcPr>
+            <w:tcW w:w="2674" w:type="dxa"/>
+            <w:vMerge/>
+            <w:tcBorders>
+              <w:left w:val="single" w:sz="4" w:space="0" w:color="000000"/>
               <w:bottom w:val="single" w:sz="4" w:space="0" w:color="auto"/>
               <w:right w:val="single" w:sz="4" w:space="0" w:color="000000"/>
             </w:tcBorders>
@@ -13964,7 +14376,6 @@
                 <w:sz w:val="28"/>
                 <w:szCs w:val="28"/>
               </w:rPr>
-              <w:lastRenderedPageBreak/>
               <w:t>TaskController</w:t>
             </w:r>
             <w:r>
@@ -16911,7 +17322,15 @@
                 <w:sz w:val="28"/>
                 <w:szCs w:val="28"/>
               </w:rPr>
-              <w:t>. Виконує вирішення задачі комівояжера для кожного заданого кластеру</w:t>
+              <w:t xml:space="preserve">. Виконує вирішення задачі </w:t>
+            </w:r>
+            <w:r>
+              <w:rPr>
+                <w:sz w:val="28"/>
+                <w:szCs w:val="28"/>
+              </w:rPr>
+              <w:lastRenderedPageBreak/>
+              <w:t>комівояжера для кожного заданого кластеру</w:t>
             </w:r>
           </w:p>
         </w:tc>
@@ -16947,6 +17366,7 @@
                 <w:szCs w:val="19"/>
                 <w:lang w:eastAsia="uk-UA"/>
               </w:rPr>
+              <w:lastRenderedPageBreak/>
               <w:t>public</w:t>
             </w:r>
             <w:r>
@@ -16972,23 +17392,7 @@
                 <w:szCs w:val="19"/>
                 <w:lang w:eastAsia="uk-UA"/>
               </w:rPr>
-              <w:t xml:space="preserve"> Calculate</w:t>
-            </w:r>
-            <w:r>
-              <w:rPr>
-                <w:rFonts w:ascii="Consolas" w:eastAsiaTheme="minorHAnsi" w:hAnsi="Consolas" w:cs="Consolas"/>
-                <w:szCs w:val="19"/>
-                <w:lang w:eastAsia="uk-UA"/>
-              </w:rPr>
-              <w:t xml:space="preserve"> </w:t>
-            </w:r>
-            <w:r>
-              <w:rPr>
-                <w:rFonts w:ascii="Consolas" w:eastAsiaTheme="minorHAnsi" w:hAnsi="Consolas" w:cs="Consolas"/>
-                <w:szCs w:val="19"/>
-                <w:lang w:eastAsia="uk-UA"/>
-              </w:rPr>
-              <w:t>(</w:t>
+              <w:t xml:space="preserve"> Calculate (</w:t>
             </w:r>
             <w:r>
               <w:rPr>
@@ -17275,6 +17679,7 @@
                 <w:sz w:val="28"/>
                 <w:szCs w:val="28"/>
               </w:rPr>
+              <w:lastRenderedPageBreak/>
               <w:t>SerializationData</w:t>
             </w:r>
             <w:r>
@@ -17730,32 +18135,28 @@
           <w:b/>
         </w:rPr>
       </w:pPr>
-      <w:bookmarkStart w:id="16" w:name="_Toc236811395"/>
-      <w:bookmarkStart w:id="17" w:name="_Toc303778156"/>
+      <w:bookmarkStart w:id="15" w:name="_Toc236811395"/>
+      <w:bookmarkStart w:id="16" w:name="_Toc303778156"/>
       <w:r>
         <w:rPr>
           <w:b/>
         </w:rPr>
         <w:t>Опис звітів</w:t>
       </w:r>
+      <w:bookmarkEnd w:id="15"/>
       <w:bookmarkEnd w:id="16"/>
-      <w:bookmarkEnd w:id="17"/>
     </w:p>
     <w:p>
       <w:pPr>
         <w:rPr>
           <w:sz w:val="28"/>
           <w:szCs w:val="28"/>
-          <w:highlight w:val="yellow"/>
-          <w:lang w:val="ru-RU"/>
         </w:rPr>
       </w:pPr>
       <w:r>
         <w:rPr>
           <w:sz w:val="28"/>
           <w:szCs w:val="28"/>
-          <w:highlight w:val="yellow"/>
-          <w:lang w:val="ru-RU"/>
         </w:rPr>
         <w:t>За</w:t>
       </w:r>
@@ -17763,52 +18164,80 @@
         <w:rPr>
           <w:sz w:val="28"/>
           <w:szCs w:val="28"/>
-          <w:highlight w:val="yellow"/>
-        </w:rPr>
-        <w:t xml:space="preserve"> допомогою програми можливий збір статистичних даних</w:t>
-      </w:r>
-      <w:r>
-        <w:rPr>
-          <w:sz w:val="28"/>
-          <w:szCs w:val="28"/>
-          <w:highlight w:val="yellow"/>
-          <w:lang w:val="ru-RU"/>
-        </w:rPr>
-        <w:t xml:space="preserve"> для</w:t>
-      </w:r>
-      <w:r>
-        <w:rPr>
-          <w:sz w:val="28"/>
-          <w:szCs w:val="28"/>
-          <w:highlight w:val="yellow"/>
-        </w:rPr>
-        <w:t xml:space="preserve"> побудови звітів</w:t>
-      </w:r>
-      <w:r>
-        <w:rPr>
-          <w:sz w:val="28"/>
-          <w:szCs w:val="28"/>
-          <w:highlight w:val="yellow"/>
-          <w:lang w:val="ru-RU"/>
-        </w:rPr>
-        <w:t xml:space="preserve"> «План </w:t>
-      </w:r>
-      <w:r>
-        <w:rPr>
-          <w:sz w:val="28"/>
-          <w:szCs w:val="28"/>
-          <w:highlight w:val="yellow"/>
-        </w:rPr>
-        <w:t>виробництва</w:t>
-      </w:r>
-      <w:r>
-        <w:rPr>
-          <w:sz w:val="28"/>
-          <w:szCs w:val="28"/>
-          <w:highlight w:val="yellow"/>
-          <w:lang w:val="ru-RU"/>
-        </w:rPr>
-        <w:t>».</w:t>
+        </w:rPr>
+        <w:t xml:space="preserve"> допомогою </w:t>
+      </w:r>
+      <w:r>
+        <w:rPr>
+          <w:sz w:val="28"/>
+          <w:szCs w:val="28"/>
+        </w:rPr>
+        <w:t>даного програмного продукту можливо генерувати звіти</w:t>
+      </w:r>
+      <w:r>
+        <w:rPr>
+          <w:sz w:val="28"/>
+          <w:szCs w:val="28"/>
+        </w:rPr>
+        <w:t xml:space="preserve"> із планом перевезень продукції, який містить</w:t>
+      </w:r>
+      <w:r>
+        <w:rPr>
+          <w:sz w:val="28"/>
+          <w:szCs w:val="28"/>
+        </w:rPr>
+        <w:t xml:space="preserve"> маршрути</w:t>
+      </w:r>
+      <w:r>
+        <w:rPr>
+          <w:sz w:val="28"/>
+          <w:szCs w:val="28"/>
+        </w:rPr>
+        <w:t xml:space="preserve"> для кожного транспортного засобу</w:t>
+      </w:r>
+      <w:r>
+        <w:rPr>
+          <w:sz w:val="28"/>
+          <w:szCs w:val="28"/>
+        </w:rPr>
+        <w:t xml:space="preserve">, їх довжину, витрати </w:t>
+      </w:r>
+      <w:r>
+        <w:rPr>
+          <w:sz w:val="28"/>
+          <w:szCs w:val="28"/>
+        </w:rPr>
+        <w:t>на перевезення</w:t>
+      </w:r>
+      <w:r>
+        <w:rPr>
+          <w:sz w:val="28"/>
+          <w:szCs w:val="28"/>
+        </w:rPr>
+        <w:t>, об’єми перевезення</w:t>
+      </w:r>
+      <w:r>
+        <w:rPr>
+          <w:sz w:val="28"/>
+          <w:szCs w:val="28"/>
+        </w:rPr>
+        <w:t xml:space="preserve"> по транспортному засобу</w:t>
+      </w:r>
+      <w:bookmarkStart w:id="17" w:name="_GoBack"/>
+      <w:bookmarkEnd w:id="17"/>
+      <w:r>
+        <w:rPr>
+          <w:sz w:val="28"/>
+          <w:szCs w:val="28"/>
+        </w:rPr>
+        <w:t xml:space="preserve"> і сумарні штрафи</w:t>
+      </w:r>
+      <w:r>
+        <w:rPr>
+          <w:sz w:val="28"/>
+          <w:szCs w:val="28"/>
+        </w:rPr>
+        <w:t>.</w:t>
       </w:r>
     </w:p>
     <w:p>
@@ -17816,57 +18245,49 @@
         <w:rPr>
           <w:sz w:val="28"/>
           <w:szCs w:val="28"/>
-          <w:highlight w:val="yellow"/>
         </w:rPr>
       </w:pPr>
       <w:r>
         <w:rPr>
           <w:sz w:val="28"/>
           <w:szCs w:val="28"/>
-          <w:highlight w:val="yellow"/>
-        </w:rPr>
-        <w:t xml:space="preserve">Звіти створюються за допомогою відкритого </w:t>
-      </w:r>
-      <w:r>
-        <w:rPr>
-          <w:sz w:val="28"/>
-          <w:szCs w:val="28"/>
-          <w:highlight w:val="yellow"/>
+        </w:rPr>
+        <w:t xml:space="preserve">Звіт формується автоматично. Для цього необхідно обрати пункт меню </w:t>
+      </w:r>
+      <w:r>
+        <w:rPr>
+          <w:sz w:val="28"/>
+          <w:szCs w:val="28"/>
+        </w:rPr>
+        <w:t>“</w:t>
+      </w:r>
+      <w:r>
+        <w:rPr>
+          <w:sz w:val="28"/>
+          <w:szCs w:val="28"/>
           <w:lang w:val="en-US"/>
         </w:rPr>
-        <w:t>COM</w:t>
-      </w:r>
-      <w:r>
-        <w:rPr>
-          <w:sz w:val="28"/>
-          <w:szCs w:val="28"/>
-          <w:highlight w:val="yellow"/>
-        </w:rPr>
-        <w:t>-</w:t>
-      </w:r>
-      <w:r>
-        <w:rPr>
-          <w:sz w:val="28"/>
-          <w:szCs w:val="28"/>
-          <w:highlight w:val="yellow"/>
-        </w:rPr>
-        <w:t xml:space="preserve">додатка, для роботи з сервером </w:t>
-      </w:r>
-      <w:r>
-        <w:rPr>
-          <w:sz w:val="28"/>
-          <w:szCs w:val="28"/>
-          <w:highlight w:val="yellow"/>
+        <w:t>Reports</w:t>
+      </w:r>
+      <w:r>
+        <w:rPr>
+          <w:sz w:val="28"/>
+          <w:szCs w:val="28"/>
+        </w:rPr>
+        <w:t xml:space="preserve"> – </w:t>
+      </w:r>
+      <w:r>
+        <w:rPr>
+          <w:sz w:val="28"/>
+          <w:szCs w:val="28"/>
           <w:lang w:val="en-US"/>
         </w:rPr>
-        <w:t>Microsoft</w:t>
-      </w:r>
-      <w:r>
-        <w:rPr>
-          <w:sz w:val="28"/>
-          <w:szCs w:val="28"/>
-          <w:highlight w:val="yellow"/>
-          <w:lang w:val="ru-RU"/>
+        <w:t>Generate</w:t>
+      </w:r>
+      <w:r>
+        <w:rPr>
+          <w:sz w:val="28"/>
+          <w:szCs w:val="28"/>
         </w:rPr>
         <w:t xml:space="preserve"> </w:t>
       </w:r>
@@ -17874,92 +18295,35 @@
         <w:rPr>
           <w:sz w:val="28"/>
           <w:szCs w:val="28"/>
-          <w:highlight w:val="yellow"/>
           <w:lang w:val="en-US"/>
         </w:rPr>
-        <w:t>Word</w:t>
-      </w:r>
-      <w:r>
-        <w:rPr>
-          <w:sz w:val="28"/>
-          <w:szCs w:val="28"/>
-          <w:highlight w:val="yellow"/>
-        </w:rPr>
-        <w:t xml:space="preserve">. Даний додаток дозволяє посилати досить великий набір команд серверу </w:t>
-      </w:r>
-      <w:r>
-        <w:rPr>
-          <w:sz w:val="28"/>
-          <w:szCs w:val="28"/>
-          <w:highlight w:val="yellow"/>
-          <w:lang w:val="en-US"/>
-        </w:rPr>
-        <w:t>Word</w:t>
-      </w:r>
-      <w:r>
-        <w:rPr>
-          <w:sz w:val="28"/>
-          <w:szCs w:val="28"/>
-          <w:highlight w:val="yellow"/>
-        </w:rPr>
-        <w:t xml:space="preserve"> і створювати звіти будь-якої складності та деталізації. При написанні коду будемо використовувати .Net збірку </w:t>
-      </w:r>
-      <w:r>
-        <w:rPr>
-          <w:sz w:val="28"/>
-          <w:szCs w:val="28"/>
-          <w:highlight w:val="yellow"/>
-        </w:rPr>
-        <w:lastRenderedPageBreak/>
-        <w:t>взаємодії з програмами Microsoft Office – Microsoft.Office.Interop.Word [12], для роботи нам потрібно лише одна частина даної збірки, а саме Word.Application. Головним в ієрархії об’єктів Word.Application є об’єкт Document. Інформація про об’єкти Document зберігається у вигляді посилань на відкриті документи у властивості Document. Document – це пустий лист</w:t>
-      </w:r>
-      <w:r>
-        <w:rPr>
-          <w:sz w:val="28"/>
-          <w:szCs w:val="28"/>
-          <w:highlight w:val="yellow"/>
-        </w:rPr>
-        <w:t>,</w:t>
-      </w:r>
-      <w:r>
-        <w:rPr>
-          <w:sz w:val="28"/>
-          <w:szCs w:val="28"/>
-          <w:highlight w:val="yellow"/>
-        </w:rPr>
-        <w:t xml:space="preserve"> на якому генерується звіт </w:t>
-      </w:r>
-      <w:r>
-        <w:rPr>
-          <w:sz w:val="28"/>
-          <w:szCs w:val="28"/>
-          <w:highlight w:val="yellow"/>
-          <w:lang w:val="ru-RU"/>
-        </w:rPr>
-        <w:t xml:space="preserve">«План </w:t>
-      </w:r>
-      <w:r>
-        <w:rPr>
-          <w:sz w:val="28"/>
-          <w:szCs w:val="28"/>
-          <w:highlight w:val="yellow"/>
-        </w:rPr>
-        <w:t>виробництва</w:t>
-      </w:r>
-      <w:r>
-        <w:rPr>
-          <w:sz w:val="28"/>
-          <w:szCs w:val="28"/>
-          <w:highlight w:val="yellow"/>
-          <w:lang w:val="ru-RU"/>
-        </w:rPr>
-        <w:t>»</w:t>
-      </w:r>
-      <w:r>
-        <w:rPr>
-          <w:sz w:val="28"/>
-          <w:szCs w:val="28"/>
-          <w:highlight w:val="yellow"/>
+        <w:t>report</w:t>
+      </w:r>
+      <w:r>
+        <w:rPr>
+          <w:sz w:val="28"/>
+          <w:szCs w:val="28"/>
+        </w:rPr>
+        <w:t>”.</w:t>
+      </w:r>
+      <w:r>
+        <w:rPr>
+          <w:sz w:val="28"/>
+          <w:szCs w:val="28"/>
+        </w:rPr>
+        <w:t xml:space="preserve"> Після цього на екран буде виведено вікно</w:t>
+      </w:r>
+      <w:r>
+        <w:rPr>
+          <w:sz w:val="28"/>
+          <w:szCs w:val="28"/>
+        </w:rPr>
+        <w:t>, яке буде містити текстовий звіт щодо складених маршрутів перевезень</w:t>
+      </w:r>
+      <w:r>
+        <w:rPr>
+          <w:sz w:val="28"/>
+          <w:szCs w:val="28"/>
         </w:rPr>
         <w:t>.</w:t>
       </w:r>
@@ -17969,214 +18333,29 @@
         <w:rPr>
           <w:sz w:val="28"/>
           <w:szCs w:val="28"/>
-          <w:highlight w:val="yellow"/>
         </w:rPr>
       </w:pPr>
       <w:r>
         <w:rPr>
           <w:sz w:val="28"/>
           <w:szCs w:val="28"/>
-          <w:highlight w:val="yellow"/>
-        </w:rPr>
-        <w:t xml:space="preserve">Звіт </w:t>
-      </w:r>
-      <w:r>
-        <w:rPr>
-          <w:sz w:val="28"/>
-          <w:szCs w:val="28"/>
-          <w:highlight w:val="yellow"/>
-          <w:lang w:val="ru-RU"/>
-        </w:rPr>
-        <w:t xml:space="preserve">«План </w:t>
-      </w:r>
-      <w:r>
-        <w:rPr>
-          <w:sz w:val="28"/>
-          <w:szCs w:val="28"/>
-          <w:highlight w:val="yellow"/>
-        </w:rPr>
-        <w:t>виробництва</w:t>
-      </w:r>
-      <w:r>
-        <w:rPr>
-          <w:sz w:val="28"/>
-          <w:szCs w:val="28"/>
-          <w:highlight w:val="yellow"/>
-          <w:lang w:val="ru-RU"/>
-        </w:rPr>
-        <w:t xml:space="preserve">» </w:t>
-      </w:r>
-      <w:r>
-        <w:rPr>
-          <w:sz w:val="28"/>
-          <w:szCs w:val="28"/>
-          <w:highlight w:val="yellow"/>
-        </w:rPr>
-        <w:t>генерується</w:t>
-      </w:r>
-      <w:r>
-        <w:rPr>
-          <w:sz w:val="28"/>
-          <w:szCs w:val="28"/>
-          <w:highlight w:val="yellow"/>
-          <w:lang w:val="ru-RU"/>
-        </w:rPr>
-        <w:t xml:space="preserve"> автоматично при </w:t>
-      </w:r>
-      <w:r>
-        <w:rPr>
-          <w:sz w:val="28"/>
-          <w:szCs w:val="28"/>
-          <w:highlight w:val="yellow"/>
-        </w:rPr>
-        <w:t>виборі</w:t>
-      </w:r>
-      <w:r>
-        <w:rPr>
-          <w:sz w:val="28"/>
-          <w:szCs w:val="28"/>
-          <w:highlight w:val="yellow"/>
-          <w:lang w:val="ru-RU"/>
-        </w:rPr>
-        <w:t xml:space="preserve"> в </w:t>
-      </w:r>
-      <w:r>
-        <w:rPr>
-          <w:sz w:val="28"/>
-          <w:szCs w:val="28"/>
-          <w:highlight w:val="yellow"/>
-        </w:rPr>
-        <w:t>програмі</w:t>
-      </w:r>
-      <w:r>
-        <w:rPr>
-          <w:sz w:val="28"/>
-          <w:szCs w:val="28"/>
-          <w:highlight w:val="yellow"/>
-          <w:lang w:val="ru-RU"/>
-        </w:rPr>
-        <w:t xml:space="preserve"> п</w:t>
-      </w:r>
-      <w:r>
-        <w:rPr>
-          <w:sz w:val="28"/>
-          <w:szCs w:val="28"/>
-          <w:highlight w:val="yellow"/>
-          <w:lang w:val="ru-RU"/>
-        </w:rPr>
-        <w:t>ункту меню «Згене</w:t>
-      </w:r>
-      <w:r>
-        <w:rPr>
-          <w:sz w:val="28"/>
-          <w:szCs w:val="28"/>
-          <w:highlight w:val="yellow"/>
-          <w:lang w:val="ru-RU"/>
-        </w:rPr>
-        <w:t>р</w:t>
-      </w:r>
-      <w:r>
-        <w:rPr>
-          <w:sz w:val="28"/>
-          <w:szCs w:val="28"/>
-          <w:highlight w:val="yellow"/>
-          <w:lang w:val="ru-RU"/>
-        </w:rPr>
-        <w:t>увати звіт</w:t>
-      </w:r>
-      <w:r>
-        <w:rPr>
-          <w:sz w:val="28"/>
-          <w:szCs w:val="28"/>
-          <w:highlight w:val="yellow"/>
-          <w:lang w:val="ru-RU"/>
-        </w:rPr>
-        <w:t xml:space="preserve">» і </w:t>
-      </w:r>
-      <w:r>
-        <w:rPr>
-          <w:sz w:val="28"/>
-          <w:szCs w:val="28"/>
-          <w:highlight w:val="yellow"/>
-        </w:rPr>
-        <w:t>зберігається</w:t>
-      </w:r>
-      <w:r>
-        <w:rPr>
-          <w:sz w:val="28"/>
-          <w:szCs w:val="28"/>
-          <w:highlight w:val="yellow"/>
-          <w:lang w:val="ru-RU"/>
-        </w:rPr>
-        <w:t xml:space="preserve"> </w:t>
-      </w:r>
-      <w:r>
-        <w:rPr>
-          <w:sz w:val="28"/>
-          <w:szCs w:val="28"/>
-          <w:highlight w:val="yellow"/>
-        </w:rPr>
-        <w:t>під</w:t>
-      </w:r>
-      <w:r>
-        <w:rPr>
-          <w:sz w:val="28"/>
-          <w:szCs w:val="28"/>
-          <w:highlight w:val="yellow"/>
-          <w:lang w:val="ru-RU"/>
-        </w:rPr>
-        <w:t xml:space="preserve"> назвою «План.</w:t>
-      </w:r>
-      <w:r>
-        <w:rPr>
-          <w:sz w:val="28"/>
-          <w:szCs w:val="28"/>
-          <w:highlight w:val="yellow"/>
+        </w:rPr>
+        <w:t>Звіт можна зберегти</w:t>
+      </w:r>
+      <w:r>
+        <w:rPr>
+          <w:sz w:val="28"/>
+          <w:szCs w:val="28"/>
+        </w:rPr>
+        <w:t xml:space="preserve"> у файл обравши пункт меню </w:t>
+      </w:r>
+      <w:r>
+        <w:rPr>
+          <w:sz w:val="28"/>
+          <w:szCs w:val="28"/>
           <w:lang w:val="en-US"/>
         </w:rPr>
-        <w:t>doc</w:t>
-      </w:r>
-      <w:r>
-        <w:rPr>
-          <w:sz w:val="28"/>
-          <w:szCs w:val="28"/>
-          <w:highlight w:val="yellow"/>
-          <w:lang w:val="ru-RU"/>
-        </w:rPr>
-        <w:t xml:space="preserve">» в </w:t>
-      </w:r>
-      <w:r>
-        <w:rPr>
-          <w:sz w:val="28"/>
-          <w:szCs w:val="28"/>
-          <w:highlight w:val="yellow"/>
-        </w:rPr>
-        <w:t xml:space="preserve">папці </w:t>
-      </w:r>
-      <w:r>
-        <w:rPr>
-          <w:sz w:val="28"/>
-          <w:szCs w:val="28"/>
-          <w:highlight w:val="yellow"/>
-          <w:lang w:val="en-US"/>
-        </w:rPr>
-        <w:t>Reports</w:t>
-      </w:r>
-      <w:r>
-        <w:rPr>
-          <w:sz w:val="28"/>
-          <w:szCs w:val="28"/>
-          <w:highlight w:val="yellow"/>
-        </w:rPr>
-        <w:t xml:space="preserve">, що знаходиться в кореневій папці. Згенерований звіт має вигляд зображений на рисунку 4.6, де показано </w:t>
-      </w:r>
-      <w:r>
-        <w:rPr>
-          <w:sz w:val="28"/>
-          <w:szCs w:val="28"/>
-          <w:highlight w:val="yellow"/>
-        </w:rPr>
-        <w:t>…</w:t>
+        <w:t>“File – Save report…”.</w:t>
       </w:r>
     </w:p>
     <w:p>
@@ -18187,6 +18366,53 @@
           <w:highlight w:val="yellow"/>
         </w:rPr>
       </w:pPr>
+      <w:r>
+        <w:rPr>
+          <w:sz w:val="28"/>
+          <w:szCs w:val="28"/>
+        </w:rPr>
+        <w:t xml:space="preserve">На рисунку </w:t>
+      </w:r>
+      <w:r>
+        <w:rPr>
+          <w:sz w:val="28"/>
+          <w:szCs w:val="28"/>
+          <w:highlight w:val="yellow"/>
+        </w:rPr>
+        <w:t>4.</w:t>
+      </w:r>
+      <w:r>
+        <w:rPr>
+          <w:sz w:val="28"/>
+          <w:szCs w:val="28"/>
+        </w:rPr>
+        <w:t xml:space="preserve"> зображено сформований звіт.</w:t>
+      </w:r>
+    </w:p>
+    <w:p>
+      <w:pPr>
+        <w:rPr>
+          <w:sz w:val="28"/>
+          <w:szCs w:val="28"/>
+          <w:highlight w:val="yellow"/>
+        </w:rPr>
+      </w:pPr>
+      <w:r>
+        <w:rPr>
+          <w:sz w:val="28"/>
+          <w:szCs w:val="28"/>
+          <w:highlight w:val="yellow"/>
+        </w:rPr>
+        <w:t xml:space="preserve">Згенерований звіт має вигляд зображений на рисунку 4.6, де показано </w:t>
+      </w:r>
+      <w:r>
+        <w:rPr>
+          <w:sz w:val="28"/>
+          <w:szCs w:val="28"/>
+          <w:highlight w:val="yellow"/>
+        </w:rPr>
+        <w:t>…</w:t>
+      </w:r>
     </w:p>
     <w:p>
       <w:pPr>
@@ -18265,6 +18491,7 @@
         <w:rPr>
           <w:b/>
         </w:rPr>
+        <w:lastRenderedPageBreak/>
         <w:t>Висновок до розділу</w:t>
       </w:r>
     </w:p>
@@ -21464,7 +21691,7 @@
 </file>
 
 <file path=customXml/itemProps1.xml><?xml version="1.0" encoding="utf-8"?>
-<ds:datastoreItem xmlns:ds="http://schemas.openxmlformats.org/officeDocument/2006/customXml" ds:itemID="{14A9E76D-7620-4E6B-807B-F5EED6D9AB38}">
+<ds:datastoreItem xmlns:ds="http://schemas.openxmlformats.org/officeDocument/2006/customXml" ds:itemID="{C5EDD2E6-0D52-4651-9A4C-4D7436F72BC7}">
   <ds:schemaRefs>
     <ds:schemaRef ds:uri="http://schemas.openxmlformats.org/officeDocument/2006/bibliography"/>
   </ds:schemaRefs>

</xml_diff>

<commit_message>
Part IV class, sequence and component diagrams description added.
</commit_message>
<xml_diff>
--- a/Part_IV.docx
+++ b/Part_IV.docx
@@ -2521,14 +2521,7 @@
           <w:sz w:val="28"/>
           <w:szCs w:val="28"/>
         </w:rPr>
-        <w:t xml:space="preserve">клас, </w:t>
-      </w:r>
-      <w:r>
-        <w:rPr>
-          <w:sz w:val="28"/>
-          <w:szCs w:val="28"/>
-        </w:rPr>
-        <w:t>функціями якого є зв’язок користувацького інтерфейсу з класами алгоритмів</w:t>
+        <w:t>клас, функціями якого є зв’язок користувацького інтерфейсу з класами алгоритмів</w:t>
       </w:r>
       <w:r>
         <w:rPr>
@@ -2722,24 +2715,8 @@
           <w:sz w:val="28"/>
           <w:szCs w:val="28"/>
         </w:rPr>
-        <w:t xml:space="preserve"> - р</w:t>
-      </w:r>
-      <w:r>
-        <w:rPr>
-          <w:sz w:val="28"/>
-          <w:szCs w:val="28"/>
-        </w:rPr>
-        <w:t xml:space="preserve">еалізує спільну логіку для алгоритмів </w:t>
-      </w:r>
-      <w:proofErr w:type="spellStart"/>
-      <w:r>
-        <w:rPr>
-          <w:sz w:val="28"/>
-          <w:szCs w:val="28"/>
-        </w:rPr>
-        <w:t>кластеризації</w:t>
-      </w:r>
-      <w:proofErr w:type="spellEnd"/>
+        <w:t xml:space="preserve"> - реалізує спільну логіку для алгоритмів кластеризації</w:t>
+      </w:r>
       <w:r>
         <w:rPr>
           <w:sz w:val="28"/>
@@ -2796,24 +2773,8 @@
           <w:sz w:val="28"/>
           <w:szCs w:val="28"/>
         </w:rPr>
-        <w:t>к</w:t>
-      </w:r>
-      <w:r>
-        <w:rPr>
-          <w:sz w:val="28"/>
-          <w:szCs w:val="28"/>
-        </w:rPr>
-        <w:t xml:space="preserve">лас реалізує логіку алгоритму </w:t>
-      </w:r>
-      <w:proofErr w:type="spellStart"/>
-      <w:r>
-        <w:rPr>
-          <w:sz w:val="28"/>
-          <w:szCs w:val="28"/>
-        </w:rPr>
-        <w:t>кластеризації</w:t>
-      </w:r>
-      <w:proofErr w:type="spellEnd"/>
+        <w:t>клас реалізує логіку алгоритму кластеризації</w:t>
+      </w:r>
       <w:r>
         <w:rPr>
           <w:sz w:val="28"/>
@@ -2879,24 +2840,8 @@
           <w:sz w:val="28"/>
           <w:szCs w:val="28"/>
         </w:rPr>
-        <w:t xml:space="preserve"> – к</w:t>
-      </w:r>
-      <w:r>
-        <w:rPr>
-          <w:sz w:val="28"/>
-          <w:szCs w:val="28"/>
-        </w:rPr>
-        <w:t xml:space="preserve">лас реалізує логіку алгоритму </w:t>
-      </w:r>
-      <w:proofErr w:type="spellStart"/>
-      <w:r>
-        <w:rPr>
-          <w:sz w:val="28"/>
-          <w:szCs w:val="28"/>
-        </w:rPr>
-        <w:t>кластеризації</w:t>
-      </w:r>
-      <w:proofErr w:type="spellEnd"/>
+        <w:t xml:space="preserve"> – клас реалізує логіку алгоритму кластеризації</w:t>
+      </w:r>
       <w:r>
         <w:rPr>
           <w:sz w:val="28"/>
@@ -3008,17 +2953,8 @@
           <w:sz w:val="28"/>
           <w:szCs w:val="28"/>
         </w:rPr>
-        <w:t xml:space="preserve"> – клас, що складає маршрути обходу кожного з кластерів, що їх було отримано попередньо алгоритмами </w:t>
-      </w:r>
-      <w:proofErr w:type="spellStart"/>
-      <w:r>
-        <w:rPr>
-          <w:sz w:val="28"/>
-          <w:szCs w:val="28"/>
-        </w:rPr>
-        <w:t>кластеризації</w:t>
-      </w:r>
-      <w:proofErr w:type="spellEnd"/>
+        <w:t xml:space="preserve"> – клас, що складає маршрути обходу кожного з кластерів, що їх було отримано попередньо алгоритмами кластеризації</w:t>
+      </w:r>
       <w:r>
         <w:rPr>
           <w:sz w:val="28"/>
@@ -3109,14 +3045,7 @@
           <w:sz w:val="28"/>
           <w:szCs w:val="28"/>
         </w:rPr>
-        <w:t xml:space="preserve"> з них</w:t>
-      </w:r>
-      <w:r>
-        <w:rPr>
-          <w:sz w:val="28"/>
-          <w:szCs w:val="28"/>
-        </w:rPr>
-        <w:t>;</w:t>
+        <w:t xml:space="preserve"> з них;</w:t>
       </w:r>
     </w:p>
     <w:p>
@@ -3145,14 +3074,7 @@
           <w:sz w:val="28"/>
           <w:szCs w:val="28"/>
         </w:rPr>
-        <w:t xml:space="preserve"> – к</w:t>
-      </w:r>
-      <w:r>
-        <w:rPr>
-          <w:sz w:val="28"/>
-          <w:szCs w:val="28"/>
-        </w:rPr>
-        <w:t xml:space="preserve">лас розв’язку задачі </w:t>
+        <w:t xml:space="preserve"> – клас розв’язку задачі </w:t>
       </w:r>
       <w:r>
         <w:rPr>
@@ -3182,7 +3104,14 @@
           <w:sz w:val="28"/>
           <w:szCs w:val="28"/>
         </w:rPr>
-        <w:t>. Конкретизує логіку пошуку сусідніх розв’язків під цю задачу</w:t>
+        <w:t xml:space="preserve">. Конкретизує логіку пошуку сусідніх розв’язків </w:t>
+      </w:r>
+      <w:r>
+        <w:rPr>
+          <w:sz w:val="28"/>
+          <w:szCs w:val="28"/>
+        </w:rPr>
+        <w:t>для цієї задачі</w:t>
       </w:r>
       <w:r>
         <w:rPr>
@@ -3225,30 +3154,21 @@
           <w:sz w:val="28"/>
           <w:szCs w:val="28"/>
         </w:rPr>
-        <w:t xml:space="preserve"> - к</w:t>
-      </w:r>
-      <w:r>
-        <w:rPr>
-          <w:sz w:val="28"/>
-          <w:szCs w:val="28"/>
-        </w:rPr>
-        <w:t xml:space="preserve">лас розв’язку задачі </w:t>
-      </w:r>
-      <w:proofErr w:type="spellStart"/>
-      <w:r>
-        <w:rPr>
-          <w:sz w:val="28"/>
-          <w:szCs w:val="28"/>
-        </w:rPr>
-        <w:t>кластеризації</w:t>
-      </w:r>
-      <w:proofErr w:type="spellEnd"/>
-      <w:r>
-        <w:rPr>
-          <w:sz w:val="28"/>
-          <w:szCs w:val="28"/>
-        </w:rPr>
-        <w:t xml:space="preserve"> для </w:t>
+        <w:t xml:space="preserve"> </w:t>
+      </w:r>
+      <w:r>
+        <w:rPr>
+          <w:sz w:val="28"/>
+          <w:szCs w:val="28"/>
+        </w:rPr>
+        <w:t>–</w:t>
+      </w:r>
+      <w:r>
+        <w:rPr>
+          <w:sz w:val="28"/>
+          <w:szCs w:val="28"/>
+        </w:rPr>
+        <w:t xml:space="preserve"> клас розв’язку задачі кластеризації для </w:t>
       </w:r>
       <w:r>
         <w:rPr>
@@ -3270,14 +3190,14 @@
           <w:sz w:val="28"/>
           <w:szCs w:val="28"/>
         </w:rPr>
-        <w:t xml:space="preserve"> </w:t>
-      </w:r>
-      <w:r>
-        <w:rPr>
-          <w:sz w:val="28"/>
-          <w:szCs w:val="28"/>
-        </w:rPr>
-        <w:t>Конкретизує логіку пошуку сусідніх розв’язків під цю задачу</w:t>
+        <w:t xml:space="preserve"> Конкретизує логіку пошуку сусідніх розв’язків </w:t>
+      </w:r>
+      <w:r>
+        <w:rPr>
+          <w:sz w:val="28"/>
+          <w:szCs w:val="28"/>
+        </w:rPr>
+        <w:t>для цієї задачі</w:t>
       </w:r>
       <w:r>
         <w:rPr>
@@ -3315,6 +3235,81 @@
         <w:t>SiteClusteringCvrp</w:t>
       </w:r>
       <w:proofErr w:type="spellEnd"/>
+      <w:r>
+        <w:rPr>
+          <w:sz w:val="28"/>
+          <w:szCs w:val="28"/>
+        </w:rPr>
+        <w:t xml:space="preserve"> – клас розв’язку задачі кластеризації для </w:t>
+      </w:r>
+      <w:r>
+        <w:rPr>
+          <w:sz w:val="28"/>
+          <w:szCs w:val="28"/>
+          <w:lang w:val="en-US"/>
+        </w:rPr>
+        <w:t>CVRP</w:t>
+      </w:r>
+      <w:r>
+        <w:rPr>
+          <w:sz w:val="28"/>
+          <w:szCs w:val="28"/>
+        </w:rPr>
+        <w:t>.</w:t>
+      </w:r>
+      <w:r>
+        <w:rPr>
+          <w:sz w:val="28"/>
+          <w:szCs w:val="28"/>
+        </w:rPr>
+        <w:t xml:space="preserve"> </w:t>
+      </w:r>
+      <w:proofErr w:type="spellStart"/>
+      <w:r>
+        <w:rPr>
+          <w:sz w:val="28"/>
+          <w:szCs w:val="28"/>
+        </w:rPr>
+        <w:t>Конретизує</w:t>
+      </w:r>
+      <w:proofErr w:type="spellEnd"/>
+      <w:r>
+        <w:rPr>
+          <w:sz w:val="28"/>
+          <w:szCs w:val="28"/>
+        </w:rPr>
+        <w:t xml:space="preserve"> логіку пошуку сусідніх розв’язків </w:t>
+      </w:r>
+      <w:r>
+        <w:rPr>
+          <w:sz w:val="28"/>
+          <w:szCs w:val="28"/>
+        </w:rPr>
+        <w:t>для цієї задачі</w:t>
+      </w:r>
+      <w:r>
+        <w:rPr>
+          <w:sz w:val="28"/>
+          <w:szCs w:val="28"/>
+        </w:rPr>
+        <w:t xml:space="preserve">, зберігає </w:t>
+      </w:r>
+      <w:proofErr w:type="spellStart"/>
+      <w:r>
+        <w:rPr>
+          <w:sz w:val="28"/>
+          <w:szCs w:val="28"/>
+        </w:rPr>
+        <w:t>некластеризовані</w:t>
+      </w:r>
+      <w:proofErr w:type="spellEnd"/>
+      <w:r>
+        <w:rPr>
+          <w:sz w:val="28"/>
+          <w:szCs w:val="28"/>
+        </w:rPr>
+        <w:t xml:space="preserve"> вузли;</w:t>
+      </w:r>
     </w:p>
     <w:p>
       <w:pPr>
@@ -3337,6 +3332,115 @@
         <w:t>SiteClusteringCvrpp</w:t>
       </w:r>
       <w:proofErr w:type="spellEnd"/>
+      <w:r>
+        <w:rPr>
+          <w:sz w:val="28"/>
+          <w:szCs w:val="28"/>
+        </w:rPr>
+        <w:t xml:space="preserve"> </w:t>
+      </w:r>
+      <w:r>
+        <w:rPr>
+          <w:sz w:val="28"/>
+          <w:szCs w:val="28"/>
+        </w:rPr>
+        <w:t>–</w:t>
+      </w:r>
+      <w:r>
+        <w:rPr>
+          <w:sz w:val="28"/>
+          <w:szCs w:val="28"/>
+        </w:rPr>
+        <w:t xml:space="preserve"> клас розв’язку задачі кластеризації для </w:t>
+      </w:r>
+      <w:r>
+        <w:rPr>
+          <w:sz w:val="28"/>
+          <w:szCs w:val="28"/>
+          <w:lang w:val="en-US"/>
+        </w:rPr>
+        <w:t>CVRP</w:t>
+      </w:r>
+      <w:r>
+        <w:rPr>
+          <w:sz w:val="28"/>
+          <w:szCs w:val="28"/>
+          <w:lang w:val="en-US"/>
+        </w:rPr>
+        <w:t>P</w:t>
+      </w:r>
+      <w:r>
+        <w:rPr>
+          <w:sz w:val="28"/>
+          <w:szCs w:val="28"/>
+        </w:rPr>
+        <w:t>.</w:t>
+      </w:r>
+      <w:r>
+        <w:rPr>
+          <w:sz w:val="28"/>
+          <w:szCs w:val="28"/>
+        </w:rPr>
+        <w:t xml:space="preserve"> </w:t>
+      </w:r>
+      <w:proofErr w:type="spellStart"/>
+      <w:r>
+        <w:rPr>
+          <w:sz w:val="28"/>
+          <w:szCs w:val="28"/>
+        </w:rPr>
+        <w:t>Конретизує</w:t>
+      </w:r>
+      <w:proofErr w:type="spellEnd"/>
+      <w:r>
+        <w:rPr>
+          <w:sz w:val="28"/>
+          <w:szCs w:val="28"/>
+        </w:rPr>
+        <w:t xml:space="preserve"> логіку пошуку сусідніх розв’язків </w:t>
+      </w:r>
+      <w:r>
+        <w:rPr>
+          <w:sz w:val="28"/>
+          <w:szCs w:val="28"/>
+        </w:rPr>
+        <w:t>для цієї задачі</w:t>
+      </w:r>
+      <w:r>
+        <w:rPr>
+          <w:sz w:val="28"/>
+          <w:szCs w:val="28"/>
+        </w:rPr>
+        <w:t>,</w:t>
+      </w:r>
+      <w:r>
+        <w:rPr>
+          <w:sz w:val="28"/>
+          <w:szCs w:val="28"/>
+        </w:rPr>
+        <w:t xml:space="preserve"> </w:t>
+      </w:r>
+      <w:r>
+        <w:rPr>
+          <w:sz w:val="28"/>
+          <w:szCs w:val="28"/>
+        </w:rPr>
+        <w:t xml:space="preserve">проводить оцінку довжини шляху </w:t>
+      </w:r>
+      <w:r>
+        <w:rPr>
+          <w:sz w:val="28"/>
+          <w:szCs w:val="28"/>
+        </w:rPr>
+        <w:t>обходу</w:t>
+      </w:r>
+      <w:r>
+        <w:rPr>
+          <w:sz w:val="28"/>
+          <w:szCs w:val="28"/>
+        </w:rPr>
+        <w:t xml:space="preserve"> кластерів;</w:t>
+      </w:r>
     </w:p>
     <w:p>
       <w:pPr>
@@ -3359,6 +3463,124 @@
         <w:t>SiteClusteringCvrppNnc</w:t>
       </w:r>
       <w:proofErr w:type="spellEnd"/>
+      <w:r>
+        <w:rPr>
+          <w:sz w:val="28"/>
+          <w:szCs w:val="28"/>
+        </w:rPr>
+        <w:t xml:space="preserve"> – клас розв’язку задачі кластеризації для </w:t>
+      </w:r>
+      <w:r>
+        <w:rPr>
+          <w:sz w:val="28"/>
+          <w:szCs w:val="28"/>
+          <w:lang w:val="en-US"/>
+        </w:rPr>
+        <w:t>CVRPP</w:t>
+      </w:r>
+      <w:r>
+        <w:rPr>
+          <w:sz w:val="28"/>
+          <w:szCs w:val="28"/>
+        </w:rPr>
+        <w:t xml:space="preserve"> модифікованим алгоритмом</w:t>
+      </w:r>
+      <w:r>
+        <w:rPr>
+          <w:sz w:val="28"/>
+          <w:szCs w:val="28"/>
+        </w:rPr>
+        <w:t xml:space="preserve">. Проводить </w:t>
+      </w:r>
+      <w:proofErr w:type="spellStart"/>
+      <w:r>
+        <w:rPr>
+          <w:sz w:val="28"/>
+          <w:szCs w:val="28"/>
+        </w:rPr>
+        <w:t>кластеризацію</w:t>
+      </w:r>
+      <w:proofErr w:type="spellEnd"/>
+      <w:r>
+        <w:rPr>
+          <w:sz w:val="28"/>
+          <w:szCs w:val="28"/>
+        </w:rPr>
+        <w:t xml:space="preserve"> за допомогою </w:t>
+      </w:r>
+      <w:r>
+        <w:rPr>
+          <w:sz w:val="28"/>
+          <w:szCs w:val="28"/>
+        </w:rPr>
+        <w:t xml:space="preserve">алгоритму </w:t>
+      </w:r>
+      <w:r>
+        <w:rPr>
+          <w:sz w:val="28"/>
+          <w:szCs w:val="28"/>
+          <w:lang w:val="en-US"/>
+        </w:rPr>
+        <w:t>nearest</w:t>
+      </w:r>
+      <w:r>
+        <w:rPr>
+          <w:sz w:val="28"/>
+          <w:szCs w:val="28"/>
+        </w:rPr>
+        <w:t>-</w:t>
+      </w:r>
+      <w:r>
+        <w:rPr>
+          <w:sz w:val="28"/>
+          <w:szCs w:val="28"/>
+          <w:lang w:val="en-US"/>
+        </w:rPr>
+        <w:t>neighbor</w:t>
+      </w:r>
+      <w:r>
+        <w:rPr>
+          <w:sz w:val="28"/>
+          <w:szCs w:val="28"/>
+        </w:rPr>
+        <w:t xml:space="preserve"> </w:t>
+      </w:r>
+      <w:r>
+        <w:rPr>
+          <w:sz w:val="28"/>
+          <w:szCs w:val="28"/>
+          <w:lang w:val="en-US"/>
+        </w:rPr>
+        <w:t>chain</w:t>
+      </w:r>
+      <w:r>
+        <w:rPr>
+          <w:sz w:val="28"/>
+          <w:szCs w:val="28"/>
+        </w:rPr>
+        <w:t>,</w:t>
+      </w:r>
+      <w:r>
+        <w:rPr>
+          <w:sz w:val="28"/>
+          <w:szCs w:val="28"/>
+        </w:rPr>
+        <w:t xml:space="preserve"> </w:t>
+      </w:r>
+      <w:r>
+        <w:rPr>
+          <w:sz w:val="28"/>
+          <w:szCs w:val="28"/>
+        </w:rPr>
+        <w:t>і</w:t>
+      </w:r>
+      <w:r>
+        <w:rPr>
+          <w:sz w:val="28"/>
+          <w:szCs w:val="28"/>
+        </w:rPr>
+        <w:t xml:space="preserve"> на основі цього генерує нові розв’язки для бджолиного алгоритму;</w:t>
+      </w:r>
     </w:p>
     <w:p>
       <w:pPr>
@@ -3372,15 +3594,65 @@
           <w:szCs w:val="28"/>
         </w:rPr>
       </w:pPr>
+      <w:r>
+        <w:rPr>
+          <w:sz w:val="28"/>
+          <w:szCs w:val="28"/>
+          <w:lang w:val="en-US"/>
+        </w:rPr>
+        <w:t>Node</w:t>
+      </w:r>
+      <w:r>
+        <w:rPr>
+          <w:sz w:val="28"/>
+          <w:szCs w:val="28"/>
+        </w:rPr>
+        <w:t xml:space="preserve"> – </w:t>
+      </w:r>
+      <w:r>
+        <w:rPr>
+          <w:sz w:val="28"/>
+          <w:szCs w:val="28"/>
+        </w:rPr>
+        <w:t>клас вузла</w:t>
+      </w:r>
+      <w:r>
+        <w:rPr>
+          <w:sz w:val="28"/>
+          <w:szCs w:val="28"/>
+        </w:rPr>
+        <w:t>. Зберігає інформацію, що стосується вузла</w:t>
+      </w:r>
+      <w:r>
+        <w:rPr>
+          <w:sz w:val="28"/>
+          <w:szCs w:val="28"/>
+        </w:rPr>
+        <w:t xml:space="preserve">: ідентифікатор, ім’я, тип, реальну позицію, </w:t>
+      </w:r>
       <w:proofErr w:type="spellStart"/>
       <w:r>
         <w:rPr>
           <w:sz w:val="28"/>
           <w:szCs w:val="28"/>
         </w:rPr>
-        <w:t>Node</w:t>
+        <w:t>позицію</w:t>
       </w:r>
       <w:proofErr w:type="spellEnd"/>
+      <w:r>
+        <w:rPr>
+          <w:sz w:val="28"/>
+          <w:szCs w:val="28"/>
+        </w:rPr>
+        <w:t xml:space="preserve"> відображення на екрані</w:t>
+      </w:r>
+      <w:r>
+        <w:rPr>
+          <w:sz w:val="28"/>
+          <w:szCs w:val="28"/>
+        </w:rPr>
+        <w:t>, з’єднання з іншими вузлами;</w:t>
+      </w:r>
     </w:p>
     <w:p>
       <w:pPr>
@@ -3400,9 +3672,31 @@
           <w:sz w:val="28"/>
           <w:szCs w:val="28"/>
         </w:rPr>
+        <w:lastRenderedPageBreak/>
         <w:t>Connection</w:t>
       </w:r>
       <w:proofErr w:type="spellEnd"/>
+      <w:r>
+        <w:rPr>
+          <w:sz w:val="28"/>
+          <w:szCs w:val="28"/>
+        </w:rPr>
+        <w:t xml:space="preserve"> – </w:t>
+      </w:r>
+      <w:r>
+        <w:rPr>
+          <w:sz w:val="28"/>
+          <w:szCs w:val="28"/>
+        </w:rPr>
+        <w:t xml:space="preserve">клас з’єднання </w:t>
+      </w:r>
+      <w:r>
+        <w:rPr>
+          <w:sz w:val="28"/>
+          <w:szCs w:val="28"/>
+        </w:rPr>
+        <w:t>з вузлом. Зберігає приєднаний вузол і колір з’єднання.</w:t>
+      </w:r>
     </w:p>
     <w:p>
       <w:pPr>
@@ -3425,6 +3719,41 @@
         <w:t>Cluster</w:t>
       </w:r>
       <w:proofErr w:type="spellEnd"/>
+      <w:r>
+        <w:rPr>
+          <w:sz w:val="28"/>
+          <w:szCs w:val="28"/>
+        </w:rPr>
+        <w:t xml:space="preserve"> – </w:t>
+      </w:r>
+      <w:r>
+        <w:rPr>
+          <w:sz w:val="28"/>
+          <w:szCs w:val="28"/>
+        </w:rPr>
+        <w:t xml:space="preserve">клас </w:t>
+      </w:r>
+      <w:r>
+        <w:rPr>
+          <w:sz w:val="28"/>
+          <w:szCs w:val="28"/>
+        </w:rPr>
+        <w:t>кластера. Зберігає інформацію, що стосується кластера</w:t>
+      </w:r>
+      <w:r>
+        <w:rPr>
+          <w:sz w:val="28"/>
+          <w:szCs w:val="28"/>
+        </w:rPr>
+        <w:t xml:space="preserve">: </w:t>
+      </w:r>
+      <w:r>
+        <w:rPr>
+          <w:sz w:val="28"/>
+          <w:szCs w:val="28"/>
+        </w:rPr>
+        <w:t>вузли, що відносяться до цього кластеру, центр кластеру, місткість кластеру. Реалізує логіку додавання, видалення вузлів, об’єднання з іншим кластером;</w:t>
+      </w:r>
     </w:p>
     <w:p>
       <w:pPr>
@@ -3447,6 +3776,20 @@
         <w:t>SerializationData</w:t>
       </w:r>
       <w:proofErr w:type="spellEnd"/>
+      <w:r>
+        <w:rPr>
+          <w:sz w:val="28"/>
+          <w:szCs w:val="28"/>
+        </w:rPr>
+        <w:t xml:space="preserve"> – клас, що тимчасово зберігає інформацію про вузли, а також записує і зчитує її з файлу</w:t>
+      </w:r>
+      <w:r>
+        <w:rPr>
+          <w:sz w:val="28"/>
+          <w:szCs w:val="28"/>
+        </w:rPr>
+        <w:t>.</w:t>
+      </w:r>
     </w:p>
     <w:p>
       <w:pPr>
@@ -3458,8 +3801,6 @@
       </w:pPr>
       <w:bookmarkStart w:id="9" w:name="_Toc236811392"/>
       <w:bookmarkStart w:id="10" w:name="_Toc303778153"/>
-      <w:bookmarkStart w:id="11" w:name="_GoBack"/>
-      <w:bookmarkEnd w:id="11"/>
       <w:r>
         <w:rPr>
           <w:rFonts w:cs="Times New Roman"/>
@@ -3475,596 +3816,370 @@
         <w:rPr>
           <w:sz w:val="28"/>
           <w:szCs w:val="28"/>
+        </w:rPr>
+      </w:pPr>
+      <w:r>
+        <w:rPr>
+          <w:sz w:val="28"/>
+          <w:szCs w:val="28"/>
+        </w:rPr>
+        <w:t xml:space="preserve">Діаграма послідовності процесу </w:t>
+      </w:r>
+      <w:r>
+        <w:rPr>
+          <w:sz w:val="28"/>
+          <w:szCs w:val="28"/>
+        </w:rPr>
+        <w:t>ітерації алгоритму бджолиних колоній</w:t>
+      </w:r>
+      <w:r>
+        <w:rPr>
+          <w:sz w:val="28"/>
+          <w:szCs w:val="28"/>
+        </w:rPr>
+        <w:t xml:space="preserve"> представлена у</w:t>
+      </w:r>
+      <w:r>
+        <w:rPr>
+          <w:sz w:val="28"/>
+          <w:szCs w:val="28"/>
+        </w:rPr>
+        <w:t xml:space="preserve"> додатку В, лист </w:t>
+      </w:r>
+      <w:r>
+        <w:rPr>
+          <w:sz w:val="28"/>
+          <w:szCs w:val="28"/>
           <w:highlight w:val="yellow"/>
-          <w:lang w:val="ru-RU"/>
-        </w:rPr>
-      </w:pPr>
-      <w:r>
-        <w:rPr>
-          <w:sz w:val="28"/>
-          <w:szCs w:val="28"/>
-          <w:highlight w:val="yellow"/>
-        </w:rPr>
-        <w:t>На рисунку 4.</w:t>
-      </w:r>
-      <w:r>
-        <w:rPr>
-          <w:sz w:val="28"/>
-          <w:szCs w:val="28"/>
-          <w:highlight w:val="yellow"/>
-          <w:lang w:val="ru-RU"/>
-        </w:rPr>
-        <w:t>2</w:t>
-      </w:r>
-      <w:r>
-        <w:rPr>
-          <w:sz w:val="28"/>
-          <w:szCs w:val="28"/>
-          <w:highlight w:val="yellow"/>
-        </w:rPr>
-        <w:t xml:space="preserve"> представлена схема структурна послідовності. На даній діаграмі представлена типова послідовність дій, які виконуються при складенні оптимального плану виготовлення продукції, надання підприємству прогнозів плану виготовлення продукції на майбутні періоди та </w:t>
-      </w:r>
-      <w:r>
-        <w:rPr>
-          <w:sz w:val="28"/>
-          <w:szCs w:val="28"/>
-          <w:highlight w:val="yellow"/>
-        </w:rPr>
-        <w:lastRenderedPageBreak/>
-        <w:t>формуванні звіту «План виробництва». Також визначено акторів та приналежність їм відповідних дій, необхідних для виконання поставленої задачі.</w:t>
+        </w:rPr>
+        <w:t>?</w:t>
+      </w:r>
+      <w:r>
+        <w:rPr>
+          <w:sz w:val="28"/>
+          <w:szCs w:val="28"/>
+        </w:rPr>
+        <w:t xml:space="preserve"> (Схема структурна послідовності процесу ітерац</w:t>
+      </w:r>
+      <w:r>
+        <w:rPr>
+          <w:sz w:val="28"/>
+          <w:szCs w:val="28"/>
+        </w:rPr>
+        <w:t>ії алгоритму бджолиних колоній). Вона відображає послідовність дій, виконувану під час кожної ітерації бджолиного алгоритму, впорядковану у часі.</w:t>
       </w:r>
     </w:p>
     <w:p>
       <w:pPr>
-        <w:pStyle w:val="a0"/>
-        <w:rPr>
+        <w:rPr>
+          <w:sz w:val="28"/>
+          <w:szCs w:val="28"/>
+        </w:rPr>
+      </w:pPr>
+      <w:r>
+        <w:rPr>
+          <w:sz w:val="28"/>
+          <w:szCs w:val="28"/>
+        </w:rPr>
+        <w:t xml:space="preserve">Діаграма послідовності процесу ітерації алгоритму кластеризації </w:t>
+      </w:r>
+      <w:r>
+        <w:rPr>
+          <w:sz w:val="28"/>
+          <w:szCs w:val="28"/>
+          <w:lang w:val="en-US"/>
+        </w:rPr>
+        <w:t>k</w:t>
+      </w:r>
+      <w:r>
+        <w:rPr>
+          <w:sz w:val="28"/>
+          <w:szCs w:val="28"/>
+        </w:rPr>
+        <w:t>-</w:t>
+      </w:r>
+      <w:r>
+        <w:rPr>
+          <w:sz w:val="28"/>
+          <w:szCs w:val="28"/>
+          <w:lang w:val="en-US"/>
+        </w:rPr>
+        <w:t>means</w:t>
+      </w:r>
+      <w:r>
+        <w:rPr>
+          <w:sz w:val="28"/>
+          <w:szCs w:val="28"/>
+        </w:rPr>
+        <w:t xml:space="preserve"> представлена у додатку В, лист </w:t>
+      </w:r>
+      <w:r>
+        <w:rPr>
+          <w:sz w:val="28"/>
           <w:szCs w:val="28"/>
           <w:highlight w:val="yellow"/>
         </w:rPr>
-      </w:pPr>
-      <w:r>
-        <w:rPr>
-          <w:noProof/>
-          <w:szCs w:val="28"/>
-          <w:lang w:val="uk-UA" w:eastAsia="uk-UA"/>
-        </w:rPr>
-        <w:drawing>
-          <wp:inline distT="0" distB="0" distL="0" distR="0">
-            <wp:extent cx="5221605" cy="6497320"/>
-            <wp:effectExtent l="0" t="0" r="0" b="0"/>
-            <wp:docPr id="4" name="Рисунок 4"/>
-            <wp:cNvGraphicFramePr>
-              <a:graphicFrameLocks xmlns:a="http://schemas.openxmlformats.org/drawingml/2006/main" noChangeAspect="1"/>
-            </wp:cNvGraphicFramePr>
-            <a:graphic xmlns:a="http://schemas.openxmlformats.org/drawingml/2006/main">
-              <a:graphicData uri="http://schemas.openxmlformats.org/drawingml/2006/picture">
-                <pic:pic xmlns:pic="http://schemas.openxmlformats.org/drawingml/2006/picture">
-                  <pic:nvPicPr>
-                    <pic:cNvPr id="0" name="Picture 3"/>
-                    <pic:cNvPicPr>
-                      <a:picLocks noChangeAspect="1" noChangeArrowheads="1"/>
-                    </pic:cNvPicPr>
-                  </pic:nvPicPr>
-                  <pic:blipFill>
-                    <a:blip r:embed="rId7">
-                      <a:extLst>
-                        <a:ext uri="{28A0092B-C50C-407E-A947-70E740481C1C}">
-                          <a14:useLocalDpi xmlns:a14="http://schemas.microsoft.com/office/drawing/2010/main" val="0"/>
-                        </a:ext>
-                      </a:extLst>
-                    </a:blip>
-                    <a:srcRect/>
-                    <a:stretch>
-                      <a:fillRect/>
-                    </a:stretch>
-                  </pic:blipFill>
-                  <pic:spPr bwMode="auto">
-                    <a:xfrm>
-                      <a:off x="0" y="0"/>
-                      <a:ext cx="5221605" cy="6497320"/>
-                    </a:xfrm>
-                    <a:prstGeom prst="rect">
-                      <a:avLst/>
-                    </a:prstGeom>
-                    <a:noFill/>
-                    <a:ln>
-                      <a:noFill/>
-                    </a:ln>
-                  </pic:spPr>
-                </pic:pic>
-              </a:graphicData>
-            </a:graphic>
-          </wp:inline>
-        </w:drawing>
+        <w:t>?</w:t>
+      </w:r>
+      <w:r>
+        <w:rPr>
+          <w:sz w:val="28"/>
+          <w:szCs w:val="28"/>
+        </w:rPr>
+        <w:t xml:space="preserve"> (Схема структурна послідовності процесу ітерації алгоритму </w:t>
+      </w:r>
+      <w:r>
+        <w:rPr>
+          <w:sz w:val="28"/>
+          <w:szCs w:val="28"/>
+          <w:lang w:val="en-US"/>
+        </w:rPr>
+        <w:t>k</w:t>
+      </w:r>
+      <w:r>
+        <w:rPr>
+          <w:sz w:val="28"/>
+          <w:szCs w:val="28"/>
+        </w:rPr>
+        <w:t>-</w:t>
+      </w:r>
+      <w:r>
+        <w:rPr>
+          <w:sz w:val="28"/>
+          <w:szCs w:val="28"/>
+          <w:lang w:val="en-US"/>
+        </w:rPr>
+        <w:t>means</w:t>
+      </w:r>
+      <w:r>
+        <w:rPr>
+          <w:sz w:val="28"/>
+          <w:szCs w:val="28"/>
+        </w:rPr>
+        <w:t xml:space="preserve">). Вона відображає послідовність дій, виконувану під час кожної ітерації алгоритму </w:t>
+      </w:r>
+      <w:r>
+        <w:rPr>
+          <w:sz w:val="28"/>
+          <w:szCs w:val="28"/>
+          <w:lang w:val="en-US"/>
+        </w:rPr>
+        <w:t>k</w:t>
+      </w:r>
+      <w:r>
+        <w:rPr>
+          <w:sz w:val="28"/>
+          <w:szCs w:val="28"/>
+        </w:rPr>
+        <w:t>-</w:t>
+      </w:r>
+      <w:r>
+        <w:rPr>
+          <w:sz w:val="28"/>
+          <w:szCs w:val="28"/>
+          <w:lang w:val="en-US"/>
+        </w:rPr>
+        <w:t>means</w:t>
+      </w:r>
+      <w:r>
+        <w:rPr>
+          <w:sz w:val="28"/>
+          <w:szCs w:val="28"/>
+        </w:rPr>
+        <w:t xml:space="preserve"> </w:t>
+      </w:r>
+      <w:r>
+        <w:rPr>
+          <w:sz w:val="28"/>
+          <w:szCs w:val="28"/>
+        </w:rPr>
+        <w:t>(</w:t>
+      </w:r>
+      <w:r>
+        <w:rPr>
+          <w:sz w:val="28"/>
+          <w:szCs w:val="28"/>
+        </w:rPr>
+        <w:t>визначення вузлів, що належать кластерам, визначення нового центру кластера</w:t>
+      </w:r>
+      <w:r>
+        <w:rPr>
+          <w:sz w:val="28"/>
+          <w:szCs w:val="28"/>
+        </w:rPr>
+        <w:t>), впорядковану у часі.</w:t>
       </w:r>
     </w:p>
     <w:p>
       <w:pPr>
-        <w:pStyle w:val="a"/>
-        <w:rPr>
+        <w:rPr>
+          <w:sz w:val="28"/>
+          <w:szCs w:val="28"/>
+        </w:rPr>
+      </w:pPr>
+      <w:r>
+        <w:rPr>
+          <w:sz w:val="28"/>
+          <w:szCs w:val="28"/>
+        </w:rPr>
+        <w:t xml:space="preserve">Діаграма послідовності процесу ітерації алгоритму кластеризації </w:t>
+      </w:r>
+      <w:r>
+        <w:rPr>
+          <w:sz w:val="28"/>
+          <w:szCs w:val="28"/>
+          <w:lang w:val="en-US"/>
+        </w:rPr>
+        <w:t>nearest</w:t>
+      </w:r>
+      <w:r>
+        <w:rPr>
+          <w:sz w:val="28"/>
+          <w:szCs w:val="28"/>
+        </w:rPr>
+        <w:t>-</w:t>
+      </w:r>
+      <w:r>
+        <w:rPr>
+          <w:sz w:val="28"/>
+          <w:szCs w:val="28"/>
+          <w:lang w:val="en-US"/>
+        </w:rPr>
+        <w:t>neighbor</w:t>
+      </w:r>
+      <w:r>
+        <w:rPr>
+          <w:sz w:val="28"/>
+          <w:szCs w:val="28"/>
+        </w:rPr>
+        <w:t xml:space="preserve"> </w:t>
+      </w:r>
+      <w:r>
+        <w:rPr>
+          <w:sz w:val="28"/>
+          <w:szCs w:val="28"/>
+          <w:lang w:val="en-US"/>
+        </w:rPr>
+        <w:t>chain</w:t>
+      </w:r>
+      <w:r>
+        <w:rPr>
+          <w:sz w:val="28"/>
+          <w:szCs w:val="28"/>
+        </w:rPr>
+        <w:t xml:space="preserve"> представлена у додатку В, лист </w:t>
+      </w:r>
+      <w:r>
+        <w:rPr>
+          <w:sz w:val="28"/>
+          <w:szCs w:val="28"/>
           <w:highlight w:val="yellow"/>
-          <w:lang w:val="ru-RU"/>
-        </w:rPr>
-      </w:pPr>
-      <w:r>
-        <w:rPr>
-          <w:highlight w:val="yellow"/>
-        </w:rPr>
-        <w:t xml:space="preserve">Рисунок </w:t>
-      </w:r>
-      <w:r>
-        <w:rPr>
-          <w:highlight w:val="yellow"/>
-        </w:rPr>
-        <w:fldChar w:fldCharType="begin"/>
-      </w:r>
-      <w:r>
-        <w:rPr>
-          <w:highlight w:val="yellow"/>
-        </w:rPr>
-        <w:instrText xml:space="preserve"> STYLEREF 1 \s </w:instrText>
-      </w:r>
-      <w:r>
-        <w:rPr>
-          <w:highlight w:val="yellow"/>
-        </w:rPr>
-        <w:fldChar w:fldCharType="separate"/>
-      </w:r>
-      <w:r>
-        <w:rPr>
-          <w:noProof/>
-          <w:highlight w:val="yellow"/>
-        </w:rPr>
-        <w:t>4</w:t>
-      </w:r>
-      <w:r>
-        <w:rPr>
-          <w:highlight w:val="yellow"/>
-        </w:rPr>
-        <w:fldChar w:fldCharType="end"/>
-      </w:r>
-      <w:r>
-        <w:rPr>
-          <w:highlight w:val="yellow"/>
-        </w:rPr>
-        <w:t>.</w:t>
-      </w:r>
-      <w:r>
-        <w:rPr>
-          <w:highlight w:val="yellow"/>
-        </w:rPr>
-        <w:fldChar w:fldCharType="begin"/>
-      </w:r>
-      <w:r>
-        <w:rPr>
-          <w:highlight w:val="yellow"/>
-        </w:rPr>
-        <w:instrText xml:space="preserve"> SEQ Рисунок \* ARABIC \s 1 </w:instrText>
-      </w:r>
-      <w:r>
-        <w:rPr>
-          <w:highlight w:val="yellow"/>
-        </w:rPr>
-        <w:fldChar w:fldCharType="separate"/>
-      </w:r>
-      <w:r>
-        <w:rPr>
-          <w:noProof/>
-          <w:highlight w:val="yellow"/>
-        </w:rPr>
-        <w:t>2</w:t>
-      </w:r>
-      <w:r>
-        <w:rPr>
-          <w:highlight w:val="yellow"/>
-        </w:rPr>
-        <w:fldChar w:fldCharType="end"/>
-      </w:r>
-      <w:r>
-        <w:rPr>
-          <w:highlight w:val="yellow"/>
-        </w:rPr>
-        <w:t xml:space="preserve"> – Схема структурна послідовності</w:t>
-      </w:r>
-    </w:p>
-    <w:p>
-      <w:pPr>
-        <w:rPr>
-          <w:sz w:val="28"/>
-          <w:szCs w:val="28"/>
-          <w:highlight w:val="yellow"/>
-        </w:rPr>
-      </w:pPr>
-      <w:r>
-        <w:rPr>
-          <w:sz w:val="28"/>
-          <w:szCs w:val="28"/>
-          <w:highlight w:val="yellow"/>
-        </w:rPr>
-        <w:t>Далі, за допомогою діаграм послідовності опишемо дії, які виконуються при складанні плану випуску продукції та його прогнозуванні, а також при прогнозуванні ринкових цін.</w:t>
-      </w:r>
-    </w:p>
-    <w:p>
-      <w:pPr>
-        <w:rPr>
-          <w:sz w:val="28"/>
-          <w:szCs w:val="28"/>
-          <w:highlight w:val="yellow"/>
-        </w:rPr>
-      </w:pPr>
-      <w:r>
-        <w:rPr>
-          <w:sz w:val="28"/>
-          <w:szCs w:val="28"/>
-          <w:highlight w:val="yellow"/>
-        </w:rPr>
-        <w:lastRenderedPageBreak/>
-        <w:t>На рисунку 4.</w:t>
-      </w:r>
-      <w:r>
-        <w:rPr>
-          <w:sz w:val="28"/>
-          <w:szCs w:val="28"/>
-          <w:highlight w:val="yellow"/>
-          <w:lang w:val="ru-RU"/>
-        </w:rPr>
-        <w:t>3</w:t>
-      </w:r>
-      <w:r>
-        <w:rPr>
-          <w:sz w:val="28"/>
-          <w:szCs w:val="28"/>
-          <w:highlight w:val="yellow"/>
-        </w:rPr>
-        <w:t xml:space="preserve"> представлена схема структурна послідовності дій роботи алгоритму. На даній діаграмі представлена типова послідовність дій, які виконуються при виконання алгоритму планування та прогнозування.</w:t>
-      </w:r>
-    </w:p>
-    <w:p>
-      <w:pPr>
-        <w:keepNext/>
-        <w:ind w:firstLine="0"/>
-        <w:jc w:val="center"/>
-        <w:rPr>
-          <w:sz w:val="28"/>
-          <w:szCs w:val="28"/>
-          <w:highlight w:val="yellow"/>
-        </w:rPr>
-      </w:pPr>
-      <w:r>
-        <w:rPr>
-          <w:noProof/>
-          <w:sz w:val="28"/>
-          <w:szCs w:val="28"/>
-          <w:lang w:eastAsia="uk-UA"/>
-        </w:rPr>
-        <w:drawing>
-          <wp:inline distT="0" distB="0" distL="0" distR="0">
-            <wp:extent cx="3465195" cy="6208395"/>
-            <wp:effectExtent l="0" t="0" r="1905" b="1905"/>
-            <wp:docPr id="3" name="Рисунок 3"/>
-            <wp:cNvGraphicFramePr>
-              <a:graphicFrameLocks xmlns:a="http://schemas.openxmlformats.org/drawingml/2006/main" noChangeAspect="1"/>
-            </wp:cNvGraphicFramePr>
-            <a:graphic xmlns:a="http://schemas.openxmlformats.org/drawingml/2006/main">
-              <a:graphicData uri="http://schemas.openxmlformats.org/drawingml/2006/picture">
-                <pic:pic xmlns:pic="http://schemas.openxmlformats.org/drawingml/2006/picture">
-                  <pic:nvPicPr>
-                    <pic:cNvPr id="0" name="Picture 4"/>
-                    <pic:cNvPicPr>
-                      <a:picLocks noChangeAspect="1" noChangeArrowheads="1"/>
-                    </pic:cNvPicPr>
-                  </pic:nvPicPr>
-                  <pic:blipFill>
-                    <a:blip r:embed="rId8">
-                      <a:extLst>
-                        <a:ext uri="{28A0092B-C50C-407E-A947-70E740481C1C}">
-                          <a14:useLocalDpi xmlns:a14="http://schemas.microsoft.com/office/drawing/2010/main" val="0"/>
-                        </a:ext>
-                      </a:extLst>
-                    </a:blip>
-                    <a:srcRect/>
-                    <a:stretch>
-                      <a:fillRect/>
-                    </a:stretch>
-                  </pic:blipFill>
-                  <pic:spPr bwMode="auto">
-                    <a:xfrm>
-                      <a:off x="0" y="0"/>
-                      <a:ext cx="3465195" cy="6208395"/>
-                    </a:xfrm>
-                    <a:prstGeom prst="rect">
-                      <a:avLst/>
-                    </a:prstGeom>
-                    <a:noFill/>
-                    <a:ln>
-                      <a:noFill/>
-                    </a:ln>
-                  </pic:spPr>
-                </pic:pic>
-              </a:graphicData>
-            </a:graphic>
-          </wp:inline>
-        </w:drawing>
-      </w:r>
-    </w:p>
-    <w:p>
-      <w:pPr>
-        <w:pStyle w:val="a"/>
-        <w:rPr>
-          <w:highlight w:val="yellow"/>
-        </w:rPr>
-      </w:pPr>
-      <w:r>
-        <w:rPr>
-          <w:highlight w:val="yellow"/>
-        </w:rPr>
-        <w:t xml:space="preserve">Рисунок </w:t>
-      </w:r>
-      <w:r>
-        <w:rPr>
-          <w:highlight w:val="yellow"/>
-        </w:rPr>
-        <w:fldChar w:fldCharType="begin"/>
-      </w:r>
-      <w:r>
-        <w:rPr>
-          <w:highlight w:val="yellow"/>
-        </w:rPr>
-        <w:instrText xml:space="preserve"> STYLEREF 1 \s </w:instrText>
-      </w:r>
-      <w:r>
-        <w:rPr>
-          <w:highlight w:val="yellow"/>
-        </w:rPr>
-        <w:fldChar w:fldCharType="separate"/>
-      </w:r>
-      <w:r>
-        <w:rPr>
-          <w:noProof/>
-          <w:highlight w:val="yellow"/>
-        </w:rPr>
-        <w:t>4</w:t>
-      </w:r>
-      <w:r>
-        <w:rPr>
-          <w:highlight w:val="yellow"/>
-        </w:rPr>
-        <w:fldChar w:fldCharType="end"/>
-      </w:r>
-      <w:r>
-        <w:rPr>
-          <w:highlight w:val="yellow"/>
-        </w:rPr>
-        <w:t>.</w:t>
-      </w:r>
-      <w:r>
-        <w:rPr>
-          <w:highlight w:val="yellow"/>
-        </w:rPr>
-        <w:fldChar w:fldCharType="begin"/>
-      </w:r>
-      <w:r>
-        <w:rPr>
-          <w:highlight w:val="yellow"/>
-        </w:rPr>
-        <w:instrText xml:space="preserve"> SEQ Рисунок \* ARABIC \s 1 </w:instrText>
-      </w:r>
-      <w:r>
-        <w:rPr>
-          <w:highlight w:val="yellow"/>
-        </w:rPr>
-        <w:fldChar w:fldCharType="separate"/>
-      </w:r>
-      <w:r>
-        <w:rPr>
-          <w:noProof/>
-          <w:highlight w:val="yellow"/>
-        </w:rPr>
-        <w:t>3</w:t>
-      </w:r>
-      <w:r>
-        <w:rPr>
-          <w:highlight w:val="yellow"/>
-        </w:rPr>
-        <w:fldChar w:fldCharType="end"/>
-      </w:r>
-      <w:r>
-        <w:rPr>
-          <w:highlight w:val="yellow"/>
-        </w:rPr>
-        <w:t xml:space="preserve"> - Схема структурна послідовності дій роботи алгоритму планування та прогнозування</w:t>
-      </w:r>
-    </w:p>
-    <w:p>
-      <w:pPr>
-        <w:rPr>
-          <w:sz w:val="28"/>
-          <w:szCs w:val="28"/>
-          <w:highlight w:val="yellow"/>
-        </w:rPr>
-      </w:pPr>
-      <w:r>
-        <w:rPr>
-          <w:sz w:val="28"/>
-          <w:szCs w:val="28"/>
-          <w:highlight w:val="yellow"/>
-        </w:rPr>
-        <w:t>На рисунку 4.</w:t>
-      </w:r>
-      <w:r>
-        <w:rPr>
-          <w:sz w:val="28"/>
-          <w:szCs w:val="28"/>
-          <w:highlight w:val="yellow"/>
-          <w:lang w:val="ru-RU"/>
-        </w:rPr>
-        <w:t>4</w:t>
-      </w:r>
-      <w:r>
-        <w:rPr>
-          <w:sz w:val="28"/>
-          <w:szCs w:val="28"/>
-          <w:highlight w:val="yellow"/>
-        </w:rPr>
-        <w:t xml:space="preserve"> представлена схема структурна послідовності дій роботи алгоритму, який використовується при прогнозуванні ринкових цін за ретроспективними даними. На даній діаграмі представлена типова </w:t>
-      </w:r>
-      <w:r>
-        <w:rPr>
-          <w:sz w:val="28"/>
-          <w:szCs w:val="28"/>
-          <w:highlight w:val="yellow"/>
-        </w:rPr>
-        <w:lastRenderedPageBreak/>
-        <w:t>послідовність дій, які виконуються при виконання алгоритму прогнозування ринкових цін.</w:t>
-      </w:r>
-    </w:p>
-    <w:p>
-      <w:pPr>
-        <w:pStyle w:val="a0"/>
-        <w:rPr>
-          <w:szCs w:val="28"/>
-          <w:highlight w:val="yellow"/>
-        </w:rPr>
-      </w:pPr>
-      <w:r>
-        <w:rPr>
-          <w:noProof/>
-          <w:szCs w:val="28"/>
-          <w:lang w:val="uk-UA" w:eastAsia="uk-UA"/>
-        </w:rPr>
-        <w:drawing>
-          <wp:inline distT="0" distB="0" distL="0" distR="0">
-            <wp:extent cx="4547870" cy="7050405"/>
-            <wp:effectExtent l="0" t="0" r="5080" b="0"/>
-            <wp:docPr id="2" name="Рисунок 2"/>
-            <wp:cNvGraphicFramePr>
-              <a:graphicFrameLocks xmlns:a="http://schemas.openxmlformats.org/drawingml/2006/main" noChangeAspect="1"/>
-            </wp:cNvGraphicFramePr>
-            <a:graphic xmlns:a="http://schemas.openxmlformats.org/drawingml/2006/main">
-              <a:graphicData uri="http://schemas.openxmlformats.org/drawingml/2006/picture">
-                <pic:pic xmlns:pic="http://schemas.openxmlformats.org/drawingml/2006/picture">
-                  <pic:nvPicPr>
-                    <pic:cNvPr id="0" name="Picture 5"/>
-                    <pic:cNvPicPr>
-                      <a:picLocks noChangeAspect="1" noChangeArrowheads="1"/>
-                    </pic:cNvPicPr>
-                  </pic:nvPicPr>
-                  <pic:blipFill>
-                    <a:blip r:embed="rId9">
-                      <a:extLst>
-                        <a:ext uri="{28A0092B-C50C-407E-A947-70E740481C1C}">
-                          <a14:useLocalDpi xmlns:a14="http://schemas.microsoft.com/office/drawing/2010/main" val="0"/>
-                        </a:ext>
-                      </a:extLst>
-                    </a:blip>
-                    <a:srcRect/>
-                    <a:stretch>
-                      <a:fillRect/>
-                    </a:stretch>
-                  </pic:blipFill>
-                  <pic:spPr bwMode="auto">
-                    <a:xfrm>
-                      <a:off x="0" y="0"/>
-                      <a:ext cx="4547870" cy="7050405"/>
-                    </a:xfrm>
-                    <a:prstGeom prst="rect">
-                      <a:avLst/>
-                    </a:prstGeom>
-                    <a:noFill/>
-                    <a:ln>
-                      <a:noFill/>
-                    </a:ln>
-                  </pic:spPr>
-                </pic:pic>
-              </a:graphicData>
-            </a:graphic>
-          </wp:inline>
-        </w:drawing>
-      </w:r>
-    </w:p>
-    <w:p>
-      <w:pPr>
-        <w:pStyle w:val="a"/>
-      </w:pPr>
-      <w:r>
-        <w:rPr>
-          <w:highlight w:val="yellow"/>
-        </w:rPr>
-        <w:t xml:space="preserve">Рисунок </w:t>
-      </w:r>
-      <w:r>
-        <w:rPr>
-          <w:highlight w:val="yellow"/>
-        </w:rPr>
-        <w:fldChar w:fldCharType="begin"/>
-      </w:r>
-      <w:r>
-        <w:rPr>
-          <w:highlight w:val="yellow"/>
-        </w:rPr>
-        <w:instrText xml:space="preserve"> STYLEREF 1 \s </w:instrText>
-      </w:r>
-      <w:r>
-        <w:rPr>
-          <w:highlight w:val="yellow"/>
-        </w:rPr>
-        <w:fldChar w:fldCharType="separate"/>
-      </w:r>
-      <w:r>
-        <w:rPr>
-          <w:noProof/>
-          <w:highlight w:val="yellow"/>
-        </w:rPr>
-        <w:t>4</w:t>
-      </w:r>
-      <w:r>
-        <w:rPr>
-          <w:highlight w:val="yellow"/>
-        </w:rPr>
-        <w:fldChar w:fldCharType="end"/>
-      </w:r>
-      <w:r>
-        <w:rPr>
-          <w:highlight w:val="yellow"/>
-        </w:rPr>
-        <w:t>.</w:t>
-      </w:r>
-      <w:r>
-        <w:rPr>
-          <w:highlight w:val="yellow"/>
-        </w:rPr>
-        <w:fldChar w:fldCharType="begin"/>
-      </w:r>
-      <w:r>
-        <w:rPr>
-          <w:highlight w:val="yellow"/>
-        </w:rPr>
-        <w:instrText xml:space="preserve"> SEQ Рисунок \* ARABIC \s 1 </w:instrText>
-      </w:r>
-      <w:r>
-        <w:rPr>
-          <w:highlight w:val="yellow"/>
-        </w:rPr>
-        <w:fldChar w:fldCharType="separate"/>
-      </w:r>
-      <w:r>
-        <w:rPr>
-          <w:noProof/>
-          <w:highlight w:val="yellow"/>
-        </w:rPr>
-        <w:t>4</w:t>
-      </w:r>
-      <w:r>
-        <w:rPr>
-          <w:highlight w:val="yellow"/>
-        </w:rPr>
-        <w:fldChar w:fldCharType="end"/>
-      </w:r>
-      <w:r>
-        <w:rPr>
-          <w:highlight w:val="yellow"/>
-        </w:rPr>
-        <w:t xml:space="preserve"> - Схема структурна послідовності дій роботи алгоритму прогнозування ринкових цін</w:t>
+        </w:rPr>
+        <w:t>?</w:t>
+      </w:r>
+      <w:r>
+        <w:rPr>
+          <w:sz w:val="28"/>
+          <w:szCs w:val="28"/>
+        </w:rPr>
+        <w:t xml:space="preserve"> (Схема структурна послідовності процесу ітерації алгоритму </w:t>
+      </w:r>
+      <w:r>
+        <w:rPr>
+          <w:sz w:val="28"/>
+          <w:szCs w:val="28"/>
+          <w:lang w:val="en-US"/>
+        </w:rPr>
+        <w:t>nearest</w:t>
+      </w:r>
+      <w:r>
+        <w:rPr>
+          <w:sz w:val="28"/>
+          <w:szCs w:val="28"/>
+        </w:rPr>
+        <w:t>-</w:t>
+      </w:r>
+      <w:r>
+        <w:rPr>
+          <w:sz w:val="28"/>
+          <w:szCs w:val="28"/>
+          <w:lang w:val="en-US"/>
+        </w:rPr>
+        <w:t>neighbor</w:t>
+      </w:r>
+      <w:r>
+        <w:rPr>
+          <w:sz w:val="28"/>
+          <w:szCs w:val="28"/>
+        </w:rPr>
+        <w:t xml:space="preserve"> </w:t>
+      </w:r>
+      <w:r>
+        <w:rPr>
+          <w:sz w:val="28"/>
+          <w:szCs w:val="28"/>
+          <w:lang w:val="en-US"/>
+        </w:rPr>
+        <w:t>chain</w:t>
+      </w:r>
+      <w:r>
+        <w:rPr>
+          <w:sz w:val="28"/>
+          <w:szCs w:val="28"/>
+        </w:rPr>
+        <w:t>).</w:t>
+      </w:r>
+      <w:r>
+        <w:rPr>
+          <w:sz w:val="28"/>
+          <w:szCs w:val="28"/>
+        </w:rPr>
+        <w:t xml:space="preserve"> Вона відображає послідовність дій, виконувану під час кожної ітерації алгоритму </w:t>
+      </w:r>
+      <w:r>
+        <w:rPr>
+          <w:sz w:val="28"/>
+          <w:szCs w:val="28"/>
+          <w:lang w:val="en-US"/>
+        </w:rPr>
+        <w:t>nearest</w:t>
+      </w:r>
+      <w:r>
+        <w:rPr>
+          <w:sz w:val="28"/>
+          <w:szCs w:val="28"/>
+        </w:rPr>
+        <w:t>-</w:t>
+      </w:r>
+      <w:r>
+        <w:rPr>
+          <w:sz w:val="28"/>
+          <w:szCs w:val="28"/>
+          <w:lang w:val="en-US"/>
+        </w:rPr>
+        <w:t>neighbor</w:t>
+      </w:r>
+      <w:r>
+        <w:rPr>
+          <w:sz w:val="28"/>
+          <w:szCs w:val="28"/>
+        </w:rPr>
+        <w:t xml:space="preserve"> </w:t>
+      </w:r>
+      <w:r>
+        <w:rPr>
+          <w:sz w:val="28"/>
+          <w:szCs w:val="28"/>
+          <w:lang w:val="en-US"/>
+        </w:rPr>
+        <w:t>chain</w:t>
+      </w:r>
+      <w:r>
+        <w:rPr>
+          <w:sz w:val="28"/>
+          <w:szCs w:val="28"/>
+        </w:rPr>
+        <w:t>, впорядковану у часі.</w:t>
       </w:r>
     </w:p>
     <w:p>
@@ -4075,8 +4190,8 @@
           <w:b/>
         </w:rPr>
       </w:pPr>
-      <w:bookmarkStart w:id="12" w:name="_Toc236811393"/>
-      <w:bookmarkStart w:id="13" w:name="_Toc303778154"/>
+      <w:bookmarkStart w:id="11" w:name="_Toc236811393"/>
+      <w:bookmarkStart w:id="12" w:name="_Toc303778154"/>
       <w:r>
         <w:rPr>
           <w:rFonts w:cs="Times New Roman"/>
@@ -4085,123 +4200,97 @@
         <w:lastRenderedPageBreak/>
         <w:t>Діаграма компонентів</w:t>
       </w:r>
+      <w:bookmarkEnd w:id="11"/>
       <w:bookmarkEnd w:id="12"/>
-      <w:bookmarkEnd w:id="13"/>
     </w:p>
     <w:p>
       <w:pPr>
         <w:rPr>
           <w:sz w:val="28"/>
           <w:szCs w:val="28"/>
+        </w:rPr>
+      </w:pPr>
+      <w:r>
+        <w:rPr>
+          <w:sz w:val="28"/>
+          <w:szCs w:val="28"/>
+        </w:rPr>
+        <w:t xml:space="preserve">Діаграма компонентів представлена у додатку В, лист </w:t>
+      </w:r>
+      <w:r>
+        <w:rPr>
+          <w:sz w:val="28"/>
+          <w:szCs w:val="28"/>
           <w:highlight w:val="yellow"/>
         </w:rPr>
-      </w:pPr>
-      <w:r>
-        <w:rPr>
-          <w:sz w:val="28"/>
-          <w:szCs w:val="28"/>
-          <w:highlight w:val="yellow"/>
-        </w:rPr>
-        <w:t xml:space="preserve">На рисунку 4.5 представлена схема структурна компонентів, на якій відображені компоненти, що використовуються в комплексі задач, та взаємозв’язки між ними. Основними компонентами в системі є співробітник підприємства, клієнтське застосування та СУБД </w:t>
-      </w:r>
-      <w:proofErr w:type="spellStart"/>
-      <w:r>
-        <w:rPr>
-          <w:sz w:val="28"/>
-          <w:szCs w:val="28"/>
-          <w:highlight w:val="yellow"/>
-        </w:rPr>
-        <w:t>Oracle</w:t>
-      </w:r>
-      <w:proofErr w:type="spellEnd"/>
-      <w:r>
-        <w:rPr>
-          <w:sz w:val="28"/>
-          <w:szCs w:val="28"/>
-          <w:highlight w:val="yellow"/>
-        </w:rPr>
-        <w:t>.</w:t>
+        <w:t>?</w:t>
+      </w:r>
+      <w:r>
+        <w:rPr>
+          <w:sz w:val="28"/>
+          <w:szCs w:val="28"/>
+        </w:rPr>
+        <w:t xml:space="preserve"> (Схема структурна компонентів).</w:t>
+      </w:r>
+      <w:r>
+        <w:rPr>
+          <w:sz w:val="28"/>
+          <w:szCs w:val="28"/>
+        </w:rPr>
+        <w:t xml:space="preserve"> Вона відображає основні компоненти, що наявні в комплексі задач та зв’язки між ними.</w:t>
       </w:r>
     </w:p>
     <w:p>
       <w:pPr>
-        <w:keepNext/>
-        <w:ind w:firstLine="0"/>
-        <w:jc w:val="center"/>
-        <w:rPr>
-          <w:noProof/>
+        <w:rPr>
           <w:sz w:val="28"/>
           <w:szCs w:val="28"/>
           <w:highlight w:val="yellow"/>
-          <w:lang w:val="ru-RU"/>
         </w:rPr>
       </w:pPr>
       <w:r>
         <w:rPr>
-          <w:noProof/>
-          <w:sz w:val="28"/>
-          <w:szCs w:val="28"/>
-          <w:lang w:eastAsia="uk-UA"/>
-        </w:rPr>
-        <w:drawing>
-          <wp:inline distT="0" distB="0" distL="0" distR="0">
-            <wp:extent cx="2141855" cy="4258945"/>
-            <wp:effectExtent l="0" t="0" r="0" b="8255"/>
-            <wp:docPr id="1" name="Рисунок 1"/>
-            <wp:cNvGraphicFramePr>
-              <a:graphicFrameLocks xmlns:a="http://schemas.openxmlformats.org/drawingml/2006/main" noChangeAspect="1"/>
-            </wp:cNvGraphicFramePr>
-            <a:graphic xmlns:a="http://schemas.openxmlformats.org/drawingml/2006/main">
-              <a:graphicData uri="http://schemas.openxmlformats.org/drawingml/2006/picture">
-                <pic:pic xmlns:pic="http://schemas.openxmlformats.org/drawingml/2006/picture">
-                  <pic:nvPicPr>
-                    <pic:cNvPr id="0" name="Picture 6"/>
-                    <pic:cNvPicPr>
-                      <a:picLocks noChangeAspect="1" noChangeArrowheads="1"/>
-                    </pic:cNvPicPr>
-                  </pic:nvPicPr>
-                  <pic:blipFill>
-                    <a:blip r:embed="rId10">
-                      <a:extLst>
-                        <a:ext uri="{28A0092B-C50C-407E-A947-70E740481C1C}">
-                          <a14:useLocalDpi xmlns:a14="http://schemas.microsoft.com/office/drawing/2010/main" val="0"/>
-                        </a:ext>
-                      </a:extLst>
-                    </a:blip>
-                    <a:srcRect/>
-                    <a:stretch>
-                      <a:fillRect/>
-                    </a:stretch>
-                  </pic:blipFill>
-                  <pic:spPr bwMode="auto">
-                    <a:xfrm>
-                      <a:off x="0" y="0"/>
-                      <a:ext cx="2141855" cy="4258945"/>
-                    </a:xfrm>
-                    <a:prstGeom prst="rect">
-                      <a:avLst/>
-                    </a:prstGeom>
-                    <a:noFill/>
-                    <a:ln>
-                      <a:noFill/>
-                    </a:ln>
-                  </pic:spPr>
-                </pic:pic>
-              </a:graphicData>
-            </a:graphic>
-          </wp:inline>
-        </w:drawing>
-      </w:r>
-    </w:p>
-    <w:p>
-      <w:pPr>
-        <w:pStyle w:val="a"/>
-      </w:pPr>
-      <w:r>
-        <w:rPr>
-          <w:highlight w:val="yellow"/>
-        </w:rPr>
-        <w:t>Рисунок 4.5 – Схема структурна компонентів</w:t>
+          <w:sz w:val="28"/>
+          <w:szCs w:val="28"/>
+        </w:rPr>
+        <w:t xml:space="preserve">Основними компонентами в системі є база даних, </w:t>
+      </w:r>
+      <w:r>
+        <w:rPr>
+          <w:sz w:val="28"/>
+          <w:szCs w:val="28"/>
+        </w:rPr>
+        <w:t xml:space="preserve">застосунок для роботи з базою даних, застосунок для обробки даних. </w:t>
+      </w:r>
+      <w:r>
+        <w:rPr>
+          <w:sz w:val="28"/>
+          <w:szCs w:val="28"/>
+        </w:rPr>
+        <w:t xml:space="preserve">Застосунок для роботи з БД отримує і передає інформацію до БД, а також до </w:t>
+      </w:r>
+      <w:proofErr w:type="spellStart"/>
+      <w:r>
+        <w:rPr>
+          <w:sz w:val="28"/>
+          <w:szCs w:val="28"/>
+        </w:rPr>
+        <w:t>застосунку</w:t>
+      </w:r>
+      <w:proofErr w:type="spellEnd"/>
+      <w:r>
+        <w:rPr>
+          <w:sz w:val="28"/>
+          <w:szCs w:val="28"/>
+        </w:rPr>
+        <w:t xml:space="preserve"> для обробки даних. Застосунок для обробки даних не </w:t>
+      </w:r>
+      <w:r>
+        <w:rPr>
+          <w:sz w:val="28"/>
+          <w:szCs w:val="28"/>
+        </w:rPr>
+        <w:t>має зв’язку з базою даних.</w:t>
       </w:r>
     </w:p>
     <w:p>
@@ -4212,8 +4301,10 @@
           <w:b/>
         </w:rPr>
       </w:pPr>
-      <w:bookmarkStart w:id="14" w:name="_Toc236811394"/>
-      <w:bookmarkStart w:id="15" w:name="_Toc303778155"/>
+      <w:bookmarkStart w:id="13" w:name="_Toc236811394"/>
+      <w:bookmarkStart w:id="14" w:name="_Toc303778155"/>
+      <w:bookmarkStart w:id="15" w:name="_GoBack"/>
+      <w:bookmarkEnd w:id="15"/>
       <w:r>
         <w:rPr>
           <w:rFonts w:cs="Times New Roman"/>
@@ -4221,8 +4312,8 @@
         </w:rPr>
         <w:t>Специфікація функцій</w:t>
       </w:r>
+      <w:bookmarkEnd w:id="13"/>
       <w:bookmarkEnd w:id="14"/>
-      <w:bookmarkEnd w:id="15"/>
     </w:p>
     <w:p>
       <w:pPr>
@@ -4437,15 +4528,7 @@
                 <w:sz w:val="28"/>
                 <w:szCs w:val="28"/>
               </w:rPr>
-              <w:t xml:space="preserve">абстрактний клас алгоритму, в якому </w:t>
-            </w:r>
-            <w:r>
-              <w:rPr>
-                <w:sz w:val="28"/>
-                <w:szCs w:val="28"/>
-              </w:rPr>
-              <w:lastRenderedPageBreak/>
-              <w:t>реалізована спільна для ітеративних алгоритмів логіка</w:t>
+              <w:t>абстрактний клас алгоритму, в якому реалізована спільна для ітеративних алгоритмів логіка</w:t>
             </w:r>
           </w:p>
         </w:tc>
@@ -4480,7 +4563,6 @@
                 <w:szCs w:val="28"/>
                 <w:lang w:val="ru-RU" w:eastAsia="uk-UA"/>
               </w:rPr>
-              <w:lastRenderedPageBreak/>
               <w:t>public</w:t>
             </w:r>
             <w:proofErr w:type="spellEnd"/>
@@ -6081,7 +6163,6 @@
                 <w:szCs w:val="28"/>
                 <w:lang w:val="en-US"/>
               </w:rPr>
-              <w:lastRenderedPageBreak/>
               <w:t>BeesColony</w:t>
             </w:r>
             <w:proofErr w:type="spellEnd"/>
@@ -8189,7 +8270,6 @@
                 <w:szCs w:val="28"/>
                 <w:lang w:val="en-US"/>
               </w:rPr>
-              <w:lastRenderedPageBreak/>
               <w:t>SiteVrpTsp</w:t>
             </w:r>
             <w:proofErr w:type="spellEnd"/>
@@ -10390,6 +10470,7 @@
                 <w:szCs w:val="28"/>
                 <w:lang w:val="en-US"/>
               </w:rPr>
+              <w:lastRenderedPageBreak/>
               <w:t>Site.</w:t>
             </w:r>
             <w:r>
@@ -10404,23 +10485,7 @@
                 <w:sz w:val="28"/>
                 <w:szCs w:val="28"/>
               </w:rPr>
-              <w:t xml:space="preserve">Клас розв’язку задачі </w:t>
-            </w:r>
-            <w:proofErr w:type="spellStart"/>
-            <w:r>
-              <w:rPr>
-                <w:sz w:val="28"/>
-                <w:szCs w:val="28"/>
-              </w:rPr>
-              <w:t>кластеризації</w:t>
-            </w:r>
-            <w:proofErr w:type="spellEnd"/>
-            <w:r>
-              <w:rPr>
-                <w:sz w:val="28"/>
-                <w:szCs w:val="28"/>
-              </w:rPr>
-              <w:t xml:space="preserve"> для </w:t>
+              <w:t xml:space="preserve">Клас розв’язку задачі кластеризації для </w:t>
             </w:r>
             <w:r>
               <w:rPr>
@@ -10463,6 +10528,7 @@
                 <w:szCs w:val="19"/>
                 <w:lang w:val="ru-RU" w:eastAsia="uk-UA"/>
               </w:rPr>
+              <w:lastRenderedPageBreak/>
               <w:t>protected</w:t>
             </w:r>
             <w:proofErr w:type="spellEnd"/>
@@ -11317,7 +11383,6 @@
                 <w:szCs w:val="28"/>
                 <w:lang w:val="en-US"/>
               </w:rPr>
-              <w:lastRenderedPageBreak/>
               <w:t>CVRP</w:t>
             </w:r>
           </w:p>
@@ -11352,7 +11417,6 @@
                 <w:szCs w:val="19"/>
                 <w:lang w:val="ru-RU" w:eastAsia="uk-UA"/>
               </w:rPr>
-              <w:lastRenderedPageBreak/>
               <w:t>private</w:t>
             </w:r>
             <w:proofErr w:type="spellEnd"/>
@@ -12296,23 +12360,7 @@
                 <w:sz w:val="28"/>
                 <w:szCs w:val="28"/>
               </w:rPr>
-              <w:t xml:space="preserve">. Клас розв’язку задачі </w:t>
-            </w:r>
-            <w:proofErr w:type="spellStart"/>
-            <w:r>
-              <w:rPr>
-                <w:sz w:val="28"/>
-                <w:szCs w:val="28"/>
-              </w:rPr>
-              <w:t>кластеризації</w:t>
-            </w:r>
-            <w:proofErr w:type="spellEnd"/>
-            <w:r>
-              <w:rPr>
-                <w:sz w:val="28"/>
-                <w:szCs w:val="28"/>
-              </w:rPr>
-              <w:t xml:space="preserve"> для </w:t>
+              <w:t xml:space="preserve">. Клас розв’язку задачі кластеризації для </w:t>
             </w:r>
             <w:r>
               <w:rPr>
@@ -13243,7 +13291,6 @@
                 <w:sz w:val="28"/>
                 <w:szCs w:val="28"/>
               </w:rPr>
-              <w:lastRenderedPageBreak/>
               <w:t>SiteClusteringCvrpp</w:t>
             </w:r>
             <w:r>
@@ -13283,23 +13330,7 @@
                 <w:sz w:val="28"/>
                 <w:szCs w:val="28"/>
               </w:rPr>
-              <w:t xml:space="preserve">. Клас розв’язку задачі </w:t>
-            </w:r>
-            <w:proofErr w:type="spellStart"/>
-            <w:r>
-              <w:rPr>
-                <w:sz w:val="28"/>
-                <w:szCs w:val="28"/>
-              </w:rPr>
-              <w:t>кластеризації</w:t>
-            </w:r>
-            <w:proofErr w:type="spellEnd"/>
-            <w:r>
-              <w:rPr>
-                <w:sz w:val="28"/>
-                <w:szCs w:val="28"/>
-              </w:rPr>
-              <w:t xml:space="preserve"> алгоритмом </w:t>
+              <w:t xml:space="preserve">. Клас розв’язку задачі кластеризації алгоритмом </w:t>
             </w:r>
             <w:r>
               <w:rPr>
@@ -14321,15 +14352,7 @@
                 <w:sz w:val="28"/>
                 <w:szCs w:val="28"/>
               </w:rPr>
-              <w:t xml:space="preserve"> – абстрактний клас-</w:t>
-            </w:r>
-            <w:r>
-              <w:rPr>
-                <w:sz w:val="28"/>
-                <w:szCs w:val="28"/>
-              </w:rPr>
-              <w:lastRenderedPageBreak/>
-              <w:t xml:space="preserve">нащадок класу </w:t>
+              <w:t xml:space="preserve"> – абстрактний клас-нащадок класу </w:t>
             </w:r>
             <w:r>
               <w:rPr>
@@ -14358,17 +14381,8 @@
                 <w:sz w:val="28"/>
                 <w:szCs w:val="28"/>
               </w:rPr>
-              <w:t xml:space="preserve">алгоритмів </w:t>
-            </w:r>
-            <w:proofErr w:type="spellStart"/>
-            <w:r>
-              <w:rPr>
-                <w:sz w:val="28"/>
-                <w:szCs w:val="28"/>
-              </w:rPr>
-              <w:t>кластеризації</w:t>
-            </w:r>
-            <w:proofErr w:type="spellEnd"/>
+              <w:t>алгоритмів кластеризації</w:t>
+            </w:r>
           </w:p>
         </w:tc>
         <w:tc>
@@ -14401,7 +14415,6 @@
                 <w:szCs w:val="19"/>
                 <w:lang w:eastAsia="uk-UA"/>
               </w:rPr>
-              <w:lastRenderedPageBreak/>
               <w:t>protected</w:t>
             </w:r>
             <w:proofErr w:type="spellEnd"/>
@@ -14676,96 +14689,94 @@
                 <w:szCs w:val="28"/>
                 <w:lang w:val="en-US"/>
               </w:rPr>
+              <w:t>KMeans</w:t>
+            </w:r>
+            <w:proofErr w:type="spellEnd"/>
+            <w:r>
+              <w:rPr>
+                <w:sz w:val="28"/>
+                <w:szCs w:val="28"/>
+                <w:lang w:val="en-US"/>
+              </w:rPr>
+              <w:t xml:space="preserve"> – </w:t>
+            </w:r>
+            <w:proofErr w:type="spellStart"/>
+            <w:r>
+              <w:rPr>
+                <w:sz w:val="28"/>
+                <w:szCs w:val="28"/>
+                <w:lang w:val="ru-RU"/>
+              </w:rPr>
+              <w:t>клас</w:t>
+            </w:r>
+            <w:proofErr w:type="spellEnd"/>
+            <w:r>
+              <w:rPr>
+                <w:sz w:val="28"/>
+                <w:szCs w:val="28"/>
+                <w:lang w:val="en-US"/>
+              </w:rPr>
+              <w:t>-</w:t>
+            </w:r>
+            <w:proofErr w:type="spellStart"/>
+            <w:r>
+              <w:rPr>
+                <w:sz w:val="28"/>
+                <w:szCs w:val="28"/>
+                <w:lang w:val="ru-RU"/>
+              </w:rPr>
+              <w:t>нащадок</w:t>
+            </w:r>
+            <w:proofErr w:type="spellEnd"/>
+            <w:r>
+              <w:rPr>
+                <w:sz w:val="28"/>
+                <w:szCs w:val="28"/>
+                <w:lang w:val="en-US"/>
+              </w:rPr>
+              <w:t xml:space="preserve"> </w:t>
+            </w:r>
+            <w:proofErr w:type="spellStart"/>
+            <w:r>
+              <w:rPr>
+                <w:sz w:val="28"/>
+                <w:szCs w:val="28"/>
+                <w:lang w:val="ru-RU"/>
+              </w:rPr>
+              <w:t>класу</w:t>
+            </w:r>
+            <w:proofErr w:type="spellEnd"/>
+            <w:r>
+              <w:rPr>
+                <w:sz w:val="28"/>
+                <w:szCs w:val="28"/>
+              </w:rPr>
+              <w:t xml:space="preserve"> </w:t>
+            </w:r>
+            <w:proofErr w:type="spellStart"/>
+            <w:r>
+              <w:rPr>
+                <w:sz w:val="28"/>
+                <w:szCs w:val="28"/>
+              </w:rPr>
+              <w:t>ClusteringAlgorithm</w:t>
+            </w:r>
+            <w:proofErr w:type="spellEnd"/>
+            <w:r>
+              <w:rPr>
+                <w:sz w:val="28"/>
+                <w:szCs w:val="28"/>
+              </w:rPr>
+              <w:t xml:space="preserve">. </w:t>
+            </w:r>
+            <w:r>
+              <w:rPr>
+                <w:sz w:val="28"/>
+                <w:szCs w:val="28"/>
+              </w:rPr>
               <w:lastRenderedPageBreak/>
-              <w:t>KMeans</w:t>
-            </w:r>
-            <w:proofErr w:type="spellEnd"/>
-            <w:r>
-              <w:rPr>
-                <w:sz w:val="28"/>
-                <w:szCs w:val="28"/>
-                <w:lang w:val="en-US"/>
-              </w:rPr>
-              <w:t xml:space="preserve"> – </w:t>
-            </w:r>
-            <w:proofErr w:type="spellStart"/>
-            <w:r>
-              <w:rPr>
-                <w:sz w:val="28"/>
-                <w:szCs w:val="28"/>
-                <w:lang w:val="ru-RU"/>
-              </w:rPr>
-              <w:t>клас</w:t>
-            </w:r>
-            <w:proofErr w:type="spellEnd"/>
-            <w:r>
-              <w:rPr>
-                <w:sz w:val="28"/>
-                <w:szCs w:val="28"/>
-                <w:lang w:val="en-US"/>
-              </w:rPr>
-              <w:t>-</w:t>
-            </w:r>
-            <w:proofErr w:type="spellStart"/>
-            <w:r>
-              <w:rPr>
-                <w:sz w:val="28"/>
-                <w:szCs w:val="28"/>
-                <w:lang w:val="ru-RU"/>
-              </w:rPr>
-              <w:t>нащадок</w:t>
-            </w:r>
-            <w:proofErr w:type="spellEnd"/>
-            <w:r>
-              <w:rPr>
-                <w:sz w:val="28"/>
-                <w:szCs w:val="28"/>
-                <w:lang w:val="en-US"/>
-              </w:rPr>
-              <w:t xml:space="preserve"> </w:t>
-            </w:r>
-            <w:proofErr w:type="spellStart"/>
-            <w:r>
-              <w:rPr>
-                <w:sz w:val="28"/>
-                <w:szCs w:val="28"/>
-                <w:lang w:val="ru-RU"/>
-              </w:rPr>
-              <w:t>класу</w:t>
-            </w:r>
-            <w:proofErr w:type="spellEnd"/>
-            <w:r>
-              <w:rPr>
-                <w:sz w:val="28"/>
-                <w:szCs w:val="28"/>
-              </w:rPr>
-              <w:t xml:space="preserve"> </w:t>
-            </w:r>
-            <w:proofErr w:type="spellStart"/>
-            <w:r>
-              <w:rPr>
-                <w:sz w:val="28"/>
-                <w:szCs w:val="28"/>
-              </w:rPr>
-              <w:t>ClusteringAlgorithm</w:t>
-            </w:r>
-            <w:proofErr w:type="spellEnd"/>
-            <w:r>
-              <w:rPr>
-                <w:sz w:val="28"/>
-                <w:szCs w:val="28"/>
-              </w:rPr>
-              <w:t xml:space="preserve">. Клас реалізує логіку алгоритму </w:t>
-            </w:r>
-            <w:proofErr w:type="spellStart"/>
-            <w:r>
-              <w:rPr>
-                <w:sz w:val="28"/>
-                <w:szCs w:val="28"/>
-              </w:rPr>
-              <w:t>кластеризації</w:t>
-            </w:r>
-            <w:proofErr w:type="spellEnd"/>
+              <w:t>Клас реалізує логіку алгоритму кластеризації</w:t>
+            </w:r>
             <w:r>
               <w:rPr>
                 <w:sz w:val="28"/>
@@ -14836,6 +14847,7 @@
                 <w:szCs w:val="19"/>
                 <w:lang w:eastAsia="uk-UA"/>
               </w:rPr>
+              <w:lastRenderedPageBreak/>
               <w:t>private</w:t>
             </w:r>
             <w:proofErr w:type="spellEnd"/>
@@ -15248,6 +15260,7 @@
                 <w:sz w:val="28"/>
                 <w:szCs w:val="28"/>
               </w:rPr>
+              <w:lastRenderedPageBreak/>
               <w:t>NearestNeighbourChain</w:t>
             </w:r>
             <w:proofErr w:type="spellEnd"/>
@@ -15325,17 +15338,8 @@
                 <w:sz w:val="28"/>
                 <w:szCs w:val="28"/>
               </w:rPr>
-              <w:t xml:space="preserve">. Клас реалізує логіку алгоритму </w:t>
-            </w:r>
-            <w:proofErr w:type="spellStart"/>
-            <w:r>
-              <w:rPr>
-                <w:sz w:val="28"/>
-                <w:szCs w:val="28"/>
-              </w:rPr>
-              <w:t>кластеризації</w:t>
-            </w:r>
-            <w:proofErr w:type="spellEnd"/>
+              <w:t>. Клас реалізує логіку алгоритму кластеризації</w:t>
+            </w:r>
             <w:r>
               <w:rPr>
                 <w:sz w:val="28"/>
@@ -21125,15 +21129,7 @@
                 <w:sz w:val="28"/>
                 <w:szCs w:val="28"/>
               </w:rPr>
-              <w:t xml:space="preserve">. Виконує вирішення задачі </w:t>
-            </w:r>
-            <w:r>
-              <w:rPr>
-                <w:sz w:val="28"/>
-                <w:szCs w:val="28"/>
-              </w:rPr>
-              <w:lastRenderedPageBreak/>
-              <w:t>комівояжера для кожного заданого кластеру</w:t>
+              <w:t>. Виконує вирішення задачі комівояжера для кожного заданого кластеру</w:t>
             </w:r>
           </w:p>
         </w:tc>
@@ -21170,7 +21166,6 @@
                 <w:szCs w:val="19"/>
                 <w:lang w:eastAsia="uk-UA"/>
               </w:rPr>
-              <w:lastRenderedPageBreak/>
               <w:t>public</w:t>
             </w:r>
             <w:proofErr w:type="spellEnd"/>
@@ -21629,7 +21624,6 @@
                 <w:sz w:val="28"/>
                 <w:szCs w:val="28"/>
               </w:rPr>
-              <w:lastRenderedPageBreak/>
               <w:t>SerializationData</w:t>
             </w:r>
             <w:proofErr w:type="spellEnd"/>
@@ -22240,6 +22234,7 @@
         <w:rPr>
           <w:b/>
         </w:rPr>
+        <w:lastRenderedPageBreak/>
         <w:t>Опис звітів</w:t>
       </w:r>
       <w:bookmarkEnd w:id="16"/>
@@ -22614,7 +22609,6 @@
         <w:rPr>
           <w:b/>
         </w:rPr>
-        <w:lastRenderedPageBreak/>
         <w:t>Висновок до розділу</w:t>
       </w:r>
     </w:p>
@@ -25929,7 +25923,7 @@
 </file>
 
 <file path=customXml/itemProps1.xml><?xml version="1.0" encoding="utf-8"?>
-<ds:datastoreItem xmlns:ds="http://schemas.openxmlformats.org/officeDocument/2006/customXml" ds:itemID="{AD6E7693-B6EC-41A0-966F-F99AC8E0BA33}">
+<ds:datastoreItem xmlns:ds="http://schemas.openxmlformats.org/officeDocument/2006/customXml" ds:itemID="{9AC84A05-A596-41CD-BD34-48B2E7056D94}">
   <ds:schemaRefs>
     <ds:schemaRef ds:uri="http://schemas.openxmlformats.org/officeDocument/2006/bibliography"/>
   </ds:schemaRefs>

</xml_diff>

<commit_message>
Part IV minor fixes.
</commit_message>
<xml_diff>
--- a/Part_IV.docx
+++ b/Part_IV.docx
@@ -493,7 +493,21 @@
           <w:sz w:val="28"/>
           <w:szCs w:val="28"/>
         </w:rPr>
-        <w:t xml:space="preserve"> 40 автоматизованих </w:t>
+        <w:t xml:space="preserve"> 40 автоматизованих</w:t>
+      </w:r>
+      <w:r>
+        <w:rPr>
+          <w:sz w:val="28"/>
+          <w:szCs w:val="28"/>
+        </w:rPr>
+        <w:t xml:space="preserve"> видів</w:t>
+      </w:r>
+      <w:r>
+        <w:rPr>
+          <w:sz w:val="28"/>
+          <w:szCs w:val="28"/>
+        </w:rPr>
+        <w:t xml:space="preserve"> </w:t>
       </w:r>
       <w:proofErr w:type="spellStart"/>
       <w:r>
@@ -508,7 +522,7 @@
           <w:sz w:val="28"/>
           <w:szCs w:val="28"/>
         </w:rPr>
-        <w:t>факторингів</w:t>
+        <w:t>факторинга</w:t>
       </w:r>
       <w:proofErr w:type="spellEnd"/>
       <w:r>
@@ -744,7 +758,14 @@
           <w:sz w:val="28"/>
           <w:szCs w:val="28"/>
         </w:rPr>
-        <w:t>C# є повністю об'єктно-орієнтованою мовою, де навіть типи, вбудовані в мову, представлені класами;</w:t>
+        <w:t>C# є повністю об’</w:t>
+      </w:r>
+      <w:r>
+        <w:rPr>
+          <w:sz w:val="28"/>
+          <w:szCs w:val="28"/>
+        </w:rPr>
+        <w:t>єктно-орієнтованою мовою, де навіть типи, вбудовані в мову, представлені класами;</w:t>
       </w:r>
     </w:p>
     <w:p>
@@ -772,7 +793,14 @@
           <w:sz w:val="28"/>
           <w:szCs w:val="28"/>
         </w:rPr>
-        <w:t>ою об'єктною</w:t>
+        <w:t>ою об’</w:t>
+      </w:r>
+      <w:r>
+        <w:rPr>
+          <w:sz w:val="28"/>
+          <w:szCs w:val="28"/>
+        </w:rPr>
+        <w:t>єктною</w:t>
       </w:r>
       <w:r>
         <w:rPr>
@@ -856,7 +884,21 @@
           <w:sz w:val="28"/>
           <w:szCs w:val="28"/>
         </w:rPr>
-        <w:t xml:space="preserve">, мова стала простіше і надійніше. Простота і надійність, головним чином, пов'язані з тим, що на C# хоча і допускаються, але не заохочуються такі небезпечні властивості С++ як покажчики, адресація, </w:t>
+        <w:t xml:space="preserve">, мова стала простіше і надійніше. Простота і </w:t>
+      </w:r>
+      <w:r>
+        <w:rPr>
+          <w:sz w:val="28"/>
+          <w:szCs w:val="28"/>
+        </w:rPr>
+        <w:t>надійність, головним чином, пов’</w:t>
+      </w:r>
+      <w:r>
+        <w:rPr>
+          <w:sz w:val="28"/>
+          <w:szCs w:val="28"/>
+        </w:rPr>
+        <w:t xml:space="preserve">язані з тим, що на C# хоча і допускаються, але не заохочуються такі небезпечні властивості С++ як покажчики, адресація, </w:t>
       </w:r>
       <w:proofErr w:type="spellStart"/>
       <w:r>
@@ -2390,23 +2432,9 @@
         <w:rPr>
           <w:sz w:val="28"/>
           <w:szCs w:val="28"/>
-        </w:rPr>
-        <w:t>У додатку В, лист</w:t>
-      </w:r>
-      <w:r>
-        <w:rPr>
-          <w:sz w:val="28"/>
-          <w:szCs w:val="28"/>
           <w:highlight w:val="yellow"/>
         </w:rPr>
-        <w:t>?</w:t>
-      </w:r>
-      <w:r>
-        <w:rPr>
-          <w:sz w:val="28"/>
-          <w:szCs w:val="28"/>
-        </w:rPr>
-        <w:t xml:space="preserve"> (Схема структурна класів)</w:t>
+        <w:t>У додатку В, лист? (Схема структурна класів)</w:t>
       </w:r>
       <w:r>
         <w:rPr>
@@ -3226,6 +3254,8 @@
           <w:szCs w:val="28"/>
         </w:rPr>
       </w:pPr>
+      <w:bookmarkStart w:id="9" w:name="_GoBack"/>
+      <w:bookmarkEnd w:id="9"/>
       <w:proofErr w:type="spellStart"/>
       <w:r>
         <w:rPr>
@@ -3799,8 +3829,8 @@
           <w:b/>
         </w:rPr>
       </w:pPr>
-      <w:bookmarkStart w:id="9" w:name="_Toc236811392"/>
-      <w:bookmarkStart w:id="10" w:name="_Toc303778153"/>
+      <w:bookmarkStart w:id="10" w:name="_Toc236811392"/>
+      <w:bookmarkStart w:id="11" w:name="_Toc303778153"/>
       <w:r>
         <w:rPr>
           <w:rFonts w:cs="Times New Roman"/>
@@ -3808,8 +3838,8 @@
         </w:rPr>
         <w:t>Діаграма послідовності</w:t>
       </w:r>
-      <w:bookmarkEnd w:id="9"/>
       <w:bookmarkEnd w:id="10"/>
+      <w:bookmarkEnd w:id="11"/>
     </w:p>
     <w:p>
       <w:pPr>
@@ -3823,28 +3853,7 @@
           <w:sz w:val="28"/>
           <w:szCs w:val="28"/>
         </w:rPr>
-        <w:t xml:space="preserve">Діаграма послідовності процесу </w:t>
-      </w:r>
-      <w:r>
-        <w:rPr>
-          <w:sz w:val="28"/>
-          <w:szCs w:val="28"/>
-        </w:rPr>
-        <w:t>ітерації алгоритму бджолиних колоній</w:t>
-      </w:r>
-      <w:r>
-        <w:rPr>
-          <w:sz w:val="28"/>
-          <w:szCs w:val="28"/>
-        </w:rPr>
-        <w:t xml:space="preserve"> представлена у</w:t>
-      </w:r>
-      <w:r>
-        <w:rPr>
-          <w:sz w:val="28"/>
-          <w:szCs w:val="28"/>
-        </w:rPr>
-        <w:t xml:space="preserve"> додатку В, лист </w:t>
+        <w:t xml:space="preserve">Діаграма послідовності процесу ітерації алгоритму бджолиних </w:t>
       </w:r>
       <w:r>
         <w:rPr>
@@ -3852,21 +3861,61 @@
           <w:szCs w:val="28"/>
           <w:highlight w:val="yellow"/>
         </w:rPr>
-        <w:t>?</w:t>
-      </w:r>
-      <w:r>
-        <w:rPr>
-          <w:sz w:val="28"/>
-          <w:szCs w:val="28"/>
-        </w:rPr>
-        <w:t xml:space="preserve"> (Схема структурна послідовності процесу ітерац</w:t>
-      </w:r>
-      <w:r>
-        <w:rPr>
-          <w:sz w:val="28"/>
-          <w:szCs w:val="28"/>
-        </w:rPr>
-        <w:t>ії алгоритму бджолиних колоній). Вона відображає послідовність дій, виконувану під час кожної ітерації бджолиного алгоритму, впорядковану у часі.</w:t>
+        <w:t>колоній</w:t>
+      </w:r>
+      <w:r>
+        <w:rPr>
+          <w:sz w:val="28"/>
+          <w:szCs w:val="28"/>
+        </w:rPr>
+        <w:t xml:space="preserve"> представлена </w:t>
+      </w:r>
+      <w:r>
+        <w:rPr>
+          <w:sz w:val="28"/>
+          <w:szCs w:val="28"/>
+          <w:highlight w:val="yellow"/>
+        </w:rPr>
+        <w:t>у</w:t>
+      </w:r>
+      <w:r>
+        <w:rPr>
+          <w:sz w:val="28"/>
+          <w:szCs w:val="28"/>
+          <w:highlight w:val="yellow"/>
+        </w:rPr>
+        <w:t xml:space="preserve"> додатку В, лист ? (Схема структурна послідовності процесу ітерац</w:t>
+      </w:r>
+      <w:r>
+        <w:rPr>
+          <w:sz w:val="28"/>
+          <w:szCs w:val="28"/>
+          <w:highlight w:val="yellow"/>
+        </w:rPr>
+        <w:t>ії</w:t>
+      </w:r>
+      <w:r>
+        <w:rPr>
+          <w:sz w:val="28"/>
+          <w:szCs w:val="28"/>
+          <w:highlight w:val="yellow"/>
+        </w:rPr>
+        <w:t xml:space="preserve"> бджолиного</w:t>
+      </w:r>
+      <w:r>
+        <w:rPr>
+          <w:sz w:val="28"/>
+          <w:szCs w:val="28"/>
+          <w:highlight w:val="yellow"/>
+        </w:rPr>
+        <w:t xml:space="preserve"> алгоритму)</w:t>
+      </w:r>
+      <w:r>
+        <w:rPr>
+          <w:sz w:val="28"/>
+          <w:szCs w:val="28"/>
+        </w:rPr>
+        <w:t>. Вона відображає послідовність дій, виконувану під час кожної ітерації бджолиного алгоритму, впорядковану у часі.</w:t>
       </w:r>
     </w:p>
     <w:p>
@@ -3911,7 +3960,7 @@
           <w:sz w:val="28"/>
           <w:szCs w:val="28"/>
         </w:rPr>
-        <w:t xml:space="preserve"> представлена у додатку В, лист </w:t>
+        <w:t xml:space="preserve"> </w:t>
       </w:r>
       <w:r>
         <w:rPr>
@@ -3919,27 +3968,23 @@
           <w:szCs w:val="28"/>
           <w:highlight w:val="yellow"/>
         </w:rPr>
-        <w:t>?</w:t>
-      </w:r>
-      <w:r>
-        <w:rPr>
-          <w:sz w:val="28"/>
-          <w:szCs w:val="28"/>
-        </w:rPr>
-        <w:t xml:space="preserve"> (Схема структурна послідовності процесу ітерації алгоритму </w:t>
-      </w:r>
-      <w:r>
-        <w:rPr>
-          <w:sz w:val="28"/>
-          <w:szCs w:val="28"/>
+        <w:t xml:space="preserve">представлена у додатку В, лист ? (Схема структурна послідовності процесу ітерації алгоритму </w:t>
+      </w:r>
+      <w:r>
+        <w:rPr>
+          <w:sz w:val="28"/>
+          <w:szCs w:val="28"/>
+          <w:highlight w:val="yellow"/>
           <w:lang w:val="en-US"/>
         </w:rPr>
         <w:t>k</w:t>
       </w:r>
-      <w:r>
-        <w:rPr>
-          <w:sz w:val="28"/>
-          <w:szCs w:val="28"/>
+      <w:proofErr w:type="spellStart"/>
+      <w:r>
+        <w:rPr>
+          <w:sz w:val="28"/>
+          <w:szCs w:val="28"/>
+          <w:highlight w:val="yellow"/>
         </w:rPr>
         <w:t>-</w:t>
       </w:r>
@@ -3947,10 +3992,11 @@
         <w:rPr>
           <w:sz w:val="28"/>
           <w:szCs w:val="28"/>
-          <w:lang w:val="en-US"/>
-        </w:rPr>
-        <w:t>means</w:t>
-      </w:r>
+          <w:highlight w:val="yellow"/>
+        </w:rPr>
+        <w:t>середніх</w:t>
+      </w:r>
+      <w:proofErr w:type="spellEnd"/>
       <w:r>
         <w:rPr>
           <w:sz w:val="28"/>
@@ -4067,7 +4113,7 @@
           <w:sz w:val="28"/>
           <w:szCs w:val="28"/>
         </w:rPr>
-        <w:t xml:space="preserve"> представлена у додатку В, лист </w:t>
+        <w:t xml:space="preserve"> представлена у </w:t>
       </w:r>
       <w:r>
         <w:rPr>
@@ -4075,52 +4121,15 @@
           <w:szCs w:val="28"/>
           <w:highlight w:val="yellow"/>
         </w:rPr>
-        <w:t>?</w:t>
-      </w:r>
-      <w:r>
-        <w:rPr>
-          <w:sz w:val="28"/>
-          <w:szCs w:val="28"/>
-        </w:rPr>
-        <w:t xml:space="preserve"> (Схема структурна послідовності процесу ітерації алгоритму </w:t>
-      </w:r>
-      <w:r>
-        <w:rPr>
-          <w:sz w:val="28"/>
-          <w:szCs w:val="28"/>
-          <w:lang w:val="en-US"/>
-        </w:rPr>
-        <w:t>nearest</w:t>
-      </w:r>
-      <w:r>
-        <w:rPr>
-          <w:sz w:val="28"/>
-          <w:szCs w:val="28"/>
-        </w:rPr>
-        <w:t>-</w:t>
-      </w:r>
-      <w:r>
-        <w:rPr>
-          <w:sz w:val="28"/>
-          <w:szCs w:val="28"/>
-          <w:lang w:val="en-US"/>
-        </w:rPr>
-        <w:t>neighbor</w:t>
-      </w:r>
-      <w:r>
-        <w:rPr>
-          <w:sz w:val="28"/>
-          <w:szCs w:val="28"/>
-        </w:rPr>
-        <w:t xml:space="preserve"> </w:t>
-      </w:r>
-      <w:r>
-        <w:rPr>
-          <w:sz w:val="28"/>
-          <w:szCs w:val="28"/>
-          <w:lang w:val="en-US"/>
-        </w:rPr>
-        <w:t>chain</w:t>
+        <w:t xml:space="preserve">додатку В, лист ? (Схема структурна послідовності процесу ітерації алгоритму </w:t>
+      </w:r>
+      <w:r>
+        <w:rPr>
+          <w:sz w:val="28"/>
+          <w:szCs w:val="28"/>
+          <w:highlight w:val="yellow"/>
+        </w:rPr>
+        <w:t>ланцюга найближчого сусіда</w:t>
       </w:r>
       <w:r>
         <w:rPr>
@@ -4190,8 +4199,8 @@
           <w:b/>
         </w:rPr>
       </w:pPr>
-      <w:bookmarkStart w:id="11" w:name="_Toc236811393"/>
-      <w:bookmarkStart w:id="12" w:name="_Toc303778154"/>
+      <w:bookmarkStart w:id="12" w:name="_Toc236811393"/>
+      <w:bookmarkStart w:id="13" w:name="_Toc303778154"/>
       <w:r>
         <w:rPr>
           <w:rFonts w:cs="Times New Roman"/>
@@ -4200,8 +4209,8 @@
         <w:lastRenderedPageBreak/>
         <w:t>Діаграма компонентів</w:t>
       </w:r>
-      <w:bookmarkEnd w:id="11"/>
       <w:bookmarkEnd w:id="12"/>
+      <w:bookmarkEnd w:id="13"/>
     </w:p>
     <w:p>
       <w:pPr>
@@ -4215,7 +4224,7 @@
           <w:sz w:val="28"/>
           <w:szCs w:val="28"/>
         </w:rPr>
-        <w:t xml:space="preserve">Діаграма компонентів представлена у додатку В, лист </w:t>
+        <w:t xml:space="preserve">Діаграма компонентів представлена </w:t>
       </w:r>
       <w:r>
         <w:rPr>
@@ -4223,21 +4232,35 @@
           <w:szCs w:val="28"/>
           <w:highlight w:val="yellow"/>
         </w:rPr>
-        <w:t>?</w:t>
-      </w:r>
-      <w:r>
-        <w:rPr>
-          <w:sz w:val="28"/>
-          <w:szCs w:val="28"/>
-        </w:rPr>
-        <w:t xml:space="preserve"> (Схема структурна компонентів).</w:t>
-      </w:r>
-      <w:r>
-        <w:rPr>
-          <w:sz w:val="28"/>
-          <w:szCs w:val="28"/>
-        </w:rPr>
-        <w:t xml:space="preserve"> Вона відображає основні компоненти, що наявні в комплексі задач та зв’язки між ними.</w:t>
+        <w:t>у додатку В, лист ? (Схема структурна компонентів)</w:t>
+      </w:r>
+      <w:r>
+        <w:rPr>
+          <w:sz w:val="28"/>
+          <w:szCs w:val="28"/>
+        </w:rPr>
+        <w:t>.</w:t>
+      </w:r>
+      <w:r>
+        <w:rPr>
+          <w:sz w:val="28"/>
+          <w:szCs w:val="28"/>
+        </w:rPr>
+        <w:t xml:space="preserve"> Во</w:t>
+      </w:r>
+      <w:r>
+        <w:rPr>
+          <w:sz w:val="28"/>
+          <w:szCs w:val="28"/>
+        </w:rPr>
+        <w:t>на відображає основні компоненти програмного продукту</w:t>
+      </w:r>
+      <w:r>
+        <w:rPr>
+          <w:sz w:val="28"/>
+          <w:szCs w:val="28"/>
+        </w:rPr>
+        <w:t xml:space="preserve"> та зв’язки між ними.</w:t>
       </w:r>
     </w:p>
     <w:p>
@@ -4301,10 +4324,8 @@
           <w:b/>
         </w:rPr>
       </w:pPr>
-      <w:bookmarkStart w:id="13" w:name="_Toc236811394"/>
-      <w:bookmarkStart w:id="14" w:name="_Toc303778155"/>
-      <w:bookmarkStart w:id="15" w:name="_GoBack"/>
-      <w:bookmarkEnd w:id="15"/>
+      <w:bookmarkStart w:id="14" w:name="_Toc236811394"/>
+      <w:bookmarkStart w:id="15" w:name="_Toc303778155"/>
       <w:r>
         <w:rPr>
           <w:rFonts w:cs="Times New Roman"/>
@@ -4312,8 +4333,8 @@
         </w:rPr>
         <w:t>Специфікація функцій</w:t>
       </w:r>
-      <w:bookmarkEnd w:id="13"/>
       <w:bookmarkEnd w:id="14"/>
+      <w:bookmarkEnd w:id="15"/>
     </w:p>
     <w:p>
       <w:pPr>
@@ -25923,7 +25944,7 @@
 </file>
 
 <file path=customXml/itemProps1.xml><?xml version="1.0" encoding="utf-8"?>
-<ds:datastoreItem xmlns:ds="http://schemas.openxmlformats.org/officeDocument/2006/customXml" ds:itemID="{9AC84A05-A596-41CD-BD34-48B2E7056D94}">
+<ds:datastoreItem xmlns:ds="http://schemas.openxmlformats.org/officeDocument/2006/customXml" ds:itemID="{1607954A-CC01-4979-A40F-76FF2CA3A57A}">
   <ds:schemaRefs>
     <ds:schemaRef ds:uri="http://schemas.openxmlformats.org/officeDocument/2006/bibliography"/>
   </ds:schemaRefs>

</xml_diff>

<commit_message>
Report description and image added to part IV.
</commit_message>
<xml_diff>
--- a/Part_IV.docx
+++ b/Part_IV.docx
@@ -4,7 +4,7 @@
   <w:body>
     <w:p>
       <w:pPr>
-        <w:pStyle w:val="Heading1"/>
+        <w:pStyle w:val="1"/>
       </w:pPr>
       <w:bookmarkStart w:id="0" w:name="_Toc303778148"/>
       <w:r>
@@ -34,7 +34,7 @@
     </w:p>
     <w:p>
       <w:pPr>
-        <w:pStyle w:val="Heading2"/>
+        <w:pStyle w:val="2"/>
         <w:rPr>
           <w:b/>
         </w:rPr>
@@ -658,7 +658,7 @@
     </w:p>
     <w:p>
       <w:pPr>
-        <w:pStyle w:val="ListParagraph"/>
+        <w:pStyle w:val="a9"/>
         <w:numPr>
           <w:ilvl w:val="0"/>
           <w:numId w:val="11"/>
@@ -743,7 +743,7 @@
     </w:p>
     <w:p>
       <w:pPr>
-        <w:pStyle w:val="ListParagraph"/>
+        <w:pStyle w:val="a9"/>
         <w:numPr>
           <w:ilvl w:val="0"/>
           <w:numId w:val="11"/>
@@ -770,7 +770,7 @@
     </w:p>
     <w:p>
       <w:pPr>
-        <w:pStyle w:val="ListParagraph"/>
+        <w:pStyle w:val="a9"/>
         <w:numPr>
           <w:ilvl w:val="0"/>
           <w:numId w:val="11"/>
@@ -826,7 +826,7 @@
     </w:p>
     <w:p>
       <w:pPr>
-        <w:pStyle w:val="ListParagraph"/>
+        <w:pStyle w:val="a9"/>
         <w:numPr>
           <w:ilvl w:val="0"/>
           <w:numId w:val="11"/>
@@ -846,7 +846,7 @@
     </w:p>
     <w:p>
       <w:pPr>
-        <w:pStyle w:val="ListParagraph"/>
+        <w:pStyle w:val="a9"/>
         <w:numPr>
           <w:ilvl w:val="0"/>
           <w:numId w:val="11"/>
@@ -919,7 +919,7 @@
     </w:p>
     <w:p>
       <w:pPr>
-        <w:pStyle w:val="ListParagraph"/>
+        <w:pStyle w:val="a9"/>
         <w:numPr>
           <w:ilvl w:val="0"/>
           <w:numId w:val="11"/>
@@ -1048,7 +1048,7 @@
     </w:p>
     <w:p>
       <w:pPr>
-        <w:pStyle w:val="ListParagraph"/>
+        <w:pStyle w:val="a9"/>
         <w:numPr>
           <w:ilvl w:val="0"/>
           <w:numId w:val="11"/>
@@ -1453,7 +1453,7 @@
     </w:p>
     <w:p>
       <w:pPr>
-        <w:pStyle w:val="ListParagraph"/>
+        <w:pStyle w:val="a9"/>
         <w:numPr>
           <w:ilvl w:val="0"/>
           <w:numId w:val="12"/>
@@ -1483,7 +1483,7 @@
     </w:p>
     <w:p>
       <w:pPr>
-        <w:pStyle w:val="ListParagraph"/>
+        <w:pStyle w:val="a9"/>
         <w:numPr>
           <w:ilvl w:val="0"/>
           <w:numId w:val="12"/>
@@ -1533,7 +1533,7 @@
     </w:p>
     <w:p>
       <w:pPr>
-        <w:pStyle w:val="ListParagraph"/>
+        <w:pStyle w:val="a9"/>
         <w:numPr>
           <w:ilvl w:val="0"/>
           <w:numId w:val="12"/>
@@ -1626,7 +1626,7 @@
     </w:p>
     <w:p>
       <w:pPr>
-        <w:pStyle w:val="ListParagraph"/>
+        <w:pStyle w:val="a9"/>
         <w:numPr>
           <w:ilvl w:val="0"/>
           <w:numId w:val="13"/>
@@ -1644,7 +1644,7 @@
     </w:p>
     <w:p>
       <w:pPr>
-        <w:pStyle w:val="ListParagraph"/>
+        <w:pStyle w:val="a9"/>
         <w:numPr>
           <w:ilvl w:val="0"/>
           <w:numId w:val="13"/>
@@ -1674,7 +1674,7 @@
     </w:p>
     <w:p>
       <w:pPr>
-        <w:pStyle w:val="ListParagraph"/>
+        <w:pStyle w:val="a9"/>
         <w:numPr>
           <w:ilvl w:val="0"/>
           <w:numId w:val="13"/>
@@ -1726,7 +1726,7 @@
     </w:p>
     <w:p>
       <w:pPr>
-        <w:pStyle w:val="ListParagraph"/>
+        <w:pStyle w:val="a9"/>
         <w:numPr>
           <w:ilvl w:val="0"/>
           <w:numId w:val="13"/>
@@ -1790,7 +1790,7 @@
     </w:p>
     <w:p>
       <w:pPr>
-        <w:pStyle w:val="Heading2"/>
+        <w:pStyle w:val="2"/>
         <w:rPr>
           <w:b/>
           <w:szCs w:val="28"/>
@@ -2382,7 +2382,7 @@
     </w:p>
     <w:p>
       <w:pPr>
-        <w:pStyle w:val="Heading2"/>
+        <w:pStyle w:val="2"/>
         <w:rPr>
           <w:b/>
           <w:szCs w:val="28"/>
@@ -2402,7 +2402,7 @@
     </w:p>
     <w:p>
       <w:pPr>
-        <w:pStyle w:val="Heading3"/>
+        <w:pStyle w:val="3"/>
         <w:rPr>
           <w:rFonts w:cs="Times New Roman"/>
           <w:b/>
@@ -2503,7 +2503,7 @@
     </w:p>
     <w:p>
       <w:pPr>
-        <w:pStyle w:val="ListParagraph"/>
+        <w:pStyle w:val="a9"/>
         <w:numPr>
           <w:ilvl w:val="0"/>
           <w:numId w:val="14"/>
@@ -2575,7 +2575,7 @@
     </w:p>
     <w:p>
       <w:pPr>
-        <w:pStyle w:val="ListParagraph"/>
+        <w:pStyle w:val="a9"/>
         <w:numPr>
           <w:ilvl w:val="0"/>
           <w:numId w:val="14"/>
@@ -2661,7 +2661,7 @@
     </w:p>
     <w:p>
       <w:pPr>
-        <w:pStyle w:val="ListParagraph"/>
+        <w:pStyle w:val="a9"/>
         <w:numPr>
           <w:ilvl w:val="0"/>
           <w:numId w:val="14"/>
@@ -2719,7 +2719,7 @@
     </w:p>
     <w:p>
       <w:pPr>
-        <w:pStyle w:val="ListParagraph"/>
+        <w:pStyle w:val="a9"/>
         <w:numPr>
           <w:ilvl w:val="0"/>
           <w:numId w:val="14"/>
@@ -2769,7 +2769,7 @@
     </w:p>
     <w:p>
       <w:pPr>
-        <w:pStyle w:val="ListParagraph"/>
+        <w:pStyle w:val="a9"/>
         <w:numPr>
           <w:ilvl w:val="0"/>
           <w:numId w:val="14"/>
@@ -2801,8 +2801,17 @@
           <w:sz w:val="28"/>
           <w:szCs w:val="28"/>
         </w:rPr>
-        <w:t>клас реалізує логіку алгоритму кластеризації</w:t>
-      </w:r>
+        <w:t xml:space="preserve">клас реалізує логіку алгоритму </w:t>
+      </w:r>
+      <w:proofErr w:type="spellStart"/>
+      <w:r>
+        <w:rPr>
+          <w:sz w:val="28"/>
+          <w:szCs w:val="28"/>
+        </w:rPr>
+        <w:t>кластеризації</w:t>
+      </w:r>
+      <w:proofErr w:type="spellEnd"/>
       <w:r>
         <w:rPr>
           <w:sz w:val="28"/>
@@ -2843,7 +2852,7 @@
     </w:p>
     <w:p>
       <w:pPr>
-        <w:pStyle w:val="ListParagraph"/>
+        <w:pStyle w:val="a9"/>
         <w:numPr>
           <w:ilvl w:val="0"/>
           <w:numId w:val="14"/>
@@ -2868,8 +2877,17 @@
           <w:sz w:val="28"/>
           <w:szCs w:val="28"/>
         </w:rPr>
-        <w:t xml:space="preserve"> – клас реалізує логіку алгоритму кластеризації</w:t>
-      </w:r>
+        <w:t xml:space="preserve"> – клас реалізує логіку алгоритму </w:t>
+      </w:r>
+      <w:proofErr w:type="spellStart"/>
+      <w:r>
+        <w:rPr>
+          <w:sz w:val="28"/>
+          <w:szCs w:val="28"/>
+        </w:rPr>
+        <w:t>кластеризації</w:t>
+      </w:r>
+      <w:proofErr w:type="spellEnd"/>
       <w:r>
         <w:rPr>
           <w:sz w:val="28"/>
@@ -2957,7 +2975,7 @@
     </w:p>
     <w:p>
       <w:pPr>
-        <w:pStyle w:val="ListParagraph"/>
+        <w:pStyle w:val="a9"/>
         <w:numPr>
           <w:ilvl w:val="0"/>
           <w:numId w:val="14"/>
@@ -3000,7 +3018,7 @@
     </w:p>
     <w:p>
       <w:pPr>
-        <w:pStyle w:val="ListParagraph"/>
+        <w:pStyle w:val="a9"/>
         <w:numPr>
           <w:ilvl w:val="0"/>
           <w:numId w:val="14"/>
@@ -3078,7 +3096,7 @@
     </w:p>
     <w:p>
       <w:pPr>
-        <w:pStyle w:val="ListParagraph"/>
+        <w:pStyle w:val="a9"/>
         <w:numPr>
           <w:ilvl w:val="0"/>
           <w:numId w:val="14"/>
@@ -3158,7 +3176,7 @@
     </w:p>
     <w:p>
       <w:pPr>
-        <w:pStyle w:val="ListParagraph"/>
+        <w:pStyle w:val="a9"/>
         <w:numPr>
           <w:ilvl w:val="0"/>
           <w:numId w:val="14"/>
@@ -3244,7 +3262,7 @@
     </w:p>
     <w:p>
       <w:pPr>
-        <w:pStyle w:val="ListParagraph"/>
+        <w:pStyle w:val="a9"/>
         <w:numPr>
           <w:ilvl w:val="0"/>
           <w:numId w:val="14"/>
@@ -3254,8 +3272,6 @@
           <w:szCs w:val="28"/>
         </w:rPr>
       </w:pPr>
-      <w:bookmarkStart w:id="9" w:name="_GoBack"/>
-      <w:bookmarkEnd w:id="9"/>
       <w:proofErr w:type="spellStart"/>
       <w:r>
         <w:rPr>
@@ -3343,7 +3359,7 @@
     </w:p>
     <w:p>
       <w:pPr>
-        <w:pStyle w:val="ListParagraph"/>
+        <w:pStyle w:val="a9"/>
         <w:numPr>
           <w:ilvl w:val="0"/>
           <w:numId w:val="14"/>
@@ -3474,7 +3490,7 @@
     </w:p>
     <w:p>
       <w:pPr>
-        <w:pStyle w:val="ListParagraph"/>
+        <w:pStyle w:val="a9"/>
         <w:numPr>
           <w:ilvl w:val="0"/>
           <w:numId w:val="14"/>
@@ -3614,7 +3630,7 @@
     </w:p>
     <w:p>
       <w:pPr>
-        <w:pStyle w:val="ListParagraph"/>
+        <w:pStyle w:val="a9"/>
         <w:numPr>
           <w:ilvl w:val="0"/>
           <w:numId w:val="14"/>
@@ -3686,7 +3702,7 @@
     </w:p>
     <w:p>
       <w:pPr>
-        <w:pStyle w:val="ListParagraph"/>
+        <w:pStyle w:val="a9"/>
         <w:numPr>
           <w:ilvl w:val="0"/>
           <w:numId w:val="14"/>
@@ -3730,7 +3746,7 @@
     </w:p>
     <w:p>
       <w:pPr>
-        <w:pStyle w:val="ListParagraph"/>
+        <w:pStyle w:val="a9"/>
         <w:numPr>
           <w:ilvl w:val="0"/>
           <w:numId w:val="14"/>
@@ -3787,7 +3803,7 @@
     </w:p>
     <w:p>
       <w:pPr>
-        <w:pStyle w:val="ListParagraph"/>
+        <w:pStyle w:val="a9"/>
         <w:numPr>
           <w:ilvl w:val="0"/>
           <w:numId w:val="14"/>
@@ -3823,14 +3839,14 @@
     </w:p>
     <w:p>
       <w:pPr>
-        <w:pStyle w:val="Heading3"/>
+        <w:pStyle w:val="3"/>
         <w:rPr>
           <w:rFonts w:cs="Times New Roman"/>
           <w:b/>
         </w:rPr>
       </w:pPr>
-      <w:bookmarkStart w:id="10" w:name="_Toc236811392"/>
-      <w:bookmarkStart w:id="11" w:name="_Toc303778153"/>
+      <w:bookmarkStart w:id="9" w:name="_Toc236811392"/>
+      <w:bookmarkStart w:id="10" w:name="_Toc303778153"/>
       <w:r>
         <w:rPr>
           <w:rFonts w:cs="Times New Roman"/>
@@ -3838,8 +3854,8 @@
         </w:rPr>
         <w:t>Діаграма послідовності</w:t>
       </w:r>
+      <w:bookmarkEnd w:id="9"/>
       <w:bookmarkEnd w:id="10"/>
-      <w:bookmarkEnd w:id="11"/>
     </w:p>
     <w:p>
       <w:pPr>
@@ -4193,14 +4209,14 @@
     </w:p>
     <w:p>
       <w:pPr>
-        <w:pStyle w:val="Heading3"/>
+        <w:pStyle w:val="3"/>
         <w:rPr>
           <w:rFonts w:cs="Times New Roman"/>
           <w:b/>
         </w:rPr>
       </w:pPr>
-      <w:bookmarkStart w:id="12" w:name="_Toc236811393"/>
-      <w:bookmarkStart w:id="13" w:name="_Toc303778154"/>
+      <w:bookmarkStart w:id="11" w:name="_Toc236811393"/>
+      <w:bookmarkStart w:id="12" w:name="_Toc303778154"/>
       <w:r>
         <w:rPr>
           <w:rFonts w:cs="Times New Roman"/>
@@ -4209,8 +4225,8 @@
         <w:lastRenderedPageBreak/>
         <w:t>Діаграма компонентів</w:t>
       </w:r>
+      <w:bookmarkEnd w:id="11"/>
       <w:bookmarkEnd w:id="12"/>
-      <w:bookmarkEnd w:id="13"/>
     </w:p>
     <w:p>
       <w:pPr>
@@ -4318,14 +4334,14 @@
     </w:p>
     <w:p>
       <w:pPr>
-        <w:pStyle w:val="Heading3"/>
+        <w:pStyle w:val="3"/>
         <w:rPr>
           <w:rFonts w:cs="Times New Roman"/>
           <w:b/>
         </w:rPr>
       </w:pPr>
-      <w:bookmarkStart w:id="14" w:name="_Toc236811394"/>
-      <w:bookmarkStart w:id="15" w:name="_Toc303778155"/>
+      <w:bookmarkStart w:id="13" w:name="_Toc236811394"/>
+      <w:bookmarkStart w:id="14" w:name="_Toc303778155"/>
       <w:r>
         <w:rPr>
           <w:rFonts w:cs="Times New Roman"/>
@@ -4333,8 +4349,8 @@
         </w:rPr>
         <w:t>Специфікація функцій</w:t>
       </w:r>
+      <w:bookmarkEnd w:id="13"/>
       <w:bookmarkEnd w:id="14"/>
-      <w:bookmarkEnd w:id="15"/>
     </w:p>
     <w:p>
       <w:pPr>
@@ -4368,7 +4384,7 @@
     </w:p>
     <w:p>
       <w:pPr>
-        <w:pStyle w:val="a1"/>
+        <w:pStyle w:val="a5"/>
       </w:pPr>
       <w:r>
         <w:t xml:space="preserve">Таблиця </w:t>
@@ -15359,8 +15375,17 @@
                 <w:sz w:val="28"/>
                 <w:szCs w:val="28"/>
               </w:rPr>
-              <w:t>. Клас реалізує логіку алгоритму кластеризації</w:t>
-            </w:r>
+              <w:t xml:space="preserve">. Клас реалізує логіку алгоритму </w:t>
+            </w:r>
+            <w:proofErr w:type="spellStart"/>
+            <w:r>
+              <w:rPr>
+                <w:sz w:val="28"/>
+                <w:szCs w:val="28"/>
+              </w:rPr>
+              <w:t>кластеризації</w:t>
+            </w:r>
+            <w:proofErr w:type="spellEnd"/>
             <w:r>
               <w:rPr>
                 <w:sz w:val="28"/>
@@ -22244,13 +22269,13 @@
     </w:tbl>
     <w:p>
       <w:pPr>
-        <w:pStyle w:val="Heading2"/>
+        <w:pStyle w:val="2"/>
         <w:rPr>
           <w:b/>
         </w:rPr>
       </w:pPr>
-      <w:bookmarkStart w:id="16" w:name="_Toc236811395"/>
-      <w:bookmarkStart w:id="17" w:name="_Toc303778156"/>
+      <w:bookmarkStart w:id="15" w:name="_Toc236811395"/>
+      <w:bookmarkStart w:id="16" w:name="_Toc303778156"/>
       <w:r>
         <w:rPr>
           <w:b/>
@@ -22258,8 +22283,8 @@
         <w:lastRenderedPageBreak/>
         <w:t>Опис звітів</w:t>
       </w:r>
+      <w:bookmarkEnd w:id="15"/>
       <w:bookmarkEnd w:id="16"/>
-      <w:bookmarkEnd w:id="17"/>
     </w:p>
     <w:p>
       <w:pPr>
@@ -22380,7 +22405,7 @@
           <w:szCs w:val="28"/>
           <w:lang w:val="en-US"/>
         </w:rPr>
-        <w:t>Reports</w:t>
+        <w:t>Report</w:t>
       </w:r>
       <w:r>
         <w:rPr>
@@ -22411,6 +22436,14 @@
           <w:lang w:val="en-US"/>
         </w:rPr>
         <w:t>report</w:t>
+      </w:r>
+      <w:r>
+        <w:rPr>
+          <w:sz w:val="28"/>
+          <w:szCs w:val="28"/>
+          <w:lang w:val="en-US"/>
+        </w:rPr>
+        <w:t xml:space="preserve"> …</w:t>
       </w:r>
       <w:r>
         <w:rPr>
@@ -22468,7 +22501,71 @@
           <w:szCs w:val="28"/>
           <w:lang w:val="en-US"/>
         </w:rPr>
-        <w:t>“File – Save report…”.</w:t>
+        <w:t>“</w:t>
+      </w:r>
+      <w:r>
+        <w:rPr>
+          <w:sz w:val="28"/>
+          <w:szCs w:val="28"/>
+          <w:lang w:val="en-US"/>
+        </w:rPr>
+        <w:t>File</w:t>
+      </w:r>
+      <w:r>
+        <w:rPr>
+          <w:sz w:val="28"/>
+          <w:szCs w:val="28"/>
+          <w:lang w:val="en-US"/>
+        </w:rPr>
+        <w:t xml:space="preserve"> – </w:t>
+      </w:r>
+      <w:r>
+        <w:rPr>
+          <w:sz w:val="28"/>
+          <w:szCs w:val="28"/>
+          <w:lang w:val="en-US"/>
+        </w:rPr>
+        <w:t>Save</w:t>
+      </w:r>
+      <w:r>
+        <w:rPr>
+          <w:sz w:val="28"/>
+          <w:szCs w:val="28"/>
+          <w:lang w:val="en-US"/>
+        </w:rPr>
+        <w:t xml:space="preserve"> </w:t>
+      </w:r>
+      <w:r>
+        <w:rPr>
+          <w:sz w:val="28"/>
+          <w:szCs w:val="28"/>
+          <w:lang w:val="en-US"/>
+        </w:rPr>
+        <w:t>report</w:t>
+      </w:r>
+      <w:r>
+        <w:rPr>
+          <w:sz w:val="28"/>
+          <w:szCs w:val="28"/>
+          <w:lang w:val="en-US"/>
+        </w:rPr>
+        <w:t xml:space="preserve"> </w:t>
+      </w:r>
+      <w:r>
+        <w:rPr>
+          <w:sz w:val="28"/>
+          <w:szCs w:val="28"/>
+          <w:lang w:val="en-US"/>
+        </w:rPr>
+        <w:t xml:space="preserve">to file </w:t>
+      </w:r>
+      <w:r>
+        <w:rPr>
+          <w:sz w:val="28"/>
+          <w:szCs w:val="28"/>
+          <w:lang w:val="en-US"/>
+        </w:rPr>
+        <w:t>…”.</w:t>
       </w:r>
     </w:p>
     <w:p>
@@ -22504,116 +22601,88 @@
     </w:p>
     <w:p>
       <w:pPr>
-        <w:rPr>
-          <w:sz w:val="28"/>
-          <w:szCs w:val="28"/>
-          <w:highlight w:val="yellow"/>
+        <w:pStyle w:val="a4"/>
+        <w:rPr>
+          <w:highlight w:val="red"/>
         </w:rPr>
       </w:pPr>
-      <w:proofErr w:type="spellStart"/>
-      <w:r>
-        <w:rPr>
-          <w:sz w:val="28"/>
-          <w:szCs w:val="28"/>
-          <w:highlight w:val="yellow"/>
-        </w:rPr>
-        <w:t>Згенерований</w:t>
-      </w:r>
-      <w:proofErr w:type="spellEnd"/>
-      <w:r>
-        <w:rPr>
-          <w:sz w:val="28"/>
-          <w:szCs w:val="28"/>
-          <w:highlight w:val="yellow"/>
-        </w:rPr>
-        <w:t xml:space="preserve"> звіт має вигляд зображений на рисунку 4.6, де показано </w:t>
-      </w:r>
-      <w:r>
-        <w:rPr>
-          <w:sz w:val="28"/>
-          <w:szCs w:val="28"/>
-          <w:highlight w:val="yellow"/>
-        </w:rPr>
-        <w:t>…</w:t>
+      <w:bookmarkStart w:id="17" w:name="_GoBack"/>
+      <w:bookmarkEnd w:id="17"/>
+      <w:r>
+        <w:rPr>
+          <w:noProof/>
+        </w:rPr>
+        <w:lastRenderedPageBreak/>
+        <w:drawing>
+          <wp:inline distT="0" distB="0" distL="0" distR="0" wp14:anchorId="5F01BD14" wp14:editId="60BF8DA4">
+            <wp:extent cx="3733800" cy="5829300"/>
+            <wp:effectExtent l="0" t="0" r="0" b="0"/>
+            <wp:docPr id="1" name="Рисунок 1"/>
+            <wp:cNvGraphicFramePr>
+              <a:graphicFrameLocks xmlns:a="http://schemas.openxmlformats.org/drawingml/2006/main" noChangeAspect="1"/>
+            </wp:cNvGraphicFramePr>
+            <a:graphic xmlns:a="http://schemas.openxmlformats.org/drawingml/2006/main">
+              <a:graphicData uri="http://schemas.openxmlformats.org/drawingml/2006/picture">
+                <pic:pic xmlns:pic="http://schemas.openxmlformats.org/drawingml/2006/picture">
+                  <pic:nvPicPr>
+                    <pic:cNvPr id="0" name=""/>
+                    <pic:cNvPicPr/>
+                  </pic:nvPicPr>
+                  <pic:blipFill>
+                    <a:blip r:embed="rId7"/>
+                    <a:stretch>
+                      <a:fillRect/>
+                    </a:stretch>
+                  </pic:blipFill>
+                  <pic:spPr>
+                    <a:xfrm>
+                      <a:off x="0" y="0"/>
+                      <a:ext cx="3733800" cy="5829300"/>
+                    </a:xfrm>
+                    <a:prstGeom prst="rect">
+                      <a:avLst/>
+                    </a:prstGeom>
+                  </pic:spPr>
+                </pic:pic>
+              </a:graphicData>
+            </a:graphic>
+          </wp:inline>
+        </w:drawing>
       </w:r>
     </w:p>
     <w:p>
       <w:pPr>
-        <w:pStyle w:val="a0"/>
-        <w:rPr>
-          <w:highlight w:val="red"/>
-        </w:rPr>
+        <w:pStyle w:val="a3"/>
       </w:pPr>
       <w:r>
         <w:rPr>
-          <w:highlight w:val="red"/>
-          <w:lang w:val="uk-UA"/>
-        </w:rPr>
-        <w:t xml:space="preserve"> </w:t>
-      </w:r>
-      <w:r>
-        <w:rPr>
-          <w:highlight w:val="red"/>
-        </w:rPr>
-        <w:t>&lt;</w:t>
-      </w:r>
-      <w:r>
-        <w:rPr>
-          <w:highlight w:val="red"/>
-          <w:lang w:val="uk-UA"/>
-        </w:rPr>
-        <w:t xml:space="preserve">Тут має бути зразок </w:t>
-      </w:r>
-      <w:proofErr w:type="spellStart"/>
-      <w:r>
-        <w:rPr>
-          <w:highlight w:val="red"/>
-          <w:lang w:val="uk-UA"/>
-        </w:rPr>
-        <w:t>згенерованого</w:t>
-      </w:r>
-      <w:proofErr w:type="spellEnd"/>
-      <w:r>
-        <w:rPr>
-          <w:highlight w:val="red"/>
-          <w:lang w:val="uk-UA"/>
-        </w:rPr>
-        <w:t xml:space="preserve"> звіту</w:t>
-      </w:r>
-      <w:r>
-        <w:rPr>
-          <w:highlight w:val="red"/>
-        </w:rPr>
-        <w:t>&gt;</w:t>
+          <w:highlight w:val="yellow"/>
+        </w:rPr>
+        <w:t>Рисунок 4.</w:t>
+      </w:r>
+      <w:r>
+        <w:rPr>
+          <w:highlight w:val="yellow"/>
+          <w:lang w:val="ru-RU"/>
+        </w:rPr>
+        <w:t>6</w:t>
+      </w:r>
+      <w:r>
+        <w:rPr>
+          <w:highlight w:val="yellow"/>
+        </w:rPr>
+        <w:t xml:space="preserve"> – Вигляд звіту </w:t>
+      </w:r>
+      <w:r>
+        <w:rPr>
+          <w:highlight w:val="yellow"/>
+        </w:rPr>
+        <w:t>плану перевезень продукції</w:t>
       </w:r>
     </w:p>
     <w:p>
       <w:pPr>
-        <w:pStyle w:val="a"/>
-      </w:pPr>
-      <w:r>
-        <w:rPr>
-          <w:highlight w:val="yellow"/>
-        </w:rPr>
-        <w:t>Рисунок 4.</w:t>
-      </w:r>
-      <w:r>
-        <w:rPr>
-          <w:highlight w:val="yellow"/>
-          <w:lang w:val="ru-RU"/>
-        </w:rPr>
-        <w:t>6</w:t>
-      </w:r>
-      <w:r>
-        <w:rPr>
-          <w:highlight w:val="yellow"/>
-        </w:rPr>
-        <w:t xml:space="preserve"> – Вигляд звіту «План виробництва»</w:t>
-      </w:r>
-    </w:p>
-    <w:p>
-      <w:pPr>
-        <w:pStyle w:val="Heading2"/>
+        <w:pStyle w:val="2"/>
         <w:numPr>
           <w:ilvl w:val="0"/>
           <w:numId w:val="0"/>
@@ -22908,7 +22977,7 @@
     <w:lvl w:ilvl="0">
       <w:start w:val="4"/>
       <w:numFmt w:val="decimal"/>
-      <w:pStyle w:val="Heading1"/>
+      <w:pStyle w:val="1"/>
       <w:lvlText w:val="%1"/>
       <w:lvlJc w:val="left"/>
       <w:pPr>
@@ -22925,7 +22994,7 @@
     <w:lvl w:ilvl="1">
       <w:start w:val="1"/>
       <w:numFmt w:val="decimal"/>
-      <w:pStyle w:val="Heading2"/>
+      <w:pStyle w:val="2"/>
       <w:lvlText w:val="%1.%2"/>
       <w:lvlJc w:val="left"/>
       <w:pPr>
@@ -22941,7 +23010,7 @@
     <w:lvl w:ilvl="2">
       <w:start w:val="1"/>
       <w:numFmt w:val="decimal"/>
-      <w:pStyle w:val="Heading3"/>
+      <w:pStyle w:val="3"/>
       <w:lvlText w:val="%1.%2.%3"/>
       <w:lvlJc w:val="left"/>
       <w:pPr>
@@ -22957,7 +23026,7 @@
     <w:lvl w:ilvl="3">
       <w:start w:val="1"/>
       <w:numFmt w:val="decimal"/>
-      <w:pStyle w:val="Heading4"/>
+      <w:pStyle w:val="4"/>
       <w:lvlText w:val="%1.%2.%3.%4"/>
       <w:lvlJc w:val="left"/>
       <w:pPr>
@@ -22973,7 +23042,7 @@
     <w:lvl w:ilvl="4">
       <w:start w:val="1"/>
       <w:numFmt w:val="decimal"/>
-      <w:pStyle w:val="Heading5"/>
+      <w:pStyle w:val="5"/>
       <w:lvlText w:val="%1.%2.%3.%4.%5"/>
       <w:lvlJc w:val="left"/>
       <w:pPr>
@@ -22989,7 +23058,7 @@
     <w:lvl w:ilvl="5">
       <w:start w:val="1"/>
       <w:numFmt w:val="decimal"/>
-      <w:pStyle w:val="Heading6"/>
+      <w:pStyle w:val="6"/>
       <w:lvlText w:val="%1.%2.%3.%4.%5.%6"/>
       <w:lvlJc w:val="left"/>
       <w:pPr>
@@ -23005,7 +23074,7 @@
     <w:lvl w:ilvl="6">
       <w:start w:val="1"/>
       <w:numFmt w:val="decimal"/>
-      <w:pStyle w:val="Heading7"/>
+      <w:pStyle w:val="7"/>
       <w:lvlText w:val="%1.%2.%3.%4.%5.%6.%7"/>
       <w:lvlJc w:val="left"/>
       <w:pPr>
@@ -23021,7 +23090,7 @@
     <w:lvl w:ilvl="7">
       <w:start w:val="1"/>
       <w:numFmt w:val="decimal"/>
-      <w:pStyle w:val="Heading8"/>
+      <w:pStyle w:val="8"/>
       <w:lvlText w:val="%1.%2.%3.%4.%5.%6.%7.%8"/>
       <w:lvlJc w:val="left"/>
       <w:pPr>
@@ -23037,7 +23106,7 @@
     <w:lvl w:ilvl="8">
       <w:start w:val="1"/>
       <w:numFmt w:val="decimal"/>
-      <w:pStyle w:val="Heading9"/>
+      <w:pStyle w:val="9"/>
       <w:lvlText w:val="%1.%2.%3.%4.%5.%6.%7.%8.%9"/>
       <w:lvlJc w:val="left"/>
       <w:pPr>
@@ -24440,7 +24509,7 @@
     <w:lsdException w:name="Bibliography" w:uiPriority="37"/>
     <w:lsdException w:name="TOC Heading" w:uiPriority="39" w:qFormat="1"/>
   </w:latentStyles>
-  <w:style w:type="paragraph" w:default="1" w:styleId="Normal">
+  <w:style w:type="paragraph" w:default="1" w:styleId="a">
     <w:name w:val="Normal"/>
     <w:qFormat/>
     <w:rsid w:val="00125219"/>
@@ -24456,11 +24525,11 @@
       <w:lang w:eastAsia="ru-RU"/>
     </w:rPr>
   </w:style>
-  <w:style w:type="paragraph" w:styleId="Heading1">
+  <w:style w:type="paragraph" w:styleId="1">
     <w:name w:val="heading 1"/>
-    <w:basedOn w:val="Normal"/>
-    <w:next w:val="Normal"/>
-    <w:link w:val="Heading1Char"/>
+    <w:basedOn w:val="a"/>
+    <w:next w:val="a"/>
+    <w:link w:val="10"/>
     <w:qFormat/>
     <w:rsid w:val="00125219"/>
     <w:pPr>
@@ -24486,12 +24555,12 @@
       <w:szCs w:val="32"/>
     </w:rPr>
   </w:style>
-  <w:style w:type="paragraph" w:styleId="Heading2">
+  <w:style w:type="paragraph" w:styleId="2">
     <w:name w:val="heading 2"/>
     <w:aliases w:val="Знак,Знак Знак Знак"/>
-    <w:basedOn w:val="Normal"/>
-    <w:next w:val="Normal"/>
-    <w:link w:val="Heading2Char"/>
+    <w:basedOn w:val="a"/>
+    <w:next w:val="a"/>
+    <w:link w:val="20"/>
     <w:qFormat/>
     <w:rsid w:val="00125219"/>
     <w:pPr>
@@ -24512,11 +24581,11 @@
       <w:szCs w:val="32"/>
     </w:rPr>
   </w:style>
-  <w:style w:type="paragraph" w:styleId="Heading3">
+  <w:style w:type="paragraph" w:styleId="3">
     <w:name w:val="heading 3"/>
-    <w:basedOn w:val="Normal"/>
-    <w:next w:val="Normal"/>
-    <w:link w:val="Heading3Char"/>
+    <w:basedOn w:val="a"/>
+    <w:next w:val="a"/>
+    <w:link w:val="30"/>
     <w:qFormat/>
     <w:rsid w:val="00125219"/>
     <w:pPr>
@@ -24538,11 +24607,11 @@
       <w:szCs w:val="28"/>
     </w:rPr>
   </w:style>
-  <w:style w:type="paragraph" w:styleId="Heading4">
+  <w:style w:type="paragraph" w:styleId="4">
     <w:name w:val="heading 4"/>
-    <w:basedOn w:val="Normal"/>
-    <w:next w:val="Normal"/>
-    <w:link w:val="Heading4Char"/>
+    <w:basedOn w:val="a"/>
+    <w:next w:val="a"/>
+    <w:link w:val="40"/>
     <w:qFormat/>
     <w:rsid w:val="00125219"/>
     <w:pPr>
@@ -24561,11 +24630,11 @@
       <w:szCs w:val="28"/>
     </w:rPr>
   </w:style>
-  <w:style w:type="paragraph" w:styleId="Heading5">
+  <w:style w:type="paragraph" w:styleId="5">
     <w:name w:val="heading 5"/>
-    <w:basedOn w:val="Normal"/>
-    <w:next w:val="Normal"/>
-    <w:link w:val="Heading5Char"/>
+    <w:basedOn w:val="a"/>
+    <w:next w:val="a"/>
+    <w:link w:val="50"/>
     <w:qFormat/>
     <w:rsid w:val="00125219"/>
     <w:pPr>
@@ -24585,11 +24654,11 @@
       <w:szCs w:val="26"/>
     </w:rPr>
   </w:style>
-  <w:style w:type="paragraph" w:styleId="Heading6">
+  <w:style w:type="paragraph" w:styleId="6">
     <w:name w:val="heading 6"/>
-    <w:basedOn w:val="Normal"/>
-    <w:next w:val="Normal"/>
-    <w:link w:val="Heading6Char"/>
+    <w:basedOn w:val="a"/>
+    <w:next w:val="a"/>
+    <w:link w:val="60"/>
     <w:qFormat/>
     <w:rsid w:val="00125219"/>
     <w:pPr>
@@ -24607,11 +24676,11 @@
       <w:szCs w:val="22"/>
     </w:rPr>
   </w:style>
-  <w:style w:type="paragraph" w:styleId="Heading7">
+  <w:style w:type="paragraph" w:styleId="7">
     <w:name w:val="heading 7"/>
-    <w:basedOn w:val="Normal"/>
-    <w:next w:val="Normal"/>
-    <w:link w:val="Heading7Char"/>
+    <w:basedOn w:val="a"/>
+    <w:next w:val="a"/>
+    <w:link w:val="70"/>
     <w:qFormat/>
     <w:rsid w:val="00125219"/>
     <w:pPr>
@@ -24623,11 +24692,11 @@
       <w:outlineLvl w:val="6"/>
     </w:pPr>
   </w:style>
-  <w:style w:type="paragraph" w:styleId="Heading8">
+  <w:style w:type="paragraph" w:styleId="8">
     <w:name w:val="heading 8"/>
-    <w:basedOn w:val="Normal"/>
-    <w:next w:val="Normal"/>
-    <w:link w:val="Heading8Char"/>
+    <w:basedOn w:val="a"/>
+    <w:next w:val="a"/>
+    <w:link w:val="80"/>
     <w:qFormat/>
     <w:rsid w:val="00125219"/>
     <w:pPr>
@@ -24643,11 +24712,11 @@
       <w:iCs/>
     </w:rPr>
   </w:style>
-  <w:style w:type="paragraph" w:styleId="Heading9">
+  <w:style w:type="paragraph" w:styleId="9">
     <w:name w:val="heading 9"/>
-    <w:basedOn w:val="Normal"/>
-    <w:next w:val="Normal"/>
-    <w:link w:val="Heading9Char"/>
+    <w:basedOn w:val="a"/>
+    <w:next w:val="a"/>
+    <w:link w:val="90"/>
     <w:qFormat/>
     <w:rsid w:val="00125219"/>
     <w:pPr>
@@ -24664,13 +24733,13 @@
       <w:szCs w:val="22"/>
     </w:rPr>
   </w:style>
-  <w:style w:type="character" w:default="1" w:styleId="DefaultParagraphFont">
+  <w:style w:type="character" w:default="1" w:styleId="a0">
     <w:name w:val="Default Paragraph Font"/>
     <w:uiPriority w:val="1"/>
     <w:semiHidden/>
     <w:unhideWhenUsed/>
   </w:style>
-  <w:style w:type="table" w:default="1" w:styleId="TableNormal">
+  <w:style w:type="table" w:default="1" w:styleId="a1">
     <w:name w:val="Normal Table"/>
     <w:uiPriority w:val="99"/>
     <w:semiHidden/>
@@ -24685,16 +24754,16 @@
       </w:tblCellMar>
     </w:tblPr>
   </w:style>
-  <w:style w:type="numbering" w:default="1" w:styleId="NoList">
+  <w:style w:type="numbering" w:default="1" w:styleId="a2">
     <w:name w:val="No List"/>
     <w:uiPriority w:val="99"/>
     <w:semiHidden/>
     <w:unhideWhenUsed/>
   </w:style>
-  <w:style w:type="character" w:customStyle="1" w:styleId="Heading1Char">
-    <w:name w:val="Heading 1 Char"/>
-    <w:basedOn w:val="DefaultParagraphFont"/>
-    <w:link w:val="Heading1"/>
+  <w:style w:type="character" w:customStyle="1" w:styleId="10">
+    <w:name w:val="Заголовок 1 Знак"/>
+    <w:basedOn w:val="a0"/>
+    <w:link w:val="1"/>
     <w:rsid w:val="00125219"/>
     <w:rPr>
       <w:rFonts w:ascii="Times New Roman" w:eastAsia="Times New Roman" w:hAnsi="Times New Roman" w:cs="Arial"/>
@@ -24707,11 +24776,11 @@
       <w:lang w:eastAsia="ru-RU"/>
     </w:rPr>
   </w:style>
-  <w:style w:type="character" w:customStyle="1" w:styleId="Heading2Char">
-    <w:name w:val="Heading 2 Char"/>
-    <w:aliases w:val="Знак Char,Знак Знак Знак Char"/>
-    <w:basedOn w:val="DefaultParagraphFont"/>
-    <w:link w:val="Heading2"/>
+  <w:style w:type="character" w:customStyle="1" w:styleId="20">
+    <w:name w:val="Заголовок 2 Знак"/>
+    <w:aliases w:val="Знак Знак,Знак Знак Знак Знак"/>
+    <w:basedOn w:val="a0"/>
+    <w:link w:val="2"/>
     <w:rsid w:val="00125219"/>
     <w:rPr>
       <w:rFonts w:ascii="Times New Roman" w:eastAsia="Times New Roman" w:hAnsi="Times New Roman" w:cs="Times New Roman"/>
@@ -24720,10 +24789,10 @@
       <w:lang w:eastAsia="ru-RU"/>
     </w:rPr>
   </w:style>
-  <w:style w:type="character" w:customStyle="1" w:styleId="Heading3Char">
-    <w:name w:val="Heading 3 Char"/>
-    <w:basedOn w:val="DefaultParagraphFont"/>
-    <w:link w:val="Heading3"/>
+  <w:style w:type="character" w:customStyle="1" w:styleId="30">
+    <w:name w:val="Заголовок 3 Знак"/>
+    <w:basedOn w:val="a0"/>
+    <w:link w:val="3"/>
     <w:rsid w:val="00125219"/>
     <w:rPr>
       <w:rFonts w:ascii="Times New Roman" w:eastAsia="Times New Roman" w:hAnsi="Times New Roman" w:cs="Arial"/>
@@ -24732,10 +24801,10 @@
       <w:lang w:eastAsia="ru-RU"/>
     </w:rPr>
   </w:style>
-  <w:style w:type="character" w:customStyle="1" w:styleId="Heading4Char">
-    <w:name w:val="Heading 4 Char"/>
-    <w:basedOn w:val="DefaultParagraphFont"/>
-    <w:link w:val="Heading4"/>
+  <w:style w:type="character" w:customStyle="1" w:styleId="40">
+    <w:name w:val="Заголовок 4 Знак"/>
+    <w:basedOn w:val="a0"/>
+    <w:link w:val="4"/>
     <w:rsid w:val="00125219"/>
     <w:rPr>
       <w:rFonts w:ascii="Times New Roman" w:eastAsia="Times New Roman" w:hAnsi="Times New Roman" w:cs="Times New Roman"/>
@@ -24746,10 +24815,10 @@
       <w:lang w:eastAsia="ru-RU"/>
     </w:rPr>
   </w:style>
-  <w:style w:type="character" w:customStyle="1" w:styleId="Heading5Char">
-    <w:name w:val="Heading 5 Char"/>
-    <w:basedOn w:val="DefaultParagraphFont"/>
-    <w:link w:val="Heading5"/>
+  <w:style w:type="character" w:customStyle="1" w:styleId="50">
+    <w:name w:val="Заголовок 5 Знак"/>
+    <w:basedOn w:val="a0"/>
+    <w:link w:val="5"/>
     <w:rsid w:val="00125219"/>
     <w:rPr>
       <w:rFonts w:ascii="Times New Roman" w:eastAsia="Times New Roman" w:hAnsi="Times New Roman" w:cs="Times New Roman"/>
@@ -24762,10 +24831,10 @@
       <w:lang w:eastAsia="ru-RU"/>
     </w:rPr>
   </w:style>
-  <w:style w:type="character" w:customStyle="1" w:styleId="Heading6Char">
-    <w:name w:val="Heading 6 Char"/>
-    <w:basedOn w:val="DefaultParagraphFont"/>
-    <w:link w:val="Heading6"/>
+  <w:style w:type="character" w:customStyle="1" w:styleId="60">
+    <w:name w:val="Заголовок 6 Знак"/>
+    <w:basedOn w:val="a0"/>
+    <w:link w:val="6"/>
     <w:rsid w:val="00125219"/>
     <w:rPr>
       <w:rFonts w:ascii="Times New Roman" w:eastAsia="Times New Roman" w:hAnsi="Times New Roman" w:cs="Times New Roman"/>
@@ -24774,10 +24843,10 @@
       <w:lang w:eastAsia="ru-RU"/>
     </w:rPr>
   </w:style>
-  <w:style w:type="character" w:customStyle="1" w:styleId="Heading7Char">
-    <w:name w:val="Heading 7 Char"/>
-    <w:basedOn w:val="DefaultParagraphFont"/>
-    <w:link w:val="Heading7"/>
+  <w:style w:type="character" w:customStyle="1" w:styleId="70">
+    <w:name w:val="Заголовок 7 Знак"/>
+    <w:basedOn w:val="a0"/>
+    <w:link w:val="7"/>
     <w:rsid w:val="00125219"/>
     <w:rPr>
       <w:rFonts w:ascii="Times New Roman" w:eastAsia="Times New Roman" w:hAnsi="Times New Roman" w:cs="Times New Roman"/>
@@ -24786,10 +24855,10 @@
       <w:lang w:eastAsia="ru-RU"/>
     </w:rPr>
   </w:style>
-  <w:style w:type="character" w:customStyle="1" w:styleId="Heading8Char">
-    <w:name w:val="Heading 8 Char"/>
-    <w:basedOn w:val="DefaultParagraphFont"/>
-    <w:link w:val="Heading8"/>
+  <w:style w:type="character" w:customStyle="1" w:styleId="80">
+    <w:name w:val="Заголовок 8 Знак"/>
+    <w:basedOn w:val="a0"/>
+    <w:link w:val="8"/>
     <w:rsid w:val="00125219"/>
     <w:rPr>
       <w:rFonts w:ascii="Times New Roman" w:eastAsia="Times New Roman" w:hAnsi="Times New Roman" w:cs="Times New Roman"/>
@@ -24800,19 +24869,19 @@
       <w:lang w:eastAsia="ru-RU"/>
     </w:rPr>
   </w:style>
-  <w:style w:type="character" w:customStyle="1" w:styleId="Heading9Char">
-    <w:name w:val="Heading 9 Char"/>
-    <w:basedOn w:val="DefaultParagraphFont"/>
-    <w:link w:val="Heading9"/>
+  <w:style w:type="character" w:customStyle="1" w:styleId="90">
+    <w:name w:val="Заголовок 9 Знак"/>
+    <w:basedOn w:val="a0"/>
+    <w:link w:val="9"/>
     <w:rsid w:val="00125219"/>
     <w:rPr>
       <w:rFonts w:ascii="Arial" w:eastAsia="Times New Roman" w:hAnsi="Arial" w:cs="Arial"/>
       <w:lang w:eastAsia="ru-RU"/>
     </w:rPr>
   </w:style>
-  <w:style w:type="paragraph" w:customStyle="1" w:styleId="a">
+  <w:style w:type="paragraph" w:customStyle="1" w:styleId="a3">
     <w:name w:val="Подпись к рисунку"/>
-    <w:basedOn w:val="Normal"/>
+    <w:basedOn w:val="a"/>
     <w:autoRedefine/>
     <w:uiPriority w:val="99"/>
     <w:rsid w:val="00125219"/>
@@ -24826,10 +24895,10 @@
       <w:bCs/>
     </w:rPr>
   </w:style>
-  <w:style w:type="paragraph" w:customStyle="1" w:styleId="a0">
+  <w:style w:type="paragraph" w:customStyle="1" w:styleId="a4">
     <w:name w:val="Рисунок"/>
-    <w:basedOn w:val="Normal"/>
-    <w:next w:val="Normal"/>
+    <w:basedOn w:val="a"/>
+    <w:next w:val="a"/>
     <w:autoRedefine/>
     <w:uiPriority w:val="99"/>
     <w:rsid w:val="00125219"/>
@@ -24844,9 +24913,9 @@
       <w:lang w:val="ru-RU"/>
     </w:rPr>
   </w:style>
-  <w:style w:type="paragraph" w:customStyle="1" w:styleId="a1">
+  <w:style w:type="paragraph" w:customStyle="1" w:styleId="a5">
     <w:name w:val="таблица"/>
-    <w:basedOn w:val="Caption"/>
+    <w:basedOn w:val="a6"/>
     <w:autoRedefine/>
     <w:rsid w:val="00125219"/>
     <w:pPr>
@@ -24865,7 +24934,7 @@
   </w:style>
   <w:style w:type="paragraph" w:customStyle="1" w:styleId="-">
     <w:name w:val="В-табл"/>
-    <w:basedOn w:val="Normal"/>
+    <w:basedOn w:val="a"/>
     <w:rsid w:val="00125219"/>
     <w:pPr>
       <w:tabs>
@@ -24878,10 +24947,10 @@
       <w:szCs w:val="20"/>
     </w:rPr>
   </w:style>
-  <w:style w:type="paragraph" w:styleId="Caption">
+  <w:style w:type="paragraph" w:styleId="a6">
     <w:name w:val="caption"/>
-    <w:basedOn w:val="Normal"/>
-    <w:next w:val="Normal"/>
+    <w:basedOn w:val="a"/>
+    <w:next w:val="a"/>
     <w:uiPriority w:val="35"/>
     <w:semiHidden/>
     <w:unhideWhenUsed/>
@@ -24898,10 +24967,10 @@
       <w:szCs w:val="18"/>
     </w:rPr>
   </w:style>
-  <w:style w:type="paragraph" w:styleId="BalloonText">
+  <w:style w:type="paragraph" w:styleId="a7">
     <w:name w:val="Balloon Text"/>
-    <w:basedOn w:val="Normal"/>
-    <w:link w:val="BalloonTextChar"/>
+    <w:basedOn w:val="a"/>
+    <w:link w:val="a8"/>
     <w:uiPriority w:val="99"/>
     <w:semiHidden/>
     <w:unhideWhenUsed/>
@@ -24915,10 +24984,10 @@
       <w:szCs w:val="16"/>
     </w:rPr>
   </w:style>
-  <w:style w:type="character" w:customStyle="1" w:styleId="BalloonTextChar">
-    <w:name w:val="Balloon Text Char"/>
-    <w:basedOn w:val="DefaultParagraphFont"/>
-    <w:link w:val="BalloonText"/>
+  <w:style w:type="character" w:customStyle="1" w:styleId="a8">
+    <w:name w:val="Текст выноски Знак"/>
+    <w:basedOn w:val="a0"/>
+    <w:link w:val="a7"/>
     <w:uiPriority w:val="99"/>
     <w:semiHidden/>
     <w:rsid w:val="00125219"/>
@@ -24929,9 +24998,9 @@
       <w:lang w:eastAsia="ru-RU"/>
     </w:rPr>
   </w:style>
-  <w:style w:type="paragraph" w:styleId="ListParagraph">
+  <w:style w:type="paragraph" w:styleId="a9">
     <w:name w:val="List Paragraph"/>
-    <w:basedOn w:val="Normal"/>
+    <w:basedOn w:val="a"/>
     <w:uiPriority w:val="34"/>
     <w:qFormat/>
     <w:rsid w:val="00A54981"/>
@@ -24940,9 +25009,9 @@
       <w:contextualSpacing/>
     </w:pPr>
   </w:style>
-  <w:style w:type="table" w:styleId="TableGrid">
+  <w:style w:type="table" w:styleId="aa">
     <w:name w:val="Table Grid"/>
-    <w:basedOn w:val="TableNormal"/>
+    <w:basedOn w:val="a1"/>
     <w:uiPriority w:val="59"/>
     <w:rsid w:val="003965C0"/>
     <w:pPr>
@@ -25125,7 +25194,7 @@
     <w:lsdException w:name="Bibliography" w:uiPriority="37"/>
     <w:lsdException w:name="TOC Heading" w:uiPriority="39" w:qFormat="1"/>
   </w:latentStyles>
-  <w:style w:type="paragraph" w:default="1" w:styleId="Normal">
+  <w:style w:type="paragraph" w:default="1" w:styleId="a">
     <w:name w:val="Normal"/>
     <w:qFormat/>
     <w:rsid w:val="00125219"/>
@@ -25141,11 +25210,11 @@
       <w:lang w:eastAsia="ru-RU"/>
     </w:rPr>
   </w:style>
-  <w:style w:type="paragraph" w:styleId="Heading1">
+  <w:style w:type="paragraph" w:styleId="1">
     <w:name w:val="heading 1"/>
-    <w:basedOn w:val="Normal"/>
-    <w:next w:val="Normal"/>
-    <w:link w:val="Heading1Char"/>
+    <w:basedOn w:val="a"/>
+    <w:next w:val="a"/>
+    <w:link w:val="10"/>
     <w:qFormat/>
     <w:rsid w:val="00125219"/>
     <w:pPr>
@@ -25171,12 +25240,12 @@
       <w:szCs w:val="32"/>
     </w:rPr>
   </w:style>
-  <w:style w:type="paragraph" w:styleId="Heading2">
+  <w:style w:type="paragraph" w:styleId="2">
     <w:name w:val="heading 2"/>
     <w:aliases w:val="Знак,Знак Знак Знак"/>
-    <w:basedOn w:val="Normal"/>
-    <w:next w:val="Normal"/>
-    <w:link w:val="Heading2Char"/>
+    <w:basedOn w:val="a"/>
+    <w:next w:val="a"/>
+    <w:link w:val="20"/>
     <w:qFormat/>
     <w:rsid w:val="00125219"/>
     <w:pPr>
@@ -25197,11 +25266,11 @@
       <w:szCs w:val="32"/>
     </w:rPr>
   </w:style>
-  <w:style w:type="paragraph" w:styleId="Heading3">
+  <w:style w:type="paragraph" w:styleId="3">
     <w:name w:val="heading 3"/>
-    <w:basedOn w:val="Normal"/>
-    <w:next w:val="Normal"/>
-    <w:link w:val="Heading3Char"/>
+    <w:basedOn w:val="a"/>
+    <w:next w:val="a"/>
+    <w:link w:val="30"/>
     <w:qFormat/>
     <w:rsid w:val="00125219"/>
     <w:pPr>
@@ -25223,11 +25292,11 @@
       <w:szCs w:val="28"/>
     </w:rPr>
   </w:style>
-  <w:style w:type="paragraph" w:styleId="Heading4">
+  <w:style w:type="paragraph" w:styleId="4">
     <w:name w:val="heading 4"/>
-    <w:basedOn w:val="Normal"/>
-    <w:next w:val="Normal"/>
-    <w:link w:val="Heading4Char"/>
+    <w:basedOn w:val="a"/>
+    <w:next w:val="a"/>
+    <w:link w:val="40"/>
     <w:qFormat/>
     <w:rsid w:val="00125219"/>
     <w:pPr>
@@ -25246,11 +25315,11 @@
       <w:szCs w:val="28"/>
     </w:rPr>
   </w:style>
-  <w:style w:type="paragraph" w:styleId="Heading5">
+  <w:style w:type="paragraph" w:styleId="5">
     <w:name w:val="heading 5"/>
-    <w:basedOn w:val="Normal"/>
-    <w:next w:val="Normal"/>
-    <w:link w:val="Heading5Char"/>
+    <w:basedOn w:val="a"/>
+    <w:next w:val="a"/>
+    <w:link w:val="50"/>
     <w:qFormat/>
     <w:rsid w:val="00125219"/>
     <w:pPr>
@@ -25270,11 +25339,11 @@
       <w:szCs w:val="26"/>
     </w:rPr>
   </w:style>
-  <w:style w:type="paragraph" w:styleId="Heading6">
+  <w:style w:type="paragraph" w:styleId="6">
     <w:name w:val="heading 6"/>
-    <w:basedOn w:val="Normal"/>
-    <w:next w:val="Normal"/>
-    <w:link w:val="Heading6Char"/>
+    <w:basedOn w:val="a"/>
+    <w:next w:val="a"/>
+    <w:link w:val="60"/>
     <w:qFormat/>
     <w:rsid w:val="00125219"/>
     <w:pPr>
@@ -25292,11 +25361,11 @@
       <w:szCs w:val="22"/>
     </w:rPr>
   </w:style>
-  <w:style w:type="paragraph" w:styleId="Heading7">
+  <w:style w:type="paragraph" w:styleId="7">
     <w:name w:val="heading 7"/>
-    <w:basedOn w:val="Normal"/>
-    <w:next w:val="Normal"/>
-    <w:link w:val="Heading7Char"/>
+    <w:basedOn w:val="a"/>
+    <w:next w:val="a"/>
+    <w:link w:val="70"/>
     <w:qFormat/>
     <w:rsid w:val="00125219"/>
     <w:pPr>
@@ -25308,11 +25377,11 @@
       <w:outlineLvl w:val="6"/>
     </w:pPr>
   </w:style>
-  <w:style w:type="paragraph" w:styleId="Heading8">
+  <w:style w:type="paragraph" w:styleId="8">
     <w:name w:val="heading 8"/>
-    <w:basedOn w:val="Normal"/>
-    <w:next w:val="Normal"/>
-    <w:link w:val="Heading8Char"/>
+    <w:basedOn w:val="a"/>
+    <w:next w:val="a"/>
+    <w:link w:val="80"/>
     <w:qFormat/>
     <w:rsid w:val="00125219"/>
     <w:pPr>
@@ -25328,11 +25397,11 @@
       <w:iCs/>
     </w:rPr>
   </w:style>
-  <w:style w:type="paragraph" w:styleId="Heading9">
+  <w:style w:type="paragraph" w:styleId="9">
     <w:name w:val="heading 9"/>
-    <w:basedOn w:val="Normal"/>
-    <w:next w:val="Normal"/>
-    <w:link w:val="Heading9Char"/>
+    <w:basedOn w:val="a"/>
+    <w:next w:val="a"/>
+    <w:link w:val="90"/>
     <w:qFormat/>
     <w:rsid w:val="00125219"/>
     <w:pPr>
@@ -25349,13 +25418,13 @@
       <w:szCs w:val="22"/>
     </w:rPr>
   </w:style>
-  <w:style w:type="character" w:default="1" w:styleId="DefaultParagraphFont">
+  <w:style w:type="character" w:default="1" w:styleId="a0">
     <w:name w:val="Default Paragraph Font"/>
     <w:uiPriority w:val="1"/>
     <w:semiHidden/>
     <w:unhideWhenUsed/>
   </w:style>
-  <w:style w:type="table" w:default="1" w:styleId="TableNormal">
+  <w:style w:type="table" w:default="1" w:styleId="a1">
     <w:name w:val="Normal Table"/>
     <w:uiPriority w:val="99"/>
     <w:semiHidden/>
@@ -25370,16 +25439,16 @@
       </w:tblCellMar>
     </w:tblPr>
   </w:style>
-  <w:style w:type="numbering" w:default="1" w:styleId="NoList">
+  <w:style w:type="numbering" w:default="1" w:styleId="a2">
     <w:name w:val="No List"/>
     <w:uiPriority w:val="99"/>
     <w:semiHidden/>
     <w:unhideWhenUsed/>
   </w:style>
-  <w:style w:type="character" w:customStyle="1" w:styleId="Heading1Char">
-    <w:name w:val="Heading 1 Char"/>
-    <w:basedOn w:val="DefaultParagraphFont"/>
-    <w:link w:val="Heading1"/>
+  <w:style w:type="character" w:customStyle="1" w:styleId="10">
+    <w:name w:val="Заголовок 1 Знак"/>
+    <w:basedOn w:val="a0"/>
+    <w:link w:val="1"/>
     <w:rsid w:val="00125219"/>
     <w:rPr>
       <w:rFonts w:ascii="Times New Roman" w:eastAsia="Times New Roman" w:hAnsi="Times New Roman" w:cs="Arial"/>
@@ -25392,11 +25461,11 @@
       <w:lang w:eastAsia="ru-RU"/>
     </w:rPr>
   </w:style>
-  <w:style w:type="character" w:customStyle="1" w:styleId="Heading2Char">
-    <w:name w:val="Heading 2 Char"/>
-    <w:aliases w:val="Знак Char,Знак Знак Знак Char"/>
-    <w:basedOn w:val="DefaultParagraphFont"/>
-    <w:link w:val="Heading2"/>
+  <w:style w:type="character" w:customStyle="1" w:styleId="20">
+    <w:name w:val="Заголовок 2 Знак"/>
+    <w:aliases w:val="Знак Знак,Знак Знак Знак Знак"/>
+    <w:basedOn w:val="a0"/>
+    <w:link w:val="2"/>
     <w:rsid w:val="00125219"/>
     <w:rPr>
       <w:rFonts w:ascii="Times New Roman" w:eastAsia="Times New Roman" w:hAnsi="Times New Roman" w:cs="Times New Roman"/>
@@ -25405,10 +25474,10 @@
       <w:lang w:eastAsia="ru-RU"/>
     </w:rPr>
   </w:style>
-  <w:style w:type="character" w:customStyle="1" w:styleId="Heading3Char">
-    <w:name w:val="Heading 3 Char"/>
-    <w:basedOn w:val="DefaultParagraphFont"/>
-    <w:link w:val="Heading3"/>
+  <w:style w:type="character" w:customStyle="1" w:styleId="30">
+    <w:name w:val="Заголовок 3 Знак"/>
+    <w:basedOn w:val="a0"/>
+    <w:link w:val="3"/>
     <w:rsid w:val="00125219"/>
     <w:rPr>
       <w:rFonts w:ascii="Times New Roman" w:eastAsia="Times New Roman" w:hAnsi="Times New Roman" w:cs="Arial"/>
@@ -25417,10 +25486,10 @@
       <w:lang w:eastAsia="ru-RU"/>
     </w:rPr>
   </w:style>
-  <w:style w:type="character" w:customStyle="1" w:styleId="Heading4Char">
-    <w:name w:val="Heading 4 Char"/>
-    <w:basedOn w:val="DefaultParagraphFont"/>
-    <w:link w:val="Heading4"/>
+  <w:style w:type="character" w:customStyle="1" w:styleId="40">
+    <w:name w:val="Заголовок 4 Знак"/>
+    <w:basedOn w:val="a0"/>
+    <w:link w:val="4"/>
     <w:rsid w:val="00125219"/>
     <w:rPr>
       <w:rFonts w:ascii="Times New Roman" w:eastAsia="Times New Roman" w:hAnsi="Times New Roman" w:cs="Times New Roman"/>
@@ -25431,10 +25500,10 @@
       <w:lang w:eastAsia="ru-RU"/>
     </w:rPr>
   </w:style>
-  <w:style w:type="character" w:customStyle="1" w:styleId="Heading5Char">
-    <w:name w:val="Heading 5 Char"/>
-    <w:basedOn w:val="DefaultParagraphFont"/>
-    <w:link w:val="Heading5"/>
+  <w:style w:type="character" w:customStyle="1" w:styleId="50">
+    <w:name w:val="Заголовок 5 Знак"/>
+    <w:basedOn w:val="a0"/>
+    <w:link w:val="5"/>
     <w:rsid w:val="00125219"/>
     <w:rPr>
       <w:rFonts w:ascii="Times New Roman" w:eastAsia="Times New Roman" w:hAnsi="Times New Roman" w:cs="Times New Roman"/>
@@ -25447,10 +25516,10 @@
       <w:lang w:eastAsia="ru-RU"/>
     </w:rPr>
   </w:style>
-  <w:style w:type="character" w:customStyle="1" w:styleId="Heading6Char">
-    <w:name w:val="Heading 6 Char"/>
-    <w:basedOn w:val="DefaultParagraphFont"/>
-    <w:link w:val="Heading6"/>
+  <w:style w:type="character" w:customStyle="1" w:styleId="60">
+    <w:name w:val="Заголовок 6 Знак"/>
+    <w:basedOn w:val="a0"/>
+    <w:link w:val="6"/>
     <w:rsid w:val="00125219"/>
     <w:rPr>
       <w:rFonts w:ascii="Times New Roman" w:eastAsia="Times New Roman" w:hAnsi="Times New Roman" w:cs="Times New Roman"/>
@@ -25459,10 +25528,10 @@
       <w:lang w:eastAsia="ru-RU"/>
     </w:rPr>
   </w:style>
-  <w:style w:type="character" w:customStyle="1" w:styleId="Heading7Char">
-    <w:name w:val="Heading 7 Char"/>
-    <w:basedOn w:val="DefaultParagraphFont"/>
-    <w:link w:val="Heading7"/>
+  <w:style w:type="character" w:customStyle="1" w:styleId="70">
+    <w:name w:val="Заголовок 7 Знак"/>
+    <w:basedOn w:val="a0"/>
+    <w:link w:val="7"/>
     <w:rsid w:val="00125219"/>
     <w:rPr>
       <w:rFonts w:ascii="Times New Roman" w:eastAsia="Times New Roman" w:hAnsi="Times New Roman" w:cs="Times New Roman"/>
@@ -25471,10 +25540,10 @@
       <w:lang w:eastAsia="ru-RU"/>
     </w:rPr>
   </w:style>
-  <w:style w:type="character" w:customStyle="1" w:styleId="Heading8Char">
-    <w:name w:val="Heading 8 Char"/>
-    <w:basedOn w:val="DefaultParagraphFont"/>
-    <w:link w:val="Heading8"/>
+  <w:style w:type="character" w:customStyle="1" w:styleId="80">
+    <w:name w:val="Заголовок 8 Знак"/>
+    <w:basedOn w:val="a0"/>
+    <w:link w:val="8"/>
     <w:rsid w:val="00125219"/>
     <w:rPr>
       <w:rFonts w:ascii="Times New Roman" w:eastAsia="Times New Roman" w:hAnsi="Times New Roman" w:cs="Times New Roman"/>
@@ -25485,19 +25554,19 @@
       <w:lang w:eastAsia="ru-RU"/>
     </w:rPr>
   </w:style>
-  <w:style w:type="character" w:customStyle="1" w:styleId="Heading9Char">
-    <w:name w:val="Heading 9 Char"/>
-    <w:basedOn w:val="DefaultParagraphFont"/>
-    <w:link w:val="Heading9"/>
+  <w:style w:type="character" w:customStyle="1" w:styleId="90">
+    <w:name w:val="Заголовок 9 Знак"/>
+    <w:basedOn w:val="a0"/>
+    <w:link w:val="9"/>
     <w:rsid w:val="00125219"/>
     <w:rPr>
       <w:rFonts w:ascii="Arial" w:eastAsia="Times New Roman" w:hAnsi="Arial" w:cs="Arial"/>
       <w:lang w:eastAsia="ru-RU"/>
     </w:rPr>
   </w:style>
-  <w:style w:type="paragraph" w:customStyle="1" w:styleId="a">
+  <w:style w:type="paragraph" w:customStyle="1" w:styleId="a3">
     <w:name w:val="Подпись к рисунку"/>
-    <w:basedOn w:val="Normal"/>
+    <w:basedOn w:val="a"/>
     <w:autoRedefine/>
     <w:uiPriority w:val="99"/>
     <w:rsid w:val="00125219"/>
@@ -25511,10 +25580,10 @@
       <w:bCs/>
     </w:rPr>
   </w:style>
-  <w:style w:type="paragraph" w:customStyle="1" w:styleId="a0">
+  <w:style w:type="paragraph" w:customStyle="1" w:styleId="a4">
     <w:name w:val="Рисунок"/>
-    <w:basedOn w:val="Normal"/>
-    <w:next w:val="Normal"/>
+    <w:basedOn w:val="a"/>
+    <w:next w:val="a"/>
     <w:autoRedefine/>
     <w:uiPriority w:val="99"/>
     <w:rsid w:val="00125219"/>
@@ -25529,9 +25598,9 @@
       <w:lang w:val="ru-RU"/>
     </w:rPr>
   </w:style>
-  <w:style w:type="paragraph" w:customStyle="1" w:styleId="a1">
+  <w:style w:type="paragraph" w:customStyle="1" w:styleId="a5">
     <w:name w:val="таблица"/>
-    <w:basedOn w:val="Caption"/>
+    <w:basedOn w:val="a6"/>
     <w:autoRedefine/>
     <w:rsid w:val="00125219"/>
     <w:pPr>
@@ -25550,7 +25619,7 @@
   </w:style>
   <w:style w:type="paragraph" w:customStyle="1" w:styleId="-">
     <w:name w:val="В-табл"/>
-    <w:basedOn w:val="Normal"/>
+    <w:basedOn w:val="a"/>
     <w:rsid w:val="00125219"/>
     <w:pPr>
       <w:tabs>
@@ -25563,10 +25632,10 @@
       <w:szCs w:val="20"/>
     </w:rPr>
   </w:style>
-  <w:style w:type="paragraph" w:styleId="Caption">
+  <w:style w:type="paragraph" w:styleId="a6">
     <w:name w:val="caption"/>
-    <w:basedOn w:val="Normal"/>
-    <w:next w:val="Normal"/>
+    <w:basedOn w:val="a"/>
+    <w:next w:val="a"/>
     <w:uiPriority w:val="35"/>
     <w:semiHidden/>
     <w:unhideWhenUsed/>
@@ -25583,10 +25652,10 @@
       <w:szCs w:val="18"/>
     </w:rPr>
   </w:style>
-  <w:style w:type="paragraph" w:styleId="BalloonText">
+  <w:style w:type="paragraph" w:styleId="a7">
     <w:name w:val="Balloon Text"/>
-    <w:basedOn w:val="Normal"/>
-    <w:link w:val="BalloonTextChar"/>
+    <w:basedOn w:val="a"/>
+    <w:link w:val="a8"/>
     <w:uiPriority w:val="99"/>
     <w:semiHidden/>
     <w:unhideWhenUsed/>
@@ -25600,10 +25669,10 @@
       <w:szCs w:val="16"/>
     </w:rPr>
   </w:style>
-  <w:style w:type="character" w:customStyle="1" w:styleId="BalloonTextChar">
-    <w:name w:val="Balloon Text Char"/>
-    <w:basedOn w:val="DefaultParagraphFont"/>
-    <w:link w:val="BalloonText"/>
+  <w:style w:type="character" w:customStyle="1" w:styleId="a8">
+    <w:name w:val="Текст выноски Знак"/>
+    <w:basedOn w:val="a0"/>
+    <w:link w:val="a7"/>
     <w:uiPriority w:val="99"/>
     <w:semiHidden/>
     <w:rsid w:val="00125219"/>
@@ -25614,9 +25683,9 @@
       <w:lang w:eastAsia="ru-RU"/>
     </w:rPr>
   </w:style>
-  <w:style w:type="paragraph" w:styleId="ListParagraph">
+  <w:style w:type="paragraph" w:styleId="a9">
     <w:name w:val="List Paragraph"/>
-    <w:basedOn w:val="Normal"/>
+    <w:basedOn w:val="a"/>
     <w:uiPriority w:val="34"/>
     <w:qFormat/>
     <w:rsid w:val="00A54981"/>
@@ -25625,9 +25694,9 @@
       <w:contextualSpacing/>
     </w:pPr>
   </w:style>
-  <w:style w:type="table" w:styleId="TableGrid">
+  <w:style w:type="table" w:styleId="aa">
     <w:name w:val="Table Grid"/>
-    <w:basedOn w:val="TableNormal"/>
+    <w:basedOn w:val="a1"/>
     <w:uiPriority w:val="59"/>
     <w:rsid w:val="003965C0"/>
     <w:pPr>
@@ -25944,7 +26013,7 @@
 </file>
 
 <file path=customXml/itemProps1.xml><?xml version="1.0" encoding="utf-8"?>
-<ds:datastoreItem xmlns:ds="http://schemas.openxmlformats.org/officeDocument/2006/customXml" ds:itemID="{1607954A-CC01-4979-A40F-76FF2CA3A57A}">
+<ds:datastoreItem xmlns:ds="http://schemas.openxmlformats.org/officeDocument/2006/customXml" ds:itemID="{49B25751-33E9-40BF-91D1-1FA52A971978}">
   <ds:schemaRefs>
     <ds:schemaRef ds:uri="http://schemas.openxmlformats.org/officeDocument/2006/bibliography"/>
   </ds:schemaRefs>

</xml_diff>